<commit_message>
Adição do glossário e da leitura de artigos (trabalhando ainda) e fiz mais atividades a serem feitas
</commit_message>
<xml_diff>
--- a/Atividades a serem feitas 1.docx
+++ b/Atividades a serem feitas 1.docx
@@ -456,16 +456,7 @@
           <w:color w:val="000000" w:themeColor="text1"/>
           <w:lang w:eastAsia="pt-BR"/>
         </w:rPr>
-        <w:t>8</w:t>
-      </w:r>
-      <w:r>
-        <w:rPr>
-          <w:rFonts w:eastAsia="Times New Roman" w:cstheme="minorHAnsi"/>
-          <w:strike/>
-          <w:color w:val="000000" w:themeColor="text1"/>
-          <w:lang w:eastAsia="pt-BR"/>
-        </w:rPr>
-        <w:t xml:space="preserve"> – Apresentação </w:t>
+        <w:t xml:space="preserve">8 – Apresentação </w:t>
       </w:r>
     </w:p>
     <w:p>
@@ -485,16 +476,7 @@
           <w:color w:val="000000" w:themeColor="text1"/>
           <w:lang w:eastAsia="pt-BR"/>
         </w:rPr>
-        <w:t>9</w:t>
-      </w:r>
-      <w:r>
-        <w:rPr>
-          <w:rFonts w:eastAsia="Times New Roman" w:cstheme="minorHAnsi"/>
-          <w:strike/>
-          <w:color w:val="000000" w:themeColor="text1"/>
-          <w:lang w:eastAsia="pt-BR"/>
-        </w:rPr>
-        <w:t>- ver slides aulas mestrado sobre população e comunidade. OK</w:t>
+        <w:t>9- ver slides aulas mestrado sobre população e comunidade. OK</w:t>
       </w:r>
     </w:p>
     <w:p>
@@ -514,34 +496,7 @@
           <w:color w:val="000000" w:themeColor="text1"/>
           <w:lang w:eastAsia="pt-BR"/>
         </w:rPr>
-        <w:t>10</w:t>
-      </w:r>
-      <w:r>
-        <w:rPr>
-          <w:rFonts w:eastAsia="Times New Roman" w:cstheme="minorHAnsi"/>
-          <w:strike/>
-          <w:color w:val="000000" w:themeColor="text1"/>
-          <w:lang w:eastAsia="pt-BR"/>
-        </w:rPr>
-        <w:t>-</w:t>
-      </w:r>
-      <w:r>
-        <w:rPr>
-          <w:rFonts w:eastAsia="Times New Roman" w:cstheme="minorHAnsi"/>
-          <w:strike/>
-          <w:color w:val="000000" w:themeColor="text1"/>
-          <w:lang w:eastAsia="pt-BR"/>
-        </w:rPr>
-        <w:t>-</w:t>
-      </w:r>
-      <w:r>
-        <w:rPr>
-          <w:rFonts w:eastAsia="Times New Roman" w:cstheme="minorHAnsi"/>
-          <w:strike/>
-          <w:color w:val="000000" w:themeColor="text1"/>
-          <w:lang w:eastAsia="pt-BR"/>
-        </w:rPr>
-        <w:t xml:space="preserve"> Diferença entre população e comunidade, pesquisa. OK</w:t>
+        <w:t>10-- Diferença entre população e comunidade, pesquisa. OK</w:t>
       </w:r>
     </w:p>
     <w:p>
@@ -561,34 +516,7 @@
           <w:color w:val="000000" w:themeColor="text1"/>
           <w:lang w:eastAsia="pt-BR"/>
         </w:rPr>
-        <w:t>11</w:t>
-      </w:r>
-      <w:r>
-        <w:rPr>
-          <w:rFonts w:eastAsia="Times New Roman" w:cstheme="minorHAnsi"/>
-          <w:strike/>
-          <w:color w:val="000000" w:themeColor="text1"/>
-          <w:lang w:eastAsia="pt-BR"/>
-        </w:rPr>
-        <w:t>-</w:t>
-      </w:r>
-      <w:r>
-        <w:rPr>
-          <w:rFonts w:eastAsia="Times New Roman" w:cstheme="minorHAnsi"/>
-          <w:strike/>
-          <w:color w:val="000000" w:themeColor="text1"/>
-          <w:lang w:eastAsia="pt-BR"/>
-        </w:rPr>
-        <w:t>-</w:t>
-      </w:r>
-      <w:r>
-        <w:rPr>
-          <w:rFonts w:eastAsia="Times New Roman" w:cstheme="minorHAnsi"/>
-          <w:strike/>
-          <w:color w:val="000000" w:themeColor="text1"/>
-          <w:lang w:eastAsia="pt-BR"/>
-        </w:rPr>
-        <w:t xml:space="preserve"> pesquisar índices de diversidade. OK</w:t>
+        <w:t>11-- pesquisar índices de diversidade. OK</w:t>
       </w:r>
     </w:p>
     <w:p>
@@ -608,16 +536,7 @@
           <w:color w:val="000000" w:themeColor="text1"/>
           <w:lang w:eastAsia="pt-BR"/>
         </w:rPr>
-        <w:t>1</w:t>
-      </w:r>
-      <w:r>
-        <w:rPr>
-          <w:rFonts w:eastAsia="Times New Roman" w:cstheme="minorHAnsi"/>
-          <w:strike/>
-          <w:color w:val="000000" w:themeColor="text1"/>
-          <w:lang w:eastAsia="pt-BR"/>
-        </w:rPr>
-        <w:t>2</w:t>
+        <w:t>12</w:t>
       </w:r>
       <w:r>
         <w:rPr>
@@ -673,14 +592,76 @@
       <w:pPr>
         <w:rPr>
           <w:rFonts w:cstheme="minorHAnsi"/>
+          <w:strike/>
+        </w:rPr>
+      </w:pPr>
+      <w:r>
+        <w:rPr>
+          <w:rFonts w:cstheme="minorHAnsi"/>
+          <w:strike/>
+        </w:rPr>
+        <w:t>14</w:t>
+      </w:r>
+      <w:r>
+        <w:rPr>
+          <w:rFonts w:cstheme="minorHAnsi"/>
+          <w:strike/>
+        </w:rPr>
+        <w:t xml:space="preserve"> – Pesquisar sobre custos de plasticidade </w:t>
+      </w:r>
+      <w:r>
+        <w:rPr>
+          <w:rFonts w:cstheme="minorHAnsi"/>
           <w:b/>
-          <w:color w:val="000000" w:themeColor="text1"/>
-        </w:rPr>
-      </w:pPr>
+          <w:strike/>
+          <w:color w:val="002060"/>
+        </w:rPr>
+        <w:t>(curto prazo)</w:t>
+      </w:r>
+    </w:p>
+    <w:p>
+      <w:pPr>
+        <w:rPr>
+          <w:rFonts w:cstheme="minorHAnsi"/>
+          <w:strike/>
+        </w:rPr>
+      </w:pPr>
+      <w:r>
+        <w:rPr>
+          <w:rFonts w:cstheme="minorHAnsi"/>
+          <w:strike/>
+        </w:rPr>
+        <w:t>15</w:t>
+      </w:r>
+      <w:r>
+        <w:rPr>
+          <w:rFonts w:cstheme="minorHAnsi"/>
+          <w:strike/>
+        </w:rPr>
+        <w:t xml:space="preserve"> – Pesquisar sobre ecologia do movimento </w:t>
+      </w:r>
       <w:r>
         <w:rPr>
           <w:rFonts w:cstheme="minorHAnsi"/>
           <w:b/>
+          <w:strike/>
+          <w:color w:val="002060"/>
+        </w:rPr>
+        <w:t>(curto prazo)</w:t>
+      </w:r>
+    </w:p>
+    <w:p>
+      <w:pPr>
+        <w:rPr>
+          <w:rFonts w:cstheme="minorHAnsi"/>
+          <w:b/>
+          <w:color w:val="000000" w:themeColor="text1"/>
+        </w:rPr>
+      </w:pPr>
+      <w:r>
+        <w:rPr>
+          <w:rFonts w:cstheme="minorHAnsi"/>
+          <w:b/>
           <w:color w:val="000000" w:themeColor="text1"/>
         </w:rPr>
         <w:t xml:space="preserve">Atividades </w:t>
@@ -706,14 +687,7 @@
           <w:rFonts w:cstheme="minorHAnsi"/>
           <w:color w:val="000000" w:themeColor="text1"/>
         </w:rPr>
-        <w:t>1</w:t>
-      </w:r>
-      <w:r>
-        <w:rPr>
-          <w:rFonts w:cstheme="minorHAnsi"/>
-          <w:color w:val="000000" w:themeColor="text1"/>
-        </w:rPr>
-        <w:t xml:space="preserve">- Estudar o software </w:t>
+        <w:t xml:space="preserve">1- Estudar o software </w:t>
       </w:r>
       <w:proofErr w:type="spellStart"/>
       <w:r>
@@ -740,21 +714,19 @@
         </w:rPr>
         <w:t>MAPBIomas</w:t>
       </w:r>
-      <w:bookmarkStart w:id="0" w:name="_GoBack"/>
-      <w:bookmarkEnd w:id="0"/>
       <w:proofErr w:type="spellEnd"/>
       <w:proofErr w:type="gramEnd"/>
       <w:r>
         <w:rPr>
           <w:rFonts w:cstheme="minorHAnsi"/>
-          <w:color w:val="000000" w:themeColor="text1"/>
+          <w:color w:val="1F497D" w:themeColor="text2"/>
         </w:rPr>
         <w:t>.</w:t>
       </w:r>
       <w:r>
         <w:rPr>
           <w:rFonts w:cstheme="minorHAnsi"/>
-          <w:color w:val="000000" w:themeColor="text1"/>
+          <w:color w:val="1F497D" w:themeColor="text2"/>
         </w:rPr>
         <w:t xml:space="preserve">  </w:t>
       </w:r>
@@ -762,7 +734,7 @@
         <w:rPr>
           <w:rFonts w:cstheme="minorHAnsi"/>
           <w:b/>
-          <w:color w:val="002060"/>
+          <w:color w:val="F79646" w:themeColor="accent6"/>
         </w:rPr>
         <w:t>(</w:t>
       </w:r>
@@ -770,64 +742,77 @@
         <w:rPr>
           <w:rFonts w:cstheme="minorHAnsi"/>
           <w:b/>
-          <w:color w:val="002060"/>
-        </w:rPr>
-        <w:t xml:space="preserve">curto </w:t>
+          <w:color w:val="F79646" w:themeColor="accent6"/>
+        </w:rPr>
+        <w:t>médio</w:t>
       </w:r>
       <w:r>
         <w:rPr>
           <w:rFonts w:cstheme="minorHAnsi"/>
           <w:b/>
-          <w:color w:val="002060"/>
+          <w:color w:val="F79646" w:themeColor="accent6"/>
+        </w:rPr>
+        <w:t xml:space="preserve"> </w:t>
+      </w:r>
+      <w:r>
+        <w:rPr>
+          <w:rFonts w:cstheme="minorHAnsi"/>
+          <w:b/>
+          <w:color w:val="F79646" w:themeColor="accent6"/>
         </w:rPr>
         <w:t>prazo)</w:t>
       </w:r>
-    </w:p>
-    <w:p>
-      <w:pPr>
-        <w:rPr>
-          <w:rFonts w:cstheme="minorHAnsi"/>
-          <w:color w:val="000000" w:themeColor="text1"/>
-        </w:rPr>
-      </w:pPr>
-      <w:r>
-        <w:rPr>
-          <w:rFonts w:cstheme="minorHAnsi"/>
-          <w:color w:val="000000" w:themeColor="text1"/>
-        </w:rPr>
-        <w:t xml:space="preserve">2 - </w:t>
-      </w:r>
-      <w:r>
-        <w:rPr>
-          <w:rFonts w:cstheme="minorHAnsi"/>
-          <w:color w:val="000000" w:themeColor="text1"/>
-        </w:rPr>
-        <w:t xml:space="preserve">Revisar </w:t>
-      </w:r>
-      <w:proofErr w:type="spellStart"/>
+      <w:r>
+        <w:rPr>
+          <w:rFonts w:cstheme="minorHAnsi"/>
+          <w:color w:val="000000" w:themeColor="text1"/>
+        </w:rPr>
+        <w:t xml:space="preserve"> </w:t>
+      </w:r>
+    </w:p>
+    <w:p>
+      <w:pPr>
+        <w:rPr>
+          <w:rFonts w:cstheme="minorHAnsi"/>
+          <w:color w:val="000000" w:themeColor="text1"/>
+        </w:rPr>
+      </w:pPr>
       <w:proofErr w:type="gramStart"/>
       <w:r>
         <w:rPr>
           <w:rFonts w:cstheme="minorHAnsi"/>
           <w:color w:val="000000" w:themeColor="text1"/>
         </w:rPr>
-        <w:t>moore</w:t>
-      </w:r>
-      <w:proofErr w:type="spellEnd"/>
+        <w:t>2</w:t>
+      </w:r>
+      <w:r>
+        <w:rPr>
+          <w:rFonts w:cstheme="minorHAnsi"/>
+          <w:color w:val="000000" w:themeColor="text1"/>
+        </w:rPr>
+        <w:t xml:space="preserve"> – Discussão</w:t>
+      </w:r>
       <w:proofErr w:type="gramEnd"/>
       <w:r>
         <w:rPr>
           <w:rFonts w:cstheme="minorHAnsi"/>
           <w:color w:val="000000" w:themeColor="text1"/>
         </w:rPr>
-        <w:t xml:space="preserve"> quando for aplicar</w:t>
-      </w:r>
-      <w:r>
-        <w:rPr>
-          <w:rFonts w:cstheme="minorHAnsi"/>
-          <w:color w:val="000000" w:themeColor="text1"/>
-        </w:rPr>
-        <w:t xml:space="preserve"> gramíneas</w:t>
+        <w:t xml:space="preserve"> de porque meu modelo serve pra </w:t>
+      </w:r>
+      <w:r>
+        <w:rPr>
+          <w:rFonts w:cstheme="minorHAnsi"/>
+          <w:color w:val="000000" w:themeColor="text1"/>
+        </w:rPr>
+        <w:t xml:space="preserve">nosso objetivo e porque </w:t>
+      </w:r>
+      <w:r>
+        <w:rPr>
+          <w:rFonts w:cstheme="minorHAnsi"/>
+          <w:color w:val="000000" w:themeColor="text1"/>
+        </w:rPr>
+        <w:t>utilizei esse software</w:t>
       </w:r>
       <w:r>
         <w:rPr>
@@ -842,745 +827,7 @@
           <w:b/>
           <w:color w:val="7030A0"/>
         </w:rPr>
-        <w:t>(</w:t>
-      </w:r>
-      <w:r>
-        <w:rPr>
-          <w:rFonts w:cstheme="minorHAnsi"/>
-          <w:b/>
-          <w:color w:val="7030A0"/>
-        </w:rPr>
-        <w:t>longo</w:t>
-      </w:r>
-      <w:r>
-        <w:rPr>
-          <w:rFonts w:cstheme="minorHAnsi"/>
-          <w:b/>
-          <w:color w:val="7030A0"/>
-        </w:rPr>
-        <w:t xml:space="preserve"> prazo)</w:t>
-      </w:r>
-    </w:p>
-    <w:p>
-      <w:pPr>
-        <w:rPr>
-          <w:rFonts w:cstheme="minorHAnsi"/>
-          <w:color w:val="000000" w:themeColor="text1"/>
-        </w:rPr>
-      </w:pPr>
-      <w:proofErr w:type="gramStart"/>
-      <w:r>
-        <w:rPr>
-          <w:rFonts w:cstheme="minorHAnsi"/>
-          <w:color w:val="000000" w:themeColor="text1"/>
-        </w:rPr>
-        <w:t>3</w:t>
-      </w:r>
-      <w:proofErr w:type="gramEnd"/>
-      <w:r>
-        <w:rPr>
-          <w:rFonts w:cstheme="minorHAnsi"/>
-          <w:color w:val="000000" w:themeColor="text1"/>
-        </w:rPr>
-        <w:t>- Glossário</w:t>
-      </w:r>
-      <w:r>
-        <w:rPr>
-          <w:rFonts w:cstheme="minorHAnsi"/>
-          <w:color w:val="000000" w:themeColor="text1"/>
-        </w:rPr>
-        <w:t xml:space="preserve"> correção</w:t>
-      </w:r>
-      <w:r>
-        <w:rPr>
-          <w:rFonts w:cstheme="minorHAnsi"/>
-          <w:color w:val="000000" w:themeColor="text1"/>
-        </w:rPr>
-        <w:t xml:space="preserve"> </w:t>
-      </w:r>
-      <w:r>
-        <w:rPr>
-          <w:rFonts w:cstheme="minorHAnsi"/>
-          <w:color w:val="000000" w:themeColor="text1"/>
-        </w:rPr>
-        <w:t>- completar</w:t>
-      </w:r>
-      <w:r>
-        <w:rPr>
-          <w:rFonts w:cstheme="minorHAnsi"/>
-          <w:color w:val="000000" w:themeColor="text1"/>
-        </w:rPr>
-        <w:t xml:space="preserve"> os termos e incluindo conceitos menos genéricos</w:t>
-      </w:r>
-      <w:r>
-        <w:rPr>
-          <w:rFonts w:cstheme="minorHAnsi"/>
-          <w:color w:val="000000" w:themeColor="text1"/>
-        </w:rPr>
-        <w:t xml:space="preserve"> (estrutura da comunidade, sistema ecológico, comunidade biológica, etc.)</w:t>
-      </w:r>
-      <w:r>
-        <w:rPr>
-          <w:rFonts w:cstheme="minorHAnsi"/>
-          <w:color w:val="000000" w:themeColor="text1"/>
-        </w:rPr>
-        <w:t xml:space="preserve"> (voltado para sistemas ecológicas e nosso modelo em si), nesse processo também levarei em conta as críticas citadas na revisão do glossário, como exclusão de alguns termos e complemento das referências.</w:t>
-      </w:r>
-      <w:r>
-        <w:rPr>
-          <w:rFonts w:cstheme="minorHAnsi"/>
-          <w:color w:val="000000" w:themeColor="text1"/>
-        </w:rPr>
-        <w:t xml:space="preserve"> L</w:t>
-      </w:r>
-      <w:r>
-        <w:rPr>
-          <w:rFonts w:eastAsia="Times New Roman" w:cstheme="minorHAnsi"/>
-          <w:color w:val="000000" w:themeColor="text1"/>
-          <w:lang w:eastAsia="pt-BR"/>
-        </w:rPr>
-        <w:t xml:space="preserve">er: </w:t>
-      </w:r>
-      <w:r>
-        <w:rPr>
-          <w:rFonts w:cstheme="minorHAnsi"/>
-          <w:color w:val="000000" w:themeColor="text1"/>
-        </w:rPr>
-        <w:t>Plasticidade comportamental: “</w:t>
-      </w:r>
-      <w:proofErr w:type="spellStart"/>
-      <w:r>
-        <w:rPr>
-          <w:rFonts w:cstheme="minorHAnsi"/>
-          <w:color w:val="000000" w:themeColor="text1"/>
-        </w:rPr>
-        <w:t>Japyassu</w:t>
-      </w:r>
-      <w:proofErr w:type="spellEnd"/>
-      <w:r>
-        <w:rPr>
-          <w:rFonts w:cstheme="minorHAnsi"/>
-          <w:color w:val="000000" w:themeColor="text1"/>
-        </w:rPr>
-        <w:t xml:space="preserve"> &amp; </w:t>
-      </w:r>
-      <w:proofErr w:type="spellStart"/>
-      <w:r>
-        <w:rPr>
-          <w:rFonts w:cstheme="minorHAnsi"/>
-          <w:color w:val="000000" w:themeColor="text1"/>
-        </w:rPr>
-        <w:t>Malange</w:t>
-      </w:r>
-      <w:proofErr w:type="spellEnd"/>
-      <w:r>
-        <w:rPr>
-          <w:rFonts w:cstheme="minorHAnsi"/>
-          <w:color w:val="000000" w:themeColor="text1"/>
-        </w:rPr>
-        <w:t xml:space="preserve"> 2014 </w:t>
-      </w:r>
-      <w:proofErr w:type="spellStart"/>
-      <w:r>
-        <w:rPr>
-          <w:rFonts w:cstheme="minorHAnsi"/>
-          <w:color w:val="000000" w:themeColor="text1"/>
-        </w:rPr>
-        <w:t>Plasticity</w:t>
-      </w:r>
-      <w:proofErr w:type="spellEnd"/>
-      <w:r>
-        <w:rPr>
-          <w:rFonts w:cstheme="minorHAnsi"/>
-          <w:color w:val="000000" w:themeColor="text1"/>
-        </w:rPr>
-        <w:t xml:space="preserve">, </w:t>
-      </w:r>
-      <w:proofErr w:type="spellStart"/>
-      <w:r>
-        <w:rPr>
-          <w:rFonts w:cstheme="minorHAnsi"/>
-          <w:color w:val="000000" w:themeColor="text1"/>
-        </w:rPr>
-        <w:t>stereotypy</w:t>
-      </w:r>
-      <w:proofErr w:type="spellEnd"/>
-      <w:r>
-        <w:rPr>
-          <w:rFonts w:cstheme="minorHAnsi"/>
-          <w:color w:val="000000" w:themeColor="text1"/>
-        </w:rPr>
-        <w:t xml:space="preserve">, </w:t>
-      </w:r>
-      <w:proofErr w:type="spellStart"/>
-      <w:r>
-        <w:rPr>
-          <w:rFonts w:cstheme="minorHAnsi"/>
-          <w:color w:val="000000" w:themeColor="text1"/>
-        </w:rPr>
-        <w:t>intra-individual</w:t>
-      </w:r>
-      <w:proofErr w:type="spellEnd"/>
-      <w:r>
-        <w:rPr>
-          <w:rFonts w:cstheme="minorHAnsi"/>
-          <w:color w:val="000000" w:themeColor="text1"/>
-        </w:rPr>
-        <w:t xml:space="preserve"> </w:t>
-      </w:r>
-      <w:proofErr w:type="spellStart"/>
-      <w:r>
-        <w:rPr>
-          <w:rFonts w:cstheme="minorHAnsi"/>
-          <w:color w:val="000000" w:themeColor="text1"/>
-        </w:rPr>
-        <w:t>variability</w:t>
-      </w:r>
-      <w:proofErr w:type="spellEnd"/>
-      <w:r>
-        <w:rPr>
-          <w:rFonts w:cstheme="minorHAnsi"/>
-          <w:color w:val="000000" w:themeColor="text1"/>
-        </w:rPr>
-        <w:t xml:space="preserve"> </w:t>
-      </w:r>
-      <w:proofErr w:type="spellStart"/>
-      <w:r>
-        <w:rPr>
-          <w:rFonts w:cstheme="minorHAnsi"/>
-          <w:color w:val="000000" w:themeColor="text1"/>
-        </w:rPr>
-        <w:t>and</w:t>
-      </w:r>
-      <w:proofErr w:type="spellEnd"/>
-      <w:r>
-        <w:rPr>
-          <w:rFonts w:cstheme="minorHAnsi"/>
-          <w:color w:val="000000" w:themeColor="text1"/>
-        </w:rPr>
-        <w:t xml:space="preserve"> </w:t>
-      </w:r>
-      <w:proofErr w:type="spellStart"/>
-      <w:r>
-        <w:rPr>
-          <w:rFonts w:cstheme="minorHAnsi"/>
-          <w:color w:val="000000" w:themeColor="text1"/>
-        </w:rPr>
-        <w:t>personality</w:t>
-      </w:r>
-      <w:proofErr w:type="spellEnd"/>
-      <w:r>
-        <w:rPr>
-          <w:rFonts w:cstheme="minorHAnsi"/>
-          <w:color w:val="000000" w:themeColor="text1"/>
-        </w:rPr>
-        <w:t xml:space="preserve">: </w:t>
-      </w:r>
-      <w:proofErr w:type="spellStart"/>
-      <w:r>
-        <w:rPr>
-          <w:rFonts w:cstheme="minorHAnsi"/>
-          <w:color w:val="000000" w:themeColor="text1"/>
-        </w:rPr>
-        <w:t>Handle</w:t>
-      </w:r>
-      <w:proofErr w:type="spellEnd"/>
-      <w:r>
-        <w:rPr>
-          <w:rFonts w:cstheme="minorHAnsi"/>
-          <w:color w:val="000000" w:themeColor="text1"/>
-        </w:rPr>
-        <w:t xml:space="preserve"> </w:t>
-      </w:r>
-      <w:proofErr w:type="spellStart"/>
-      <w:r>
-        <w:rPr>
-          <w:rFonts w:cstheme="minorHAnsi"/>
-          <w:color w:val="000000" w:themeColor="text1"/>
-        </w:rPr>
-        <w:t>with</w:t>
-      </w:r>
-      <w:proofErr w:type="spellEnd"/>
-      <w:r>
-        <w:rPr>
-          <w:rFonts w:cstheme="minorHAnsi"/>
-          <w:color w:val="000000" w:themeColor="text1"/>
-        </w:rPr>
-        <w:t xml:space="preserve"> </w:t>
-      </w:r>
-      <w:proofErr w:type="spellStart"/>
-      <w:r>
-        <w:rPr>
-          <w:rFonts w:cstheme="minorHAnsi"/>
-          <w:color w:val="000000" w:themeColor="text1"/>
-        </w:rPr>
-        <w:t>care</w:t>
-      </w:r>
-      <w:proofErr w:type="spellEnd"/>
-      <w:r>
-        <w:rPr>
-          <w:rFonts w:cstheme="minorHAnsi"/>
-          <w:color w:val="000000" w:themeColor="text1"/>
-        </w:rPr>
-        <w:t xml:space="preserve">”: é mais recente e mais completo que os artigos </w:t>
-      </w:r>
-      <w:r>
-        <w:rPr>
-          <w:rFonts w:cstheme="minorHAnsi"/>
-          <w:color w:val="000000" w:themeColor="text1"/>
-        </w:rPr>
-        <w:lastRenderedPageBreak/>
-        <w:t xml:space="preserve">que </w:t>
-      </w:r>
-      <w:proofErr w:type="spellStart"/>
-      <w:r>
-        <w:rPr>
-          <w:rFonts w:cstheme="minorHAnsi"/>
-          <w:color w:val="000000" w:themeColor="text1"/>
-        </w:rPr>
-        <w:t>vc</w:t>
-      </w:r>
-      <w:proofErr w:type="spellEnd"/>
-      <w:r>
-        <w:rPr>
-          <w:rFonts w:cstheme="minorHAnsi"/>
-          <w:color w:val="000000" w:themeColor="text1"/>
-        </w:rPr>
-        <w:t xml:space="preserve"> cita, e logo nos primeiros parágrafos do tópico </w:t>
-      </w:r>
-      <w:proofErr w:type="gramStart"/>
-      <w:r>
-        <w:rPr>
-          <w:rFonts w:cstheme="minorHAnsi"/>
-          <w:color w:val="000000" w:themeColor="text1"/>
-        </w:rPr>
-        <w:t>1</w:t>
-      </w:r>
-      <w:proofErr w:type="gramEnd"/>
-      <w:r>
-        <w:rPr>
-          <w:rFonts w:cstheme="minorHAnsi"/>
-          <w:color w:val="000000" w:themeColor="text1"/>
-        </w:rPr>
-        <w:t xml:space="preserve"> (Overview </w:t>
-      </w:r>
-      <w:proofErr w:type="spellStart"/>
-      <w:r>
-        <w:rPr>
-          <w:rFonts w:cstheme="minorHAnsi"/>
-          <w:color w:val="000000" w:themeColor="text1"/>
-        </w:rPr>
-        <w:t>of</w:t>
-      </w:r>
-      <w:proofErr w:type="spellEnd"/>
-      <w:r>
-        <w:rPr>
-          <w:rFonts w:cstheme="minorHAnsi"/>
-          <w:color w:val="000000" w:themeColor="text1"/>
-        </w:rPr>
-        <w:t xml:space="preserve"> </w:t>
-      </w:r>
-      <w:proofErr w:type="spellStart"/>
-      <w:r>
-        <w:rPr>
-          <w:rFonts w:cstheme="minorHAnsi"/>
-          <w:color w:val="000000" w:themeColor="text1"/>
-        </w:rPr>
-        <w:t>internal</w:t>
-      </w:r>
-      <w:proofErr w:type="spellEnd"/>
-      <w:r>
-        <w:rPr>
-          <w:rFonts w:cstheme="minorHAnsi"/>
-          <w:color w:val="000000" w:themeColor="text1"/>
-        </w:rPr>
-        <w:t xml:space="preserve"> </w:t>
-      </w:r>
-      <w:proofErr w:type="spellStart"/>
-      <w:r>
-        <w:rPr>
-          <w:rFonts w:cstheme="minorHAnsi"/>
-          <w:color w:val="000000" w:themeColor="text1"/>
-        </w:rPr>
-        <w:t>variability</w:t>
-      </w:r>
-      <w:proofErr w:type="spellEnd"/>
-      <w:r>
-        <w:rPr>
-          <w:rFonts w:cstheme="minorHAnsi"/>
-          <w:color w:val="000000" w:themeColor="text1"/>
-        </w:rPr>
-        <w:t xml:space="preserve"> </w:t>
-      </w:r>
-      <w:proofErr w:type="spellStart"/>
-      <w:r>
-        <w:rPr>
-          <w:rFonts w:cstheme="minorHAnsi"/>
-          <w:color w:val="000000" w:themeColor="text1"/>
-        </w:rPr>
-        <w:t>concepts</w:t>
-      </w:r>
-      <w:proofErr w:type="spellEnd"/>
-      <w:r>
-        <w:rPr>
-          <w:rFonts w:cstheme="minorHAnsi"/>
-          <w:color w:val="000000" w:themeColor="text1"/>
-        </w:rPr>
-        <w:t xml:space="preserve">) </w:t>
-      </w:r>
-      <w:proofErr w:type="spellStart"/>
-      <w:r>
-        <w:rPr>
-          <w:rFonts w:cstheme="minorHAnsi"/>
-          <w:color w:val="000000" w:themeColor="text1"/>
-        </w:rPr>
-        <w:t>vc</w:t>
-      </w:r>
-      <w:proofErr w:type="spellEnd"/>
-      <w:r>
-        <w:rPr>
-          <w:rFonts w:cstheme="minorHAnsi"/>
-          <w:color w:val="000000" w:themeColor="text1"/>
-        </w:rPr>
-        <w:t xml:space="preserve"> tem definição e subtipos de plasticidade.</w:t>
-      </w:r>
-      <w:r>
-        <w:rPr>
-          <w:rFonts w:cstheme="minorHAnsi"/>
-          <w:color w:val="000000" w:themeColor="text1"/>
-        </w:rPr>
-        <w:t xml:space="preserve"> </w:t>
-      </w:r>
-      <w:r>
-        <w:rPr>
-          <w:rFonts w:cstheme="minorHAnsi"/>
-          <w:b/>
-          <w:color w:val="002060"/>
-        </w:rPr>
-        <w:t>(curto prazo)</w:t>
-      </w:r>
-    </w:p>
-    <w:p>
-      <w:pPr>
-        <w:rPr>
-          <w:rFonts w:cstheme="minorHAnsi"/>
-          <w:color w:val="000000" w:themeColor="text1"/>
-        </w:rPr>
-      </w:pPr>
-      <w:proofErr w:type="gramStart"/>
-      <w:r>
-        <w:rPr>
-          <w:rFonts w:cstheme="minorHAnsi"/>
-          <w:color w:val="000000" w:themeColor="text1"/>
-        </w:rPr>
-        <w:t>4</w:t>
-      </w:r>
-      <w:r>
-        <w:rPr>
-          <w:rFonts w:cstheme="minorHAnsi"/>
-          <w:color w:val="000000" w:themeColor="text1"/>
-        </w:rPr>
-        <w:t xml:space="preserve"> – Discussão</w:t>
-      </w:r>
-      <w:proofErr w:type="gramEnd"/>
-      <w:r>
-        <w:rPr>
-          <w:rFonts w:cstheme="minorHAnsi"/>
-          <w:color w:val="000000" w:themeColor="text1"/>
-        </w:rPr>
-        <w:t xml:space="preserve"> de</w:t>
-      </w:r>
-      <w:r>
-        <w:rPr>
-          <w:rFonts w:cstheme="minorHAnsi"/>
-          <w:color w:val="000000" w:themeColor="text1"/>
-        </w:rPr>
-        <w:t xml:space="preserve"> porque meu modelo serve pra </w:t>
-      </w:r>
-      <w:r>
-        <w:rPr>
-          <w:rFonts w:cstheme="minorHAnsi"/>
-          <w:color w:val="000000" w:themeColor="text1"/>
-        </w:rPr>
-        <w:t xml:space="preserve">nosso objetivo e porque </w:t>
-      </w:r>
-      <w:r>
-        <w:rPr>
-          <w:rFonts w:cstheme="minorHAnsi"/>
-          <w:color w:val="000000" w:themeColor="text1"/>
-        </w:rPr>
-        <w:t>utilizei esse software</w:t>
-      </w:r>
-      <w:r>
-        <w:rPr>
-          <w:rFonts w:cstheme="minorHAnsi"/>
-          <w:color w:val="000000" w:themeColor="text1"/>
-        </w:rPr>
-        <w:t xml:space="preserve"> </w:t>
-      </w:r>
-      <w:r>
-        <w:rPr>
-          <w:rFonts w:cstheme="minorHAnsi"/>
-          <w:b/>
-          <w:color w:val="7030A0"/>
-        </w:rPr>
         <w:t>(longo prazo)</w:t>
-      </w:r>
-    </w:p>
-    <w:p>
-      <w:pPr>
-        <w:rPr>
-          <w:rFonts w:cstheme="minorHAnsi"/>
-          <w:color w:val="000000" w:themeColor="text1"/>
-        </w:rPr>
-      </w:pPr>
-      <w:r>
-        <w:rPr>
-          <w:rFonts w:cstheme="minorHAnsi"/>
-          <w:color w:val="000000" w:themeColor="text1"/>
-        </w:rPr>
-        <w:t>5</w:t>
-      </w:r>
-      <w:r>
-        <w:rPr>
-          <w:rFonts w:cstheme="minorHAnsi"/>
-          <w:color w:val="000000" w:themeColor="text1"/>
-        </w:rPr>
-        <w:t xml:space="preserve"> – </w:t>
-      </w:r>
-      <w:proofErr w:type="gramStart"/>
-      <w:r>
-        <w:rPr>
-          <w:rFonts w:cstheme="minorHAnsi"/>
-          <w:color w:val="000000" w:themeColor="text1"/>
-        </w:rPr>
-        <w:t>Implementar</w:t>
-      </w:r>
-      <w:proofErr w:type="gramEnd"/>
-      <w:r>
-        <w:rPr>
-          <w:rFonts w:cstheme="minorHAnsi"/>
-          <w:color w:val="000000" w:themeColor="text1"/>
-        </w:rPr>
-        <w:t xml:space="preserve"> coisas em </w:t>
-      </w:r>
-      <w:proofErr w:type="spellStart"/>
-      <w:r>
-        <w:rPr>
-          <w:rFonts w:cstheme="minorHAnsi"/>
-          <w:color w:val="000000" w:themeColor="text1"/>
-        </w:rPr>
-        <w:t>Netlogo</w:t>
-      </w:r>
-      <w:proofErr w:type="spellEnd"/>
-      <w:r>
-        <w:rPr>
-          <w:rFonts w:cstheme="minorHAnsi"/>
-          <w:color w:val="000000" w:themeColor="text1"/>
-        </w:rPr>
-        <w:t xml:space="preserve"> </w:t>
-      </w:r>
-      <w:r>
-        <w:rPr>
-          <w:rFonts w:cstheme="minorHAnsi"/>
-          <w:b/>
-          <w:color w:val="002060"/>
-        </w:rPr>
-        <w:t>(curto prazo</w:t>
-      </w:r>
-      <w:r>
-        <w:rPr>
-          <w:rFonts w:cstheme="minorHAnsi"/>
-          <w:b/>
-          <w:color w:val="002060"/>
-        </w:rPr>
-        <w:t>)</w:t>
-      </w:r>
-    </w:p>
-    <w:p>
-      <w:pPr>
-        <w:shd w:val="clear" w:color="auto" w:fill="FFFFFF"/>
-        <w:rPr>
-          <w:rFonts w:eastAsia="Times New Roman" w:cstheme="minorHAnsi"/>
-          <w:color w:val="000000" w:themeColor="text1"/>
-          <w:lang w:eastAsia="pt-BR"/>
-        </w:rPr>
-      </w:pPr>
-      <w:r>
-        <w:rPr>
-          <w:rFonts w:eastAsia="Times New Roman" w:cstheme="minorHAnsi"/>
-          <w:color w:val="000000" w:themeColor="text1"/>
-          <w:lang w:eastAsia="pt-BR"/>
-        </w:rPr>
-        <w:t xml:space="preserve">6 </w:t>
-      </w:r>
-      <w:r>
-        <w:rPr>
-          <w:rFonts w:eastAsia="Times New Roman" w:cstheme="minorHAnsi"/>
-          <w:color w:val="000000" w:themeColor="text1"/>
-          <w:lang w:eastAsia="pt-BR"/>
-        </w:rPr>
-        <w:t>–</w:t>
-      </w:r>
-      <w:r>
-        <w:rPr>
-          <w:rFonts w:eastAsia="Times New Roman" w:cstheme="minorHAnsi"/>
-          <w:color w:val="000000" w:themeColor="text1"/>
-          <w:lang w:eastAsia="pt-BR"/>
-        </w:rPr>
-        <w:t xml:space="preserve"> J</w:t>
-      </w:r>
-      <w:r>
-        <w:rPr>
-          <w:rFonts w:eastAsia="Times New Roman" w:cstheme="minorHAnsi"/>
-          <w:color w:val="000000" w:themeColor="text1"/>
-          <w:lang w:eastAsia="pt-BR"/>
-        </w:rPr>
-        <w:t xml:space="preserve">ustificativa </w:t>
-      </w:r>
-      <w:r>
-        <w:rPr>
-          <w:rFonts w:eastAsia="Times New Roman" w:cstheme="minorHAnsi"/>
-          <w:color w:val="000000" w:themeColor="text1"/>
-          <w:lang w:eastAsia="pt-BR"/>
-        </w:rPr>
-        <w:t>da diferença de idade e plasticidade entre níveis tróficos</w:t>
-      </w:r>
-      <w:r>
-        <w:rPr>
-          <w:rFonts w:eastAsia="Times New Roman" w:cstheme="minorHAnsi"/>
-          <w:color w:val="000000" w:themeColor="text1"/>
-          <w:lang w:eastAsia="pt-BR"/>
-        </w:rPr>
-        <w:t xml:space="preserve">. </w:t>
-      </w:r>
-      <w:r>
-        <w:rPr>
-          <w:rFonts w:eastAsia="Times New Roman" w:cstheme="minorHAnsi"/>
-          <w:b/>
-          <w:color w:val="7030A0"/>
-          <w:lang w:eastAsia="pt-BR"/>
-        </w:rPr>
-        <w:t>(</w:t>
-      </w:r>
-      <w:r>
-        <w:rPr>
-          <w:rFonts w:eastAsia="Times New Roman" w:cstheme="minorHAnsi"/>
-          <w:b/>
-          <w:color w:val="7030A0"/>
-          <w:lang w:eastAsia="pt-BR"/>
-        </w:rPr>
-        <w:t>longo prazo</w:t>
-      </w:r>
-      <w:r>
-        <w:rPr>
-          <w:rFonts w:eastAsia="Times New Roman" w:cstheme="minorHAnsi"/>
-          <w:b/>
-          <w:color w:val="7030A0"/>
-          <w:lang w:eastAsia="pt-BR"/>
-        </w:rPr>
-        <w:t>)</w:t>
-      </w:r>
-    </w:p>
-    <w:p>
-      <w:pPr>
-        <w:rPr>
-          <w:rFonts w:cstheme="minorHAnsi"/>
-        </w:rPr>
-      </w:pPr>
-      <w:r>
-        <w:rPr>
-          <w:rFonts w:cstheme="minorHAnsi"/>
-          <w:color w:val="000000" w:themeColor="text1"/>
-        </w:rPr>
-        <w:t>7</w:t>
-      </w:r>
-      <w:r>
-        <w:rPr>
-          <w:rFonts w:cstheme="minorHAnsi"/>
-          <w:color w:val="000000" w:themeColor="text1"/>
-        </w:rPr>
-        <w:t xml:space="preserve"> -</w:t>
-      </w:r>
-      <w:r>
-        <w:rPr>
-          <w:rFonts w:cstheme="minorHAnsi"/>
-        </w:rPr>
-        <w:t xml:space="preserve"> Ler artigos sugeridos </w:t>
-      </w:r>
-      <w:r>
-        <w:rPr>
-          <w:rFonts w:cstheme="minorHAnsi"/>
-          <w:b/>
-          <w:color w:val="002060"/>
-        </w:rPr>
-        <w:t>(curto prazo)</w:t>
-      </w:r>
-    </w:p>
-    <w:p>
-      <w:pPr>
-        <w:rPr>
-          <w:rFonts w:cstheme="minorHAnsi"/>
-        </w:rPr>
-      </w:pPr>
-      <w:r>
-        <w:rPr>
-          <w:rFonts w:cstheme="minorHAnsi"/>
-        </w:rPr>
-        <w:t xml:space="preserve">8 – </w:t>
-      </w:r>
-      <w:r>
-        <w:rPr>
-          <w:rFonts w:cstheme="minorHAnsi"/>
-        </w:rPr>
-        <w:t>Pesquisar sobre custos de plasticidade</w:t>
-      </w:r>
-      <w:r>
-        <w:rPr>
-          <w:rFonts w:cstheme="minorHAnsi"/>
-        </w:rPr>
-        <w:t xml:space="preserve"> </w:t>
-      </w:r>
-      <w:r>
-        <w:rPr>
-          <w:rFonts w:cstheme="minorHAnsi"/>
-          <w:b/>
-          <w:color w:val="002060"/>
-        </w:rPr>
-        <w:t>(curto prazo)</w:t>
-      </w:r>
-    </w:p>
-    <w:p>
-      <w:pPr>
-        <w:rPr>
-          <w:rFonts w:cstheme="minorHAnsi"/>
-        </w:rPr>
-      </w:pPr>
-      <w:r>
-        <w:rPr>
-          <w:rFonts w:cstheme="minorHAnsi"/>
-        </w:rPr>
-        <w:t xml:space="preserve">9 – </w:t>
-      </w:r>
-      <w:r>
-        <w:rPr>
-          <w:rFonts w:cstheme="minorHAnsi"/>
-        </w:rPr>
-        <w:t>Pesquisar sobre ecologia do movimento</w:t>
-      </w:r>
-      <w:r>
-        <w:rPr>
-          <w:rFonts w:cstheme="minorHAnsi"/>
-        </w:rPr>
-        <w:t xml:space="preserve"> </w:t>
-      </w:r>
-      <w:r>
-        <w:rPr>
-          <w:rFonts w:cstheme="minorHAnsi"/>
-          <w:b/>
-          <w:color w:val="002060"/>
-        </w:rPr>
-        <w:t>(curto prazo)</w:t>
       </w:r>
     </w:p>
     <w:p>
@@ -1595,7 +842,7 @@
           <w:rFonts w:cs="Arial"/>
           <w:szCs w:val="24"/>
         </w:rPr>
-        <w:t>10</w:t>
+        <w:t>3</w:t>
       </w:r>
       <w:r>
         <w:rPr>
@@ -1611,14 +858,251 @@
           <w:color w:val="7030A0"/>
           <w:szCs w:val="24"/>
         </w:rPr>
-        <w:t>(longo prazo</w:t>
-      </w:r>
-      <w:r>
-        <w:rPr>
-          <w:rFonts w:cs="Arial"/>
+        <w:t>(longo prazo)</w:t>
+      </w:r>
+    </w:p>
+    <w:p>
+      <w:pPr>
+        <w:shd w:val="clear" w:color="auto" w:fill="FFFFFF"/>
+        <w:rPr>
+          <w:rFonts w:eastAsia="Times New Roman" w:cstheme="minorHAnsi"/>
+          <w:color w:val="000000" w:themeColor="text1"/>
+          <w:lang w:eastAsia="pt-BR"/>
+        </w:rPr>
+      </w:pPr>
+      <w:r>
+        <w:rPr>
+          <w:rFonts w:eastAsia="Times New Roman" w:cstheme="minorHAnsi"/>
+          <w:color w:val="000000" w:themeColor="text1"/>
+          <w:lang w:eastAsia="pt-BR"/>
+        </w:rPr>
+        <w:t>4</w:t>
+      </w:r>
+      <w:r>
+        <w:rPr>
+          <w:rFonts w:eastAsia="Times New Roman" w:cstheme="minorHAnsi"/>
+          <w:color w:val="000000" w:themeColor="text1"/>
+          <w:lang w:eastAsia="pt-BR"/>
+        </w:rPr>
+        <w:t xml:space="preserve"> –</w:t>
+      </w:r>
+      <w:r>
+        <w:rPr>
+          <w:rFonts w:eastAsia="Times New Roman" w:cstheme="minorHAnsi"/>
+          <w:color w:val="000000" w:themeColor="text1"/>
+          <w:lang w:eastAsia="pt-BR"/>
+        </w:rPr>
+        <w:t xml:space="preserve"> Justificativa da diferença de idade e plasticidade entre níveis tróficos. </w:t>
+      </w:r>
+      <w:r>
+        <w:rPr>
+          <w:rFonts w:eastAsia="Times New Roman" w:cstheme="minorHAnsi"/>
           <w:b/>
           <w:color w:val="7030A0"/>
-          <w:szCs w:val="24"/>
+          <w:lang w:eastAsia="pt-BR"/>
+        </w:rPr>
+        <w:t>(longo prazo)</w:t>
+      </w:r>
+    </w:p>
+    <w:p>
+      <w:pPr>
+        <w:rPr>
+          <w:rFonts w:cstheme="minorHAnsi"/>
+          <w:color w:val="1F497D" w:themeColor="text2"/>
+        </w:rPr>
+      </w:pPr>
+    </w:p>
+    <w:p>
+      <w:pPr>
+        <w:rPr>
+          <w:rFonts w:cstheme="minorHAnsi"/>
+          <w:color w:val="000000" w:themeColor="text1"/>
+        </w:rPr>
+      </w:pPr>
+      <w:proofErr w:type="gramStart"/>
+      <w:r>
+        <w:rPr>
+          <w:rFonts w:cstheme="minorHAnsi"/>
+          <w:color w:val="000000" w:themeColor="text1"/>
+        </w:rPr>
+        <w:t>5</w:t>
+      </w:r>
+      <w:proofErr w:type="gramEnd"/>
+      <w:r>
+        <w:rPr>
+          <w:rFonts w:cstheme="minorHAnsi"/>
+          <w:color w:val="000000" w:themeColor="text1"/>
+        </w:rPr>
+        <w:t>- Glossário</w:t>
+      </w:r>
+      <w:r>
+        <w:rPr>
+          <w:rFonts w:cstheme="minorHAnsi"/>
+          <w:color w:val="000000" w:themeColor="text1"/>
+        </w:rPr>
+        <w:t xml:space="preserve"> correção</w:t>
+      </w:r>
+      <w:r>
+        <w:rPr>
+          <w:rFonts w:cstheme="minorHAnsi"/>
+          <w:color w:val="000000" w:themeColor="text1"/>
+        </w:rPr>
+        <w:t xml:space="preserve"> </w:t>
+      </w:r>
+      <w:r>
+        <w:rPr>
+          <w:rFonts w:cstheme="minorHAnsi"/>
+          <w:color w:val="000000" w:themeColor="text1"/>
+        </w:rPr>
+        <w:t>-</w:t>
+      </w:r>
+      <w:r>
+        <w:rPr>
+          <w:rFonts w:cstheme="minorHAnsi"/>
+          <w:color w:val="000000" w:themeColor="text1"/>
+        </w:rPr>
+        <w:t xml:space="preserve"> conceitos menos genéricos</w:t>
+      </w:r>
+      <w:r>
+        <w:rPr>
+          <w:rFonts w:cstheme="minorHAnsi"/>
+          <w:color w:val="000000" w:themeColor="text1"/>
+        </w:rPr>
+        <w:t xml:space="preserve"> </w:t>
+      </w:r>
+      <w:r>
+        <w:rPr>
+          <w:rFonts w:cstheme="minorHAnsi"/>
+          <w:color w:val="000000" w:themeColor="text1"/>
+        </w:rPr>
+        <w:t xml:space="preserve">voltado para sistemas </w:t>
+      </w:r>
+      <w:r>
+        <w:rPr>
+          <w:rFonts w:cstheme="minorHAnsi"/>
+          <w:color w:val="000000" w:themeColor="text1"/>
+        </w:rPr>
+        <w:t xml:space="preserve">ecológicas e nosso modelo em si. </w:t>
+      </w:r>
+      <w:r>
+        <w:rPr>
+          <w:rFonts w:cstheme="minorHAnsi"/>
+          <w:b/>
+          <w:color w:val="002060"/>
+        </w:rPr>
+        <w:t>(curto prazo)</w:t>
+      </w:r>
+      <w:r>
+        <w:rPr>
+          <w:rFonts w:cstheme="minorHAnsi"/>
+          <w:color w:val="000000" w:themeColor="text1"/>
+        </w:rPr>
+        <w:t xml:space="preserve"> </w:t>
+      </w:r>
+      <w:bookmarkStart w:id="0" w:name="_GoBack"/>
+      <w:bookmarkEnd w:id="0"/>
+    </w:p>
+    <w:p>
+      <w:pPr>
+        <w:rPr>
+          <w:rFonts w:cstheme="minorHAnsi"/>
+        </w:rPr>
+      </w:pPr>
+      <w:r>
+        <w:rPr>
+          <w:rFonts w:cstheme="minorHAnsi"/>
+          <w:color w:val="000000" w:themeColor="text1"/>
+        </w:rPr>
+        <w:t>6</w:t>
+      </w:r>
+      <w:r>
+        <w:rPr>
+          <w:rFonts w:cstheme="minorHAnsi"/>
+          <w:color w:val="000000" w:themeColor="text1"/>
+        </w:rPr>
+        <w:t xml:space="preserve"> -</w:t>
+      </w:r>
+      <w:r>
+        <w:rPr>
+          <w:rFonts w:cstheme="minorHAnsi"/>
+        </w:rPr>
+        <w:t xml:space="preserve"> Ler artigos sugeridos </w:t>
+      </w:r>
+      <w:r>
+        <w:rPr>
+          <w:rFonts w:cstheme="minorHAnsi"/>
+          <w:b/>
+          <w:color w:val="002060"/>
+        </w:rPr>
+        <w:t>(curto prazo)</w:t>
+      </w:r>
+    </w:p>
+    <w:p>
+      <w:pPr>
+        <w:rPr>
+          <w:rFonts w:cstheme="minorHAnsi"/>
+          <w:color w:val="000000" w:themeColor="text1"/>
+        </w:rPr>
+      </w:pPr>
+      <w:r>
+        <w:rPr>
+          <w:rFonts w:cstheme="minorHAnsi"/>
+          <w:color w:val="000000" w:themeColor="text1"/>
+        </w:rPr>
+        <w:t xml:space="preserve">7 </w:t>
+      </w:r>
+      <w:r>
+        <w:rPr>
+          <w:rFonts w:cstheme="minorHAnsi"/>
+          <w:color w:val="000000" w:themeColor="text1"/>
+        </w:rPr>
+        <w:t xml:space="preserve">– </w:t>
+      </w:r>
+      <w:proofErr w:type="gramStart"/>
+      <w:r>
+        <w:rPr>
+          <w:rFonts w:cstheme="minorHAnsi"/>
+          <w:color w:val="000000" w:themeColor="text1"/>
+        </w:rPr>
+        <w:t>Implementar</w:t>
+      </w:r>
+      <w:proofErr w:type="gramEnd"/>
+      <w:r>
+        <w:rPr>
+          <w:rFonts w:cstheme="minorHAnsi"/>
+          <w:color w:val="000000" w:themeColor="text1"/>
+        </w:rPr>
+        <w:t xml:space="preserve"> coisas em </w:t>
+      </w:r>
+      <w:proofErr w:type="spellStart"/>
+      <w:r>
+        <w:rPr>
+          <w:rFonts w:cstheme="minorHAnsi"/>
+          <w:color w:val="000000" w:themeColor="text1"/>
+        </w:rPr>
+        <w:t>Netlogo</w:t>
+      </w:r>
+      <w:proofErr w:type="spellEnd"/>
+      <w:r>
+        <w:rPr>
+          <w:rFonts w:cstheme="minorHAnsi"/>
+          <w:color w:val="000000" w:themeColor="text1"/>
+        </w:rPr>
+        <w:t xml:space="preserve"> </w:t>
+      </w:r>
+      <w:r>
+        <w:rPr>
+          <w:rFonts w:cstheme="minorHAnsi"/>
+          <w:b/>
+          <w:color w:val="002060"/>
+        </w:rPr>
+        <w:t>(curto prazo</w:t>
+      </w:r>
+      <w:r>
+        <w:rPr>
+          <w:rFonts w:cstheme="minorHAnsi"/>
+          <w:b/>
+          <w:color w:val="002060"/>
         </w:rPr>
         <w:t>)</w:t>
       </w:r>
@@ -1637,7 +1121,7 @@
           <w:rFonts w:cs="Arial"/>
           <w:szCs w:val="24"/>
         </w:rPr>
-        <w:t>11</w:t>
+        <w:t>8</w:t>
       </w:r>
       <w:r>
         <w:rPr>
@@ -1670,7 +1154,7 @@
         </w:rPr>
       </w:pPr>
       <w:r>
-        <w:t>12</w:t>
+        <w:t>9</w:t>
       </w:r>
       <w:r>
         <w:t xml:space="preserve"> </w:t>
@@ -1704,7 +1188,7 @@
         <w:rPr>
           <w:rFonts w:cstheme="minorHAnsi"/>
         </w:rPr>
-        <w:t>13</w:t>
+        <w:t>10</w:t>
       </w:r>
       <w:r>
         <w:rPr>
@@ -1763,6 +1247,13 @@
           <w:szCs w:val="24"/>
         </w:rPr>
         <w:t>temporal condizente com a plasticidade que formos focar.</w:t>
+      </w:r>
+      <w:r>
+        <w:rPr>
+          <w:rFonts w:cs="Arial"/>
+          <w:szCs w:val="24"/>
+        </w:rPr>
+        <w:t xml:space="preserve"> Talvez ler sobre custo.</w:t>
       </w:r>
       <w:r>
         <w:rPr>
@@ -1791,7 +1282,7 @@
         <w:rPr>
           <w:rFonts w:cstheme="minorHAnsi"/>
         </w:rPr>
-        <w:t>14</w:t>
+        <w:t>11</w:t>
       </w:r>
       <w:r>
         <w:rPr>
@@ -1904,225 +1395,329 @@
       </w:r>
     </w:p>
     <w:p>
-      <w:r>
-        <w:rPr>
-          <w:rFonts w:eastAsia="Times New Roman" w:cstheme="minorHAnsi"/>
-          <w:color w:val="000000" w:themeColor="text1"/>
-          <w:lang w:eastAsia="pt-BR"/>
-        </w:rPr>
-        <w:t>15</w:t>
-      </w:r>
-      <w:r>
-        <w:rPr>
-          <w:rFonts w:eastAsia="Times New Roman" w:cstheme="minorHAnsi"/>
-          <w:color w:val="000000" w:themeColor="text1"/>
-          <w:lang w:eastAsia="pt-BR"/>
+      <w:pPr>
+        <w:pStyle w:val="Default"/>
+        <w:spacing w:line="276" w:lineRule="auto"/>
+        <w:rPr>
+          <w:rFonts w:asciiTheme="minorHAnsi" w:hAnsiTheme="minorHAnsi" w:cstheme="minorHAnsi"/>
+        </w:rPr>
+      </w:pPr>
+      <w:r>
+        <w:rPr>
+          <w:rFonts w:asciiTheme="minorHAnsi" w:eastAsia="Times New Roman" w:hAnsiTheme="minorHAnsi" w:cstheme="minorHAnsi"/>
+          <w:color w:val="000000" w:themeColor="text1"/>
+        </w:rPr>
+        <w:t>12</w:t>
+      </w:r>
+      <w:r>
+        <w:rPr>
+          <w:rFonts w:asciiTheme="minorHAnsi" w:eastAsia="Times New Roman" w:hAnsiTheme="minorHAnsi" w:cstheme="minorHAnsi"/>
+          <w:color w:val="000000" w:themeColor="text1"/>
         </w:rPr>
         <w:t xml:space="preserve"> </w:t>
       </w:r>
       <w:r>
         <w:rPr>
-          <w:rFonts w:eastAsia="Times New Roman" w:cstheme="minorHAnsi"/>
-          <w:color w:val="000000" w:themeColor="text1"/>
-          <w:lang w:eastAsia="pt-BR"/>
+          <w:rFonts w:asciiTheme="minorHAnsi" w:eastAsia="Times New Roman" w:hAnsiTheme="minorHAnsi" w:cstheme="minorHAnsi"/>
+          <w:color w:val="000000" w:themeColor="text1"/>
         </w:rPr>
         <w:t>- decidir métricas e os conceitos</w:t>
       </w:r>
       <w:r>
         <w:rPr>
-          <w:rFonts w:eastAsia="Times New Roman" w:cstheme="minorHAnsi"/>
-          <w:color w:val="000000" w:themeColor="text1"/>
-          <w:lang w:eastAsia="pt-BR"/>
+          <w:rFonts w:asciiTheme="minorHAnsi" w:eastAsia="Times New Roman" w:hAnsiTheme="minorHAnsi" w:cstheme="minorHAnsi"/>
+          <w:color w:val="000000" w:themeColor="text1"/>
         </w:rPr>
         <w:t xml:space="preserve"> (resiliência binário ou quantitativo?)</w:t>
       </w:r>
       <w:proofErr w:type="gramStart"/>
       <w:r>
         <w:rPr>
-          <w:rFonts w:eastAsia="Times New Roman" w:cstheme="minorHAnsi"/>
-          <w:color w:val="000000" w:themeColor="text1"/>
-          <w:lang w:eastAsia="pt-BR"/>
+          <w:rFonts w:asciiTheme="minorHAnsi" w:eastAsia="Times New Roman" w:hAnsiTheme="minorHAnsi" w:cstheme="minorHAnsi"/>
+          <w:color w:val="000000" w:themeColor="text1"/>
         </w:rPr>
         <w:t xml:space="preserve">  </w:t>
       </w:r>
       <w:proofErr w:type="gramEnd"/>
       <w:r>
         <w:rPr>
-          <w:rFonts w:eastAsia="Times New Roman" w:cstheme="minorHAnsi"/>
-          <w:color w:val="000000" w:themeColor="text1"/>
-          <w:lang w:eastAsia="pt-BR"/>
+          <w:rFonts w:asciiTheme="minorHAnsi" w:eastAsia="Times New Roman" w:hAnsiTheme="minorHAnsi" w:cstheme="minorHAnsi"/>
+          <w:color w:val="000000" w:themeColor="text1"/>
         </w:rPr>
         <w:t xml:space="preserve">- </w:t>
       </w:r>
       <w:r>
         <w:rPr>
-          <w:rFonts w:eastAsia="Times New Roman" w:cstheme="minorHAnsi"/>
-          <w:color w:val="000000" w:themeColor="text1"/>
-          <w:lang w:eastAsia="pt-BR"/>
-        </w:rPr>
-        <w:t xml:space="preserve">população variando ao longo do tempo (beta?), riqueza (problema de recuperação?) e </w:t>
+          <w:rFonts w:asciiTheme="minorHAnsi" w:hAnsiTheme="minorHAnsi" w:cstheme="minorHAnsi"/>
+        </w:rPr>
+        <w:t>possivelmente, para calcularmos os estados alternativos de um sistema, teremos que fazer perturbações temporárias, e não permanentes</w:t>
+      </w:r>
+      <w:r>
+        <w:rPr>
+          <w:rFonts w:asciiTheme="minorHAnsi" w:hAnsiTheme="minorHAnsi" w:cstheme="minorHAnsi"/>
+        </w:rPr>
+        <w:t>?</w:t>
+      </w:r>
+      <w:r>
+        <w:rPr>
+          <w:rFonts w:asciiTheme="minorHAnsi" w:hAnsiTheme="minorHAnsi" w:cstheme="minorHAnsi"/>
+        </w:rPr>
+        <w:t xml:space="preserve">. </w:t>
+      </w:r>
+      <w:r>
+        <w:rPr>
+          <w:rFonts w:asciiTheme="minorHAnsi" w:hAnsiTheme="minorHAnsi" w:cstheme="minorHAnsi"/>
+        </w:rPr>
+        <w:t xml:space="preserve"> </w:t>
+      </w:r>
+      <w:proofErr w:type="gramStart"/>
+      <w:r>
+        <w:rPr>
+          <w:rFonts w:asciiTheme="minorHAnsi" w:eastAsia="Times New Roman" w:hAnsiTheme="minorHAnsi" w:cstheme="minorHAnsi"/>
+          <w:color w:val="000000" w:themeColor="text1"/>
+        </w:rPr>
+        <w:t>população</w:t>
+      </w:r>
+      <w:proofErr w:type="gramEnd"/>
+      <w:r>
+        <w:rPr>
+          <w:rFonts w:asciiTheme="minorHAnsi" w:eastAsia="Times New Roman" w:hAnsiTheme="minorHAnsi" w:cstheme="minorHAnsi"/>
+          <w:color w:val="000000" w:themeColor="text1"/>
+        </w:rPr>
+        <w:t xml:space="preserve"> variando ao longo do tempo (beta?), riqueza (problema de recuperação?) e </w:t>
       </w:r>
       <w:proofErr w:type="spellStart"/>
       <w:r>
         <w:rPr>
-          <w:rFonts w:eastAsia="Times New Roman" w:cstheme="minorHAnsi"/>
-          <w:color w:val="000000" w:themeColor="text1"/>
-          <w:lang w:eastAsia="pt-BR"/>
+          <w:rFonts w:asciiTheme="minorHAnsi" w:eastAsia="Times New Roman" w:hAnsiTheme="minorHAnsi" w:cstheme="minorHAnsi"/>
+          <w:color w:val="000000" w:themeColor="text1"/>
         </w:rPr>
         <w:t>equabilidade</w:t>
       </w:r>
       <w:proofErr w:type="spellEnd"/>
       <w:r>
         <w:rPr>
-          <w:rFonts w:eastAsia="Times New Roman" w:cstheme="minorHAnsi"/>
-          <w:color w:val="000000" w:themeColor="text1"/>
-          <w:lang w:eastAsia="pt-BR"/>
+          <w:rFonts w:asciiTheme="minorHAnsi" w:eastAsia="Times New Roman" w:hAnsiTheme="minorHAnsi" w:cstheme="minorHAnsi"/>
+          <w:color w:val="000000" w:themeColor="text1"/>
         </w:rPr>
         <w:t>?</w:t>
       </w:r>
       <w:r>
         <w:rPr>
-          <w:rFonts w:eastAsia="Times New Roman" w:cstheme="minorHAnsi"/>
-          <w:color w:val="000000" w:themeColor="text1"/>
-          <w:lang w:eastAsia="pt-BR"/>
+          <w:rFonts w:asciiTheme="minorHAnsi" w:eastAsia="Times New Roman" w:hAnsiTheme="minorHAnsi" w:cstheme="minorHAnsi"/>
+          <w:color w:val="000000" w:themeColor="text1"/>
         </w:rPr>
         <w:t xml:space="preserve"> Os parâmetros ficaram os mencionados acima?</w:t>
       </w:r>
       <w:r>
         <w:rPr>
-          <w:rFonts w:eastAsia="Times New Roman" w:cstheme="minorHAnsi"/>
-          <w:color w:val="000000" w:themeColor="text1"/>
-          <w:lang w:eastAsia="pt-BR"/>
+          <w:rFonts w:asciiTheme="minorHAnsi" w:eastAsia="Times New Roman" w:hAnsiTheme="minorHAnsi" w:cstheme="minorHAnsi"/>
+          <w:color w:val="000000" w:themeColor="text1"/>
         </w:rPr>
         <w:t xml:space="preserve"> (</w:t>
       </w:r>
       <w:r>
+        <w:rPr>
+          <w:rFonts w:asciiTheme="minorHAnsi" w:hAnsiTheme="minorHAnsi" w:cstheme="minorHAnsi"/>
+        </w:rPr>
         <w:t xml:space="preserve">Uma sugestão da modificação nos gráficos seria: </w:t>
       </w:r>
       <w:proofErr w:type="gramStart"/>
       <w:r>
+        <w:rPr>
+          <w:rFonts w:asciiTheme="minorHAnsi" w:hAnsiTheme="minorHAnsi" w:cstheme="minorHAnsi"/>
+        </w:rPr>
         <w:t>3</w:t>
       </w:r>
       <w:proofErr w:type="gramEnd"/>
       <w:r>
+        <w:rPr>
+          <w:rFonts w:asciiTheme="minorHAnsi" w:hAnsiTheme="minorHAnsi" w:cstheme="minorHAnsi"/>
+        </w:rPr>
         <w:t xml:space="preserve"> ou 5 de plasticidade, 2 de perturbação, 2 de </w:t>
       </w:r>
       <w:proofErr w:type="spellStart"/>
       <w:r>
+        <w:rPr>
+          <w:rFonts w:asciiTheme="minorHAnsi" w:hAnsiTheme="minorHAnsi" w:cstheme="minorHAnsi"/>
+        </w:rPr>
         <w:t>fractalidade</w:t>
       </w:r>
       <w:proofErr w:type="spellEnd"/>
       <w:r>
+        <w:rPr>
+          <w:rFonts w:asciiTheme="minorHAnsi" w:hAnsiTheme="minorHAnsi" w:cstheme="minorHAnsi"/>
+        </w:rPr>
         <w:t xml:space="preserve"> e 2 de custo da plasticidade, totalizando 24 mil simulações com 3 de plasticidade e 40 mil simulações com 5 de plasticidade). </w:t>
       </w:r>
       <w:r>
         <w:rPr>
-          <w:rFonts w:eastAsia="Times New Roman" w:cstheme="minorHAnsi"/>
-          <w:color w:val="000000" w:themeColor="text1"/>
-          <w:lang w:eastAsia="pt-BR"/>
+          <w:rFonts w:asciiTheme="minorHAnsi" w:eastAsia="Times New Roman" w:hAnsiTheme="minorHAnsi" w:cstheme="minorHAnsi"/>
+          <w:color w:val="000000" w:themeColor="text1"/>
         </w:rPr>
         <w:t xml:space="preserve"> Decidir o que é </w:t>
       </w:r>
       <w:proofErr w:type="spellStart"/>
       <w:r>
         <w:rPr>
-          <w:rFonts w:eastAsia="Times New Roman" w:cstheme="minorHAnsi"/>
-          <w:color w:val="000000" w:themeColor="text1"/>
-          <w:lang w:eastAsia="pt-BR"/>
+          <w:rFonts w:asciiTheme="minorHAnsi" w:eastAsia="Times New Roman" w:hAnsiTheme="minorHAnsi" w:cstheme="minorHAnsi"/>
+          <w:color w:val="000000" w:themeColor="text1"/>
         </w:rPr>
         <w:t>resiliente</w:t>
       </w:r>
       <w:proofErr w:type="spellEnd"/>
       <w:r>
         <w:rPr>
-          <w:rFonts w:eastAsia="Times New Roman" w:cstheme="minorHAnsi"/>
-          <w:color w:val="000000" w:themeColor="text1"/>
-          <w:lang w:eastAsia="pt-BR"/>
+          <w:rFonts w:asciiTheme="minorHAnsi" w:eastAsia="Times New Roman" w:hAnsiTheme="minorHAnsi" w:cstheme="minorHAnsi"/>
+          <w:color w:val="000000" w:themeColor="text1"/>
         </w:rPr>
         <w:t xml:space="preserve">? </w:t>
       </w:r>
       <w:r>
+        <w:rPr>
+          <w:rFonts w:asciiTheme="minorHAnsi" w:hAnsiTheme="minorHAnsi" w:cstheme="minorHAnsi"/>
+        </w:rPr>
         <w:t xml:space="preserve">Ideia de intervalo de confiança – definiríamos um intervalo de confiança sobre o qual meu valor de Y do sistema oscila inicialmente, após definido, mediríamos o valor da oscilação de Y pós-perturbação e com isso verificaríamos o tempo em que esse valor volta para o intervalo de confiança? Tornar resiliência </w:t>
       </w:r>
       <w:proofErr w:type="spellStart"/>
       <w:r>
+        <w:rPr>
+          <w:rFonts w:asciiTheme="minorHAnsi" w:hAnsiTheme="minorHAnsi" w:cstheme="minorHAnsi"/>
+        </w:rPr>
         <w:t>quantitiva</w:t>
       </w:r>
       <w:proofErr w:type="spellEnd"/>
       <w:r>
+        <w:rPr>
+          <w:rFonts w:asciiTheme="minorHAnsi" w:hAnsiTheme="minorHAnsi" w:cstheme="minorHAnsi"/>
+        </w:rPr>
         <w:t xml:space="preserve">? Isso seria através da subtração do valor de Y </w:t>
       </w:r>
       <w:proofErr w:type="spellStart"/>
       <w:r>
+        <w:rPr>
+          <w:rFonts w:asciiTheme="minorHAnsi" w:hAnsiTheme="minorHAnsi" w:cstheme="minorHAnsi"/>
+        </w:rPr>
         <w:t>pré</w:t>
       </w:r>
       <w:proofErr w:type="spellEnd"/>
       <w:r>
+        <w:rPr>
+          <w:rFonts w:asciiTheme="minorHAnsi" w:hAnsiTheme="minorHAnsi" w:cstheme="minorHAnsi"/>
+        </w:rPr>
         <w:t xml:space="preserve">-perturbação com o valor de Y </w:t>
       </w:r>
       <w:proofErr w:type="gramStart"/>
       <w:r>
+        <w:rPr>
+          <w:rFonts w:asciiTheme="minorHAnsi" w:hAnsiTheme="minorHAnsi" w:cstheme="minorHAnsi"/>
+        </w:rPr>
         <w:t>pós perturbação</w:t>
       </w:r>
       <w:proofErr w:type="gramEnd"/>
       <w:r>
+        <w:rPr>
+          <w:rFonts w:asciiTheme="minorHAnsi" w:hAnsiTheme="minorHAnsi" w:cstheme="minorHAnsi"/>
+        </w:rPr>
         <w:t xml:space="preserve"> recuperado – grau de distanciamento.</w:t>
       </w:r>
       <w:r>
+        <w:rPr>
+          <w:rFonts w:asciiTheme="minorHAnsi" w:hAnsiTheme="minorHAnsi" w:cstheme="minorHAnsi"/>
+        </w:rPr>
         <w:t xml:space="preserve"> Em plasticidade adotaremos a sugestão de Pavel?</w:t>
       </w:r>
       <w:r>
+        <w:rPr>
+          <w:rFonts w:asciiTheme="minorHAnsi" w:hAnsiTheme="minorHAnsi" w:cstheme="minorHAnsi"/>
+        </w:rPr>
         <w:t xml:space="preserve"> (distribuição bimodal</w:t>
       </w:r>
       <w:r>
+        <w:rPr>
+          <w:rFonts w:asciiTheme="minorHAnsi" w:hAnsiTheme="minorHAnsi" w:cstheme="minorHAnsi"/>
+        </w:rPr>
         <w:t>, segunda pequena, média</w:t>
       </w:r>
       <w:proofErr w:type="gramStart"/>
       <w:r>
+        <w:rPr>
+          <w:rFonts w:asciiTheme="minorHAnsi" w:hAnsiTheme="minorHAnsi" w:cstheme="minorHAnsi"/>
+        </w:rPr>
         <w:t xml:space="preserve">  </w:t>
       </w:r>
       <w:proofErr w:type="gramEnd"/>
       <w:r>
+        <w:rPr>
+          <w:rFonts w:asciiTheme="minorHAnsi" w:hAnsiTheme="minorHAnsi" w:cstheme="minorHAnsi"/>
+        </w:rPr>
         <w:t>e grande</w:t>
       </w:r>
       <w:r>
-        <w:t xml:space="preserve">?), nossa forma de dispersão </w:t>
-      </w:r>
-      <w:r>
-        <w:lastRenderedPageBreak/>
-        <w:t>será browniano, após a perturbação Levy?</w:t>
-      </w:r>
-      <w:r>
+        <w:rPr>
+          <w:rFonts w:asciiTheme="minorHAnsi" w:hAnsiTheme="minorHAnsi" w:cstheme="minorHAnsi"/>
+        </w:rPr>
+        <w:t>?), nossa forma de dispersão será browniano, após a perturbação Levy?</w:t>
+      </w:r>
+      <w:r>
+        <w:rPr>
+          <w:rFonts w:asciiTheme="minorHAnsi" w:hAnsiTheme="minorHAnsi" w:cstheme="minorHAnsi"/>
+        </w:rPr>
         <w:t xml:space="preserve"> Quantidade de passos ou tipo de movimento?</w:t>
       </w:r>
       <w:r>
+        <w:rPr>
+          <w:rFonts w:asciiTheme="minorHAnsi" w:hAnsiTheme="minorHAnsi" w:cstheme="minorHAnsi"/>
+        </w:rPr>
         <w:t xml:space="preserve"> </w:t>
       </w:r>
       <w:r>
+        <w:rPr>
+          <w:rFonts w:asciiTheme="minorHAnsi" w:hAnsiTheme="minorHAnsi" w:cstheme="minorHAnsi"/>
+        </w:rPr>
         <w:t xml:space="preserve">Segunda resposta em vez de Levy, demora do individuo para comer? </w:t>
       </w:r>
       <w:r>
+        <w:rPr>
+          <w:rFonts w:asciiTheme="minorHAnsi" w:hAnsiTheme="minorHAnsi" w:cstheme="minorHAnsi"/>
+        </w:rPr>
         <w:t>Qual é o valor do custo?</w:t>
       </w:r>
       <w:r>
+        <w:rPr>
+          <w:rFonts w:asciiTheme="minorHAnsi" w:hAnsiTheme="minorHAnsi" w:cstheme="minorHAnsi"/>
+        </w:rPr>
         <w:t xml:space="preserve"> </w:t>
       </w:r>
       <w:r>
+        <w:rPr>
+          <w:rFonts w:asciiTheme="minorHAnsi" w:hAnsiTheme="minorHAnsi" w:cstheme="minorHAnsi"/>
+        </w:rPr>
         <w:t xml:space="preserve">Análise de </w:t>
       </w:r>
       <w:proofErr w:type="spellStart"/>
       <w:r>
+        <w:rPr>
+          <w:rFonts w:asciiTheme="minorHAnsi" w:hAnsiTheme="minorHAnsi" w:cstheme="minorHAnsi"/>
+        </w:rPr>
         <w:t>Kennel</w:t>
       </w:r>
       <w:proofErr w:type="spellEnd"/>
       <w:r>
+        <w:rPr>
+          <w:rFonts w:asciiTheme="minorHAnsi" w:hAnsiTheme="minorHAnsi" w:cstheme="minorHAnsi"/>
+        </w:rPr>
         <w:t>?</w:t>
       </w:r>
       <w:r>
+        <w:rPr>
+          <w:rFonts w:asciiTheme="minorHAnsi" w:hAnsiTheme="minorHAnsi" w:cstheme="minorHAnsi"/>
+        </w:rPr>
         <w:t xml:space="preserve"> </w:t>
       </w:r>
       <w:r>
         <w:rPr>
+          <w:rFonts w:asciiTheme="minorHAnsi" w:hAnsiTheme="minorHAnsi" w:cstheme="minorHAnsi"/>
           <w:b/>
           <w:color w:val="002060"/>
         </w:rPr>
@@ -2640,6 +2235,27 @@
       <w:contextualSpacing/>
     </w:pPr>
   </w:style>
+  <w:style w:type="paragraph" w:customStyle="1" w:styleId="Default">
+    <w:name w:val="Default"/>
+    <w:rsid w:val="003E677E"/>
+    <w:pPr>
+      <w:pBdr>
+        <w:top w:val="nil"/>
+        <w:left w:val="nil"/>
+        <w:bottom w:val="nil"/>
+        <w:right w:val="nil"/>
+        <w:between w:val="nil"/>
+        <w:bar w:val="nil"/>
+      </w:pBdr>
+      <w:spacing w:after="0" w:line="240" w:lineRule="auto"/>
+    </w:pPr>
+    <w:rPr>
+      <w:rFonts w:ascii="Helvetica Neue" w:eastAsia="Arial Unicode MS" w:hAnsi="Helvetica Neue" w:cs="Arial Unicode MS"/>
+      <w:color w:val="000000"/>
+      <w:bdr w:val="nil"/>
+      <w:lang w:eastAsia="pt-BR"/>
+    </w:rPr>
+  </w:style>
 </w:styles>
 </file>
 
@@ -2840,6 +2456,27 @@
       <w:ind w:left="720"/>
       <w:contextualSpacing/>
     </w:pPr>
+  </w:style>
+  <w:style w:type="paragraph" w:customStyle="1" w:styleId="Default">
+    <w:name w:val="Default"/>
+    <w:rsid w:val="003E677E"/>
+    <w:pPr>
+      <w:pBdr>
+        <w:top w:val="nil"/>
+        <w:left w:val="nil"/>
+        <w:bottom w:val="nil"/>
+        <w:right w:val="nil"/>
+        <w:between w:val="nil"/>
+        <w:bar w:val="nil"/>
+      </w:pBdr>
+      <w:spacing w:after="0" w:line="240" w:lineRule="auto"/>
+    </w:pPr>
+    <w:rPr>
+      <w:rFonts w:ascii="Helvetica Neue" w:eastAsia="Arial Unicode MS" w:hAnsi="Helvetica Neue" w:cs="Arial Unicode MS"/>
+      <w:color w:val="000000"/>
+      <w:bdr w:val="nil"/>
+      <w:lang w:eastAsia="pt-BR"/>
+    </w:rPr>
   </w:style>
 </w:styles>
 </file>

</xml_diff>

<commit_message>
Modificações do texto sobre as coisas que faltam eu implementar, além das modificações no código, entre outros
</commit_message>
<xml_diff>
--- a/Atividades a serem feitas 1.docx
+++ b/Atividades a serem feitas 1.docx
@@ -623,7 +623,9 @@
       <w:pPr>
         <w:rPr>
           <w:rFonts w:cstheme="minorHAnsi"/>
-          <w:strike/>
+          <w:b/>
+          <w:strike/>
+          <w:color w:val="002060"/>
         </w:rPr>
       </w:pPr>
       <w:r>
@@ -653,121 +655,51 @@
     <w:p>
       <w:pPr>
         <w:rPr>
-          <w:rFonts w:cstheme="minorHAnsi"/>
-          <w:b/>
-          <w:color w:val="000000" w:themeColor="text1"/>
-        </w:rPr>
-      </w:pPr>
-      <w:r>
-        <w:rPr>
-          <w:rFonts w:cstheme="minorHAnsi"/>
-          <w:b/>
-          <w:color w:val="000000" w:themeColor="text1"/>
-        </w:rPr>
-        <w:t xml:space="preserve">Atividades </w:t>
-      </w:r>
-      <w:r>
-        <w:rPr>
-          <w:rFonts w:cstheme="minorHAnsi"/>
-          <w:b/>
-          <w:color w:val="000000" w:themeColor="text1"/>
-        </w:rPr>
-        <w:t>feitas a serem feitas:</w:t>
+          <w:rFonts w:cs="Arial"/>
+          <w:strike/>
+          <w:szCs w:val="24"/>
+        </w:rPr>
+      </w:pPr>
+      <w:r>
+        <w:rPr>
+          <w:rFonts w:cs="Arial"/>
+          <w:strike/>
+          <w:szCs w:val="24"/>
+        </w:rPr>
+        <w:t>16</w:t>
+      </w:r>
+      <w:r>
+        <w:rPr>
+          <w:rFonts w:cs="Arial"/>
+          <w:strike/>
+          <w:szCs w:val="24"/>
+        </w:rPr>
+        <w:t xml:space="preserve"> – MODELAGEM DE NICHO VAI ENTRAR EM ALGUM LOCAL? (CURTO PRAZO)</w:t>
       </w:r>
     </w:p>
     <w:p>
       <w:pPr>
         <w:rPr>
           <w:rFonts w:cstheme="minorHAnsi"/>
-          <w:color w:val="000000" w:themeColor="text1"/>
-        </w:rPr>
-      </w:pPr>
-      <w:r>
-        <w:rPr>
-          <w:rFonts w:cstheme="minorHAnsi"/>
-          <w:color w:val="000000" w:themeColor="text1"/>
-        </w:rPr>
-        <w:t xml:space="preserve">1- Estudar o software </w:t>
-      </w:r>
-      <w:proofErr w:type="spellStart"/>
-      <w:r>
-        <w:rPr>
-          <w:rFonts w:cstheme="minorHAnsi"/>
-          <w:color w:val="000000" w:themeColor="text1"/>
-        </w:rPr>
-        <w:t>Gradientland</w:t>
-      </w:r>
-      <w:proofErr w:type="spellEnd"/>
-      <w:r>
-        <w:rPr>
-          <w:rFonts w:cstheme="minorHAnsi"/>
-          <w:color w:val="000000" w:themeColor="text1"/>
-        </w:rPr>
-        <w:t xml:space="preserve"> e ver quais valores do índice H é o mais adequado e comparar estes ao </w:t>
-      </w:r>
-      <w:proofErr w:type="spellStart"/>
-      <w:proofErr w:type="gramStart"/>
-      <w:r>
-        <w:rPr>
-          <w:rFonts w:cstheme="minorHAnsi"/>
-          <w:color w:val="000000" w:themeColor="text1"/>
-        </w:rPr>
-        <w:t>MAPBIomas</w:t>
-      </w:r>
-      <w:proofErr w:type="spellEnd"/>
-      <w:proofErr w:type="gramEnd"/>
-      <w:r>
-        <w:rPr>
-          <w:rFonts w:cstheme="minorHAnsi"/>
-          <w:color w:val="1F497D" w:themeColor="text2"/>
-        </w:rPr>
-        <w:t>.</w:t>
-      </w:r>
-      <w:r>
-        <w:rPr>
-          <w:rFonts w:cstheme="minorHAnsi"/>
-          <w:color w:val="1F497D" w:themeColor="text2"/>
-        </w:rPr>
-        <w:t xml:space="preserve">  </w:t>
-      </w:r>
-      <w:r>
-        <w:rPr>
-          <w:rFonts w:cstheme="minorHAnsi"/>
           <w:b/>
-          <w:color w:val="F79646" w:themeColor="accent6"/>
-        </w:rPr>
-        <w:t>(</w:t>
-      </w:r>
+          <w:color w:val="000000" w:themeColor="text1"/>
+        </w:rPr>
+      </w:pPr>
       <w:r>
         <w:rPr>
           <w:rFonts w:cstheme="minorHAnsi"/>
           <w:b/>
-          <w:color w:val="F79646" w:themeColor="accent6"/>
-        </w:rPr>
-        <w:t>médio</w:t>
+          <w:color w:val="000000" w:themeColor="text1"/>
+        </w:rPr>
+        <w:t xml:space="preserve">Atividades </w:t>
       </w:r>
       <w:r>
         <w:rPr>
           <w:rFonts w:cstheme="minorHAnsi"/>
           <w:b/>
-          <w:color w:val="F79646" w:themeColor="accent6"/>
-        </w:rPr>
-        <w:t xml:space="preserve"> </w:t>
-      </w:r>
-      <w:r>
-        <w:rPr>
-          <w:rFonts w:cstheme="minorHAnsi"/>
-          <w:b/>
-          <w:color w:val="F79646" w:themeColor="accent6"/>
-        </w:rPr>
-        <w:t>prazo)</w:t>
-      </w:r>
-      <w:r>
-        <w:rPr>
-          <w:rFonts w:cstheme="minorHAnsi"/>
-          <w:color w:val="000000" w:themeColor="text1"/>
-        </w:rPr>
-        <w:t xml:space="preserve"> </w:t>
+          <w:color w:val="000000" w:themeColor="text1"/>
+        </w:rPr>
+        <w:t>feitas a serem feitas:</w:t>
       </w:r>
     </w:p>
     <w:p>
@@ -777,28 +709,19 @@
           <w:color w:val="000000" w:themeColor="text1"/>
         </w:rPr>
       </w:pPr>
-      <w:proofErr w:type="gramStart"/>
-      <w:r>
-        <w:rPr>
-          <w:rFonts w:cstheme="minorHAnsi"/>
-          <w:color w:val="000000" w:themeColor="text1"/>
-        </w:rPr>
-        <w:t>2</w:t>
-      </w:r>
-      <w:r>
-        <w:rPr>
-          <w:rFonts w:cstheme="minorHAnsi"/>
-          <w:color w:val="000000" w:themeColor="text1"/>
-        </w:rPr>
-        <w:t xml:space="preserve"> – Discussão</w:t>
-      </w:r>
-      <w:proofErr w:type="gramEnd"/>
-      <w:r>
-        <w:rPr>
-          <w:rFonts w:cstheme="minorHAnsi"/>
-          <w:color w:val="000000" w:themeColor="text1"/>
-        </w:rPr>
-        <w:t xml:space="preserve"> de porque meu modelo serve pra </w:t>
+      <w:r>
+        <w:rPr>
+          <w:rFonts w:cstheme="minorHAnsi"/>
+          <w:color w:val="000000" w:themeColor="text1"/>
+        </w:rPr>
+        <w:t>1</w:t>
+      </w:r>
+      <w:r>
+        <w:rPr>
+          <w:rFonts w:cstheme="minorHAnsi"/>
+          <w:color w:val="000000" w:themeColor="text1"/>
+        </w:rPr>
+        <w:t xml:space="preserve"> – Discussão de porque meu modelo serve pra </w:t>
       </w:r>
       <w:r>
         <w:rPr>
@@ -842,7 +765,7 @@
           <w:rFonts w:cs="Arial"/>
           <w:szCs w:val="24"/>
         </w:rPr>
-        <w:t>3</w:t>
+        <w:t>2</w:t>
       </w:r>
       <w:r>
         <w:rPr>
@@ -866,33 +789,42 @@
         <w:shd w:val="clear" w:color="auto" w:fill="FFFFFF"/>
         <w:rPr>
           <w:rFonts w:eastAsia="Times New Roman" w:cstheme="minorHAnsi"/>
-          <w:color w:val="000000" w:themeColor="text1"/>
-          <w:lang w:eastAsia="pt-BR"/>
-        </w:rPr>
-      </w:pPr>
-      <w:r>
-        <w:rPr>
-          <w:rFonts w:eastAsia="Times New Roman" w:cstheme="minorHAnsi"/>
-          <w:color w:val="000000" w:themeColor="text1"/>
-          <w:lang w:eastAsia="pt-BR"/>
-        </w:rPr>
-        <w:t>4 –</w:t>
-      </w:r>
-      <w:r>
-        <w:rPr>
-          <w:rFonts w:eastAsia="Times New Roman" w:cstheme="minorHAnsi"/>
-          <w:color w:val="000000" w:themeColor="text1"/>
-          <w:lang w:eastAsia="pt-BR"/>
-        </w:rPr>
-        <w:t xml:space="preserve"> Justificativa da diferença de idade e plasticidade entre níveis tróficos. </w:t>
-      </w:r>
-      <w:r>
-        <w:rPr>
-          <w:rFonts w:eastAsia="Times New Roman" w:cstheme="minorHAnsi"/>
           <w:b/>
           <w:color w:val="7030A0"/>
           <w:lang w:eastAsia="pt-BR"/>
         </w:rPr>
+      </w:pPr>
+      <w:r>
+        <w:rPr>
+          <w:rFonts w:eastAsia="Times New Roman" w:cstheme="minorHAnsi"/>
+          <w:color w:val="000000" w:themeColor="text1"/>
+          <w:lang w:eastAsia="pt-BR"/>
+        </w:rPr>
+        <w:t>3</w:t>
+      </w:r>
+      <w:r>
+        <w:rPr>
+          <w:rFonts w:eastAsia="Times New Roman" w:cstheme="minorHAnsi"/>
+          <w:color w:val="000000" w:themeColor="text1"/>
+          <w:lang w:eastAsia="pt-BR"/>
+        </w:rPr>
+        <w:t xml:space="preserve"> –</w:t>
+      </w:r>
+      <w:r>
+        <w:rPr>
+          <w:rFonts w:eastAsia="Times New Roman" w:cstheme="minorHAnsi"/>
+          <w:color w:val="000000" w:themeColor="text1"/>
+          <w:lang w:eastAsia="pt-BR"/>
+        </w:rPr>
+        <w:t xml:space="preserve"> Justificativa da diferença de idade e plasticidade entre níveis tróficos. </w:t>
+      </w:r>
+      <w:r>
+        <w:rPr>
+          <w:rFonts w:eastAsia="Times New Roman" w:cstheme="minorHAnsi"/>
+          <w:b/>
+          <w:color w:val="7030A0"/>
+          <w:lang w:eastAsia="pt-BR"/>
+        </w:rPr>
         <w:t>(longo prazo)</w:t>
       </w:r>
     </w:p>
@@ -900,9 +832,73 @@
       <w:pPr>
         <w:rPr>
           <w:rFonts w:cstheme="minorHAnsi"/>
+          <w:color w:val="000000" w:themeColor="text1"/>
+        </w:rPr>
+      </w:pPr>
+      <w:r>
+        <w:rPr>
+          <w:rFonts w:cstheme="minorHAnsi"/>
+          <w:color w:val="000000" w:themeColor="text1"/>
+        </w:rPr>
+        <w:lastRenderedPageBreak/>
+        <w:t>4</w:t>
+      </w:r>
+      <w:r>
+        <w:rPr>
+          <w:rFonts w:cstheme="minorHAnsi"/>
+          <w:color w:val="000000" w:themeColor="text1"/>
+        </w:rPr>
+        <w:t xml:space="preserve">- Estudar o software </w:t>
+      </w:r>
+      <w:proofErr w:type="spellStart"/>
+      <w:r>
+        <w:rPr>
+          <w:rFonts w:cstheme="minorHAnsi"/>
+          <w:color w:val="000000" w:themeColor="text1"/>
+        </w:rPr>
+        <w:t>Gradientland</w:t>
+      </w:r>
+      <w:proofErr w:type="spellEnd"/>
+      <w:r>
+        <w:rPr>
+          <w:rFonts w:cstheme="minorHAnsi"/>
+          <w:color w:val="000000" w:themeColor="text1"/>
+        </w:rPr>
+        <w:t xml:space="preserve"> e ver quais valores do índice H é o mais adequado e comparar estes ao </w:t>
+      </w:r>
+      <w:proofErr w:type="spellStart"/>
+      <w:proofErr w:type="gramStart"/>
+      <w:r>
+        <w:rPr>
+          <w:rFonts w:cstheme="minorHAnsi"/>
+          <w:color w:val="000000" w:themeColor="text1"/>
+        </w:rPr>
+        <w:t>MAPBIomas</w:t>
+      </w:r>
+      <w:proofErr w:type="spellEnd"/>
+      <w:proofErr w:type="gramEnd"/>
+      <w:r>
+        <w:rPr>
+          <w:rFonts w:cstheme="minorHAnsi"/>
           <w:color w:val="1F497D" w:themeColor="text2"/>
         </w:rPr>
-      </w:pPr>
+        <w:t xml:space="preserve">.  </w:t>
+      </w:r>
+      <w:r>
+        <w:rPr>
+          <w:rFonts w:cstheme="minorHAnsi"/>
+          <w:b/>
+          <w:color w:val="1F497D" w:themeColor="text2"/>
+        </w:rPr>
+        <w:t>(curto prazo)</w:t>
+      </w:r>
+      <w:r>
+        <w:rPr>
+          <w:rFonts w:cstheme="minorHAnsi"/>
+          <w:color w:val="1F497D" w:themeColor="text2"/>
+        </w:rPr>
+        <w:t xml:space="preserve"> </w:t>
+      </w:r>
     </w:p>
     <w:p>
       <w:pPr>
@@ -1016,13 +1012,20 @@
         <w:rPr>
           <w:rFonts w:cstheme="minorHAnsi"/>
         </w:rPr>
-        <w:t xml:space="preserve"> Ler artigos sugeridos</w:t>
-      </w:r>
-      <w:r>
-        <w:rPr>
-          <w:rFonts w:cstheme="minorHAnsi"/>
-        </w:rPr>
-        <w:t xml:space="preserve"> e de plasticidade – talvez sobre custo</w:t>
+        <w:t xml:space="preserve"> </w:t>
+      </w:r>
+      <w:r>
+        <w:rPr>
+          <w:rFonts w:cstheme="minorHAnsi"/>
+          <w:strike/>
+        </w:rPr>
+        <w:t>Ler artigos sugeridos</w:t>
+      </w:r>
+      <w:r>
+        <w:rPr>
+          <w:rFonts w:cstheme="minorHAnsi"/>
+        </w:rPr>
+        <w:t xml:space="preserve"> e de plasticidade</w:t>
       </w:r>
       <w:r>
         <w:rPr>
@@ -1112,42 +1115,14 @@
     <w:p>
       <w:pPr>
         <w:rPr>
-          <w:rFonts w:cs="Arial"/>
-          <w:b/>
-          <w:color w:val="17365D" w:themeColor="text2" w:themeShade="BF"/>
-          <w:szCs w:val="24"/>
-        </w:rPr>
-      </w:pPr>
-      <w:r>
-        <w:rPr>
-          <w:rFonts w:cs="Arial"/>
-          <w:b/>
-          <w:color w:val="FFC000"/>
-          <w:szCs w:val="24"/>
-        </w:rPr>
-        <w:t xml:space="preserve">8 – MODELAGEM DE NICHO VAI ENTRAR EM ALGUM LOCAL? </w:t>
-      </w:r>
-      <w:r>
-        <w:rPr>
-          <w:rFonts w:cs="Arial"/>
-          <w:b/>
-          <w:color w:val="17365D" w:themeColor="text2" w:themeShade="BF"/>
-          <w:szCs w:val="24"/>
-        </w:rPr>
-        <w:t>(CURTO PRAZO)</w:t>
-      </w:r>
-    </w:p>
-    <w:p>
-      <w:pPr>
-        <w:rPr>
-          <w:rFonts w:cstheme="minorHAnsi"/>
-        </w:rPr>
-      </w:pPr>
-      <w:r>
-        <w:rPr>
-          <w:rFonts w:cstheme="minorHAnsi"/>
-        </w:rPr>
-        <w:t>9</w:t>
+          <w:rFonts w:cstheme="minorHAnsi"/>
+        </w:rPr>
+      </w:pPr>
+      <w:r>
+        <w:rPr>
+          <w:rFonts w:cstheme="minorHAnsi"/>
+        </w:rPr>
+        <w:t>8</w:t>
       </w:r>
       <w:r>
         <w:rPr>
@@ -1203,350 +1178,348 @@
           <w:rFonts w:cstheme="minorHAnsi"/>
           <w:color w:val="000000" w:themeColor="text1"/>
         </w:rPr>
-        <w:t>e nosso sistema não é adaptativo, estamos o tempo todo drenando diversidade, que está sendo selecionada negativamente, e certos variantes se extinguem porque nosso mundo está isolado do entorno. Se pudéssemos a cada geração fazer surgir indivíduos de populações “do entorno</w:t>
+        <w:t>e nosso sistema não é adaptativo, estamos o tempo todo drenando diversidade, que está sendo selecionada negativamente, e certos variantes se extinguem porque nosso mundo está isolado do entorno. Se pudéssemos a cada geração fazer surgir indivíduos de populações “do entorno” com uma distribuição de variabilidade igual à da população original, diminuiríamos a possibilidade de extinção, tornaríamos o sistema talvez mais estável, desde que esta “m</w:t>
+      </w:r>
+      <w:r>
+        <w:rPr>
+          <w:rFonts w:cstheme="minorHAnsi"/>
+          <w:color w:val="000000" w:themeColor="text1"/>
+        </w:rPr>
+        <w:t>igração” não seja muito grande</w:t>
+      </w:r>
+      <w:r>
+        <w:rPr>
+          <w:rFonts w:cstheme="minorHAnsi"/>
+          <w:color w:val="000000" w:themeColor="text1"/>
+        </w:rPr>
+        <w:t xml:space="preserve">. </w:t>
+      </w:r>
+      <w:r>
+        <w:rPr>
+          <w:rFonts w:eastAsia="Times New Roman" w:cstheme="minorHAnsi"/>
+          <w:color w:val="000000" w:themeColor="text1"/>
+        </w:rPr>
+        <w:t>Os parâmetros ficaram os mencionados acima? (</w:t>
+      </w:r>
+      <w:r>
+        <w:rPr>
+          <w:rFonts w:cstheme="minorHAnsi"/>
+        </w:rPr>
+        <w:t xml:space="preserve">Uma sugestão da modificação nos gráficos seria: </w:t>
+      </w:r>
+      <w:proofErr w:type="gramStart"/>
+      <w:r>
+        <w:rPr>
+          <w:rFonts w:cstheme="minorHAnsi"/>
+        </w:rPr>
+        <w:t>3</w:t>
+      </w:r>
+      <w:proofErr w:type="gramEnd"/>
+      <w:r>
+        <w:rPr>
+          <w:rFonts w:cstheme="minorHAnsi"/>
+        </w:rPr>
+        <w:t xml:space="preserve"> </w:t>
+      </w:r>
+      <w:r>
+        <w:rPr>
+          <w:rFonts w:cstheme="minorHAnsi"/>
+        </w:rPr>
+        <w:t xml:space="preserve">de plasticidade, </w:t>
+      </w:r>
+      <w:r>
+        <w:rPr>
+          <w:rFonts w:cstheme="minorHAnsi"/>
+        </w:rPr>
+        <w:t xml:space="preserve">2 de perturbação, 2 de </w:t>
+      </w:r>
+      <w:proofErr w:type="spellStart"/>
+      <w:r>
+        <w:rPr>
+          <w:rFonts w:cstheme="minorHAnsi"/>
+        </w:rPr>
+        <w:t>fractalidade</w:t>
+      </w:r>
+      <w:proofErr w:type="spellEnd"/>
+      <w:r>
+        <w:rPr>
+          <w:rFonts w:cstheme="minorHAnsi"/>
+        </w:rPr>
+        <w:t xml:space="preserve"> e 2 de custo da plasticidade, totalizando 24 mil si</w:t>
+      </w:r>
+      <w:r>
+        <w:rPr>
+          <w:rFonts w:cstheme="minorHAnsi"/>
+        </w:rPr>
+        <w:t>mulações</w:t>
+      </w:r>
+      <w:r>
+        <w:rPr>
+          <w:rFonts w:cstheme="minorHAnsi"/>
+        </w:rPr>
+        <w:t>)</w:t>
+      </w:r>
+      <w:r>
+        <w:rPr>
+          <w:rFonts w:cstheme="minorHAnsi"/>
+          <w:color w:val="000000" w:themeColor="text1"/>
+        </w:rPr>
+        <w:t xml:space="preserve">; (b) resiliência: </w:t>
+      </w:r>
+      <w:r>
+        <w:rPr>
+          <w:rFonts w:eastAsia="Times New Roman" w:cstheme="minorHAnsi"/>
+          <w:color w:val="000000" w:themeColor="text1"/>
+        </w:rPr>
+        <w:t>decidir métricas e os conceitos (resiliência binário ou quantitativo?)</w:t>
+      </w:r>
+      <w:r>
+        <w:rPr>
+          <w:rFonts w:eastAsia="Times New Roman" w:cstheme="minorHAnsi"/>
+          <w:color w:val="000000" w:themeColor="text1"/>
+        </w:rPr>
+        <w:t>? P</w:t>
+      </w:r>
+      <w:r>
+        <w:rPr>
+          <w:rFonts w:eastAsia="Times New Roman" w:cstheme="minorHAnsi"/>
+          <w:color w:val="000000" w:themeColor="text1"/>
+        </w:rPr>
+        <w:t xml:space="preserve">opulação variando ao longo do tempo (beta?), riqueza (problema de recuperação?) e </w:t>
+      </w:r>
+      <w:proofErr w:type="spellStart"/>
+      <w:r>
+        <w:rPr>
+          <w:rFonts w:eastAsia="Times New Roman" w:cstheme="minorHAnsi"/>
+          <w:color w:val="000000" w:themeColor="text1"/>
+        </w:rPr>
+        <w:t>equabilidade</w:t>
+      </w:r>
+      <w:proofErr w:type="spellEnd"/>
+      <w:r>
+        <w:rPr>
+          <w:rFonts w:eastAsia="Times New Roman" w:cstheme="minorHAnsi"/>
+          <w:color w:val="000000" w:themeColor="text1"/>
+        </w:rPr>
+        <w:t xml:space="preserve">? </w:t>
+      </w:r>
+      <w:r>
+        <w:rPr>
+          <w:rFonts w:cstheme="minorHAnsi"/>
+          <w:color w:val="000000" w:themeColor="text1"/>
+        </w:rPr>
+        <w:t xml:space="preserve"> </w:t>
+      </w:r>
+      <w:r>
+        <w:rPr>
+          <w:rFonts w:cstheme="minorHAnsi"/>
+        </w:rPr>
+        <w:t xml:space="preserve">Isso seria através da subtração do valor de Y </w:t>
+      </w:r>
+      <w:proofErr w:type="spellStart"/>
+      <w:r>
+        <w:rPr>
+          <w:rFonts w:cstheme="minorHAnsi"/>
+        </w:rPr>
+        <w:t>pré</w:t>
+      </w:r>
+      <w:proofErr w:type="spellEnd"/>
+      <w:r>
+        <w:rPr>
+          <w:rFonts w:cstheme="minorHAnsi"/>
+        </w:rPr>
+        <w:t xml:space="preserve">-perturbação com o valor de Y </w:t>
+      </w:r>
+      <w:proofErr w:type="gramStart"/>
+      <w:r>
+        <w:rPr>
+          <w:rFonts w:cstheme="minorHAnsi"/>
+        </w:rPr>
+        <w:t>pós perturbação</w:t>
+      </w:r>
+      <w:proofErr w:type="gramEnd"/>
+      <w:r>
+        <w:rPr>
+          <w:rFonts w:cstheme="minorHAnsi"/>
+        </w:rPr>
+        <w:t xml:space="preserve"> recuperado – grau de distanciamento</w:t>
+      </w:r>
+      <w:r>
+        <w:rPr>
+          <w:rFonts w:cstheme="minorHAnsi"/>
+        </w:rPr>
+        <w:t xml:space="preserve"> (</w:t>
+      </w:r>
+      <w:r>
+        <w:rPr>
+          <w:rFonts w:cstheme="minorHAnsi"/>
+        </w:rPr>
+        <w:t>intervalo de confiança</w:t>
+      </w:r>
+      <w:r>
+        <w:rPr>
+          <w:rFonts w:cstheme="minorHAnsi"/>
+        </w:rPr>
+        <w:t>)</w:t>
+      </w:r>
+      <w:r>
+        <w:rPr>
+          <w:rFonts w:cstheme="minorHAnsi"/>
+        </w:rPr>
+        <w:t xml:space="preserve">, </w:t>
+      </w:r>
+      <w:r>
+        <w:rPr>
+          <w:rFonts w:cstheme="minorHAnsi"/>
+        </w:rPr>
+        <w:t>com isso verificaríamos o tempo em que esse valor volta para o intervalo de confiança?</w:t>
+      </w:r>
+      <w:r>
+        <w:rPr>
+          <w:rFonts w:cstheme="minorHAnsi"/>
+        </w:rPr>
+        <w:t xml:space="preserve"> </w:t>
+      </w:r>
+      <w:r>
+        <w:rPr>
+          <w:rFonts w:eastAsia="Times New Roman" w:cstheme="minorHAnsi"/>
+          <w:color w:val="000000" w:themeColor="text1"/>
+        </w:rPr>
+        <w:t>P</w:t>
+      </w:r>
+      <w:r>
+        <w:rPr>
+          <w:rFonts w:cstheme="minorHAnsi"/>
+        </w:rPr>
+        <w:t>ossivelmente, para calcularmos os estados alternativos de um sistema, teremos que fazer perturbações temporárias, e não permanentes</w:t>
+      </w:r>
+      <w:r>
+        <w:rPr>
+          <w:rFonts w:cstheme="minorHAnsi"/>
+        </w:rPr>
+        <w:t xml:space="preserve">? </w:t>
+      </w:r>
+      <w:r>
+        <w:rPr>
+          <w:rFonts w:cstheme="minorHAnsi"/>
+        </w:rPr>
+        <w:t xml:space="preserve"> </w:t>
+      </w:r>
+      <w:r>
+        <w:rPr>
+          <w:rFonts w:cstheme="minorHAnsi"/>
+          <w:color w:val="000000" w:themeColor="text1"/>
+        </w:rPr>
+        <w:t xml:space="preserve">(c) plasticidade: </w:t>
+      </w:r>
+      <w:r>
+        <w:rPr>
+          <w:rFonts w:cstheme="minorHAnsi"/>
+        </w:rPr>
+        <w:t>distribuição bimodal</w:t>
+      </w:r>
+      <w:r>
+        <w:rPr>
+          <w:rFonts w:cstheme="minorHAnsi"/>
+        </w:rPr>
+        <w:t xml:space="preserve">, segunda pequena, média </w:t>
+      </w:r>
+      <w:r>
+        <w:rPr>
+          <w:rFonts w:cstheme="minorHAnsi"/>
+        </w:rPr>
+        <w:t>e grande</w:t>
+      </w:r>
+      <w:r>
+        <w:rPr>
+          <w:rFonts w:cstheme="minorHAnsi"/>
+        </w:rPr>
+        <w:t xml:space="preserve">? </w:t>
+      </w:r>
+      <w:r>
+        <w:rPr>
+          <w:rFonts w:cstheme="minorHAnsi"/>
+          <w:color w:val="000000" w:themeColor="text1"/>
+        </w:rPr>
+        <w:t>C</w:t>
+      </w:r>
+      <w:r>
+        <w:rPr>
+          <w:rFonts w:cstheme="minorHAnsi"/>
+          <w:color w:val="000000" w:themeColor="text1"/>
+        </w:rPr>
+        <w:t>urva gaussiana</w:t>
+      </w:r>
+      <w:r>
+        <w:rPr>
+          <w:rFonts w:cstheme="minorHAnsi"/>
+          <w:color w:val="000000" w:themeColor="text1"/>
+        </w:rPr>
+        <w:t xml:space="preserve"> bimodal</w:t>
+      </w:r>
+      <w:r>
+        <w:rPr>
+          <w:rFonts w:cstheme="minorHAnsi"/>
+          <w:color w:val="000000" w:themeColor="text1"/>
+        </w:rPr>
+        <w:t xml:space="preserve"> - </w:t>
+      </w:r>
+      <w:r>
+        <w:rPr>
+          <w:rFonts w:cstheme="minorHAnsi"/>
+        </w:rPr>
+        <w:t>o indivíduo tem dois modos de comportamento e muda entre eles de acordo com as condições ambientais?</w:t>
+      </w:r>
+      <w:r>
+        <w:rPr>
+          <w:rFonts w:cstheme="minorHAnsi"/>
+        </w:rPr>
+        <w:t xml:space="preserve"> </w:t>
+      </w:r>
+      <w:r>
+        <w:rPr>
+          <w:rFonts w:cstheme="minorHAnsi"/>
+        </w:rPr>
+        <w:t xml:space="preserve"> </w:t>
+      </w:r>
+      <w:r>
+        <w:rPr>
+          <w:rFonts w:cstheme="minorHAnsi"/>
+        </w:rPr>
+        <w:t xml:space="preserve">Forma de </w:t>
+      </w:r>
+      <w:r>
+        <w:rPr>
+          <w:rFonts w:cstheme="minorHAnsi"/>
+        </w:rPr>
+        <w:t>dispersão será browniano, após a perturbação Levy? Quantidade de passos ou tipo de movimento? Segunda resposta em vez de Levy, demora do individuo para comer? Qual é o valor do custo?</w:t>
+      </w:r>
+      <w:r>
+        <w:rPr>
+          <w:rFonts w:cstheme="minorHAnsi"/>
+        </w:rPr>
+        <w:t xml:space="preserve"> (energia) </w:t>
+      </w:r>
+      <w:r>
+        <w:rPr>
+          <w:rFonts w:cstheme="minorHAnsi"/>
+        </w:rPr>
+        <w:t xml:space="preserve">Análise de </w:t>
+      </w:r>
+      <w:proofErr w:type="spellStart"/>
+      <w:r>
+        <w:rPr>
+          <w:rFonts w:cstheme="minorHAnsi"/>
+        </w:rPr>
+        <w:t>Ker</w:t>
       </w:r>
       <w:bookmarkStart w:id="0" w:name="_GoBack"/>
       <w:bookmarkEnd w:id="0"/>
       <w:r>
         <w:rPr>
           <w:rFonts w:cstheme="minorHAnsi"/>
-          <w:color w:val="000000" w:themeColor="text1"/>
-        </w:rPr>
-        <w:t>” com uma distribuição de variabilidade igual à da população original, diminuiríamos a possibilidade de extinção, tornaríamos o sistema talvez mais estável, desde que esta “m</w:t>
-      </w:r>
-      <w:r>
-        <w:rPr>
-          <w:rFonts w:cstheme="minorHAnsi"/>
-          <w:color w:val="000000" w:themeColor="text1"/>
-        </w:rPr>
-        <w:t>igração” não seja muito grande</w:t>
-      </w:r>
-      <w:r>
-        <w:rPr>
-          <w:rFonts w:cstheme="minorHAnsi"/>
-          <w:color w:val="000000" w:themeColor="text1"/>
-        </w:rPr>
-        <w:t xml:space="preserve">. </w:t>
-      </w:r>
-      <w:r>
-        <w:rPr>
-          <w:rFonts w:eastAsia="Times New Roman" w:cstheme="minorHAnsi"/>
-          <w:color w:val="000000" w:themeColor="text1"/>
-        </w:rPr>
-        <w:t>Os parâmetros ficaram os mencionados acima? (</w:t>
-      </w:r>
-      <w:r>
-        <w:rPr>
-          <w:rFonts w:cstheme="minorHAnsi"/>
-        </w:rPr>
-        <w:t xml:space="preserve">Uma sugestão da modificação nos gráficos seria: </w:t>
-      </w:r>
-      <w:proofErr w:type="gramStart"/>
-      <w:r>
-        <w:rPr>
-          <w:rFonts w:cstheme="minorHAnsi"/>
-        </w:rPr>
-        <w:t>3</w:t>
-      </w:r>
-      <w:proofErr w:type="gramEnd"/>
-      <w:r>
-        <w:rPr>
-          <w:rFonts w:cstheme="minorHAnsi"/>
-        </w:rPr>
-        <w:t xml:space="preserve"> ou 5 de plasticidade, 2 de perturbação, 2 de </w:t>
-      </w:r>
-      <w:proofErr w:type="spellStart"/>
-      <w:r>
-        <w:rPr>
-          <w:rFonts w:cstheme="minorHAnsi"/>
-        </w:rPr>
-        <w:t>fractalidade</w:t>
-      </w:r>
-      <w:proofErr w:type="spellEnd"/>
-      <w:r>
-        <w:rPr>
-          <w:rFonts w:cstheme="minorHAnsi"/>
-        </w:rPr>
-        <w:t xml:space="preserve"> e 2 de custo da plasticidade, totalizando 24 mil simulações com 3 de plasticidade e 40 mil simulações com 5 </w:t>
-      </w:r>
-      <w:r>
-        <w:rPr>
-          <w:rFonts w:cstheme="minorHAnsi"/>
-        </w:rPr>
-        <w:t>de plasticidade)</w:t>
-      </w:r>
-      <w:r>
-        <w:rPr>
-          <w:rFonts w:cstheme="minorHAnsi"/>
-          <w:color w:val="000000" w:themeColor="text1"/>
-        </w:rPr>
-        <w:t xml:space="preserve">; (b) resiliência: </w:t>
-      </w:r>
-      <w:r>
-        <w:rPr>
-          <w:rFonts w:eastAsia="Times New Roman" w:cstheme="minorHAnsi"/>
-          <w:color w:val="000000" w:themeColor="text1"/>
-        </w:rPr>
-        <w:t>decidir métricas e os conceitos (resiliência binário ou quantitativo?)</w:t>
-      </w:r>
-      <w:r>
-        <w:rPr>
-          <w:rFonts w:eastAsia="Times New Roman" w:cstheme="minorHAnsi"/>
-          <w:color w:val="000000" w:themeColor="text1"/>
-        </w:rPr>
-        <w:t>?</w:t>
-      </w:r>
-      <w:r>
-        <w:rPr>
-          <w:rFonts w:eastAsia="Times New Roman" w:cstheme="minorHAnsi"/>
-          <w:color w:val="000000" w:themeColor="text1"/>
-        </w:rPr>
-        <w:t xml:space="preserve"> P</w:t>
-      </w:r>
-      <w:r>
-        <w:rPr>
-          <w:rFonts w:eastAsia="Times New Roman" w:cstheme="minorHAnsi"/>
-          <w:color w:val="000000" w:themeColor="text1"/>
-        </w:rPr>
-        <w:t xml:space="preserve">opulação variando ao longo do tempo (beta?), riqueza (problema de recuperação?) e </w:t>
-      </w:r>
-      <w:proofErr w:type="spellStart"/>
-      <w:r>
-        <w:rPr>
-          <w:rFonts w:eastAsia="Times New Roman" w:cstheme="minorHAnsi"/>
-          <w:color w:val="000000" w:themeColor="text1"/>
-        </w:rPr>
-        <w:t>equabilidade</w:t>
-      </w:r>
-      <w:proofErr w:type="spellEnd"/>
-      <w:r>
-        <w:rPr>
-          <w:rFonts w:eastAsia="Times New Roman" w:cstheme="minorHAnsi"/>
-          <w:color w:val="000000" w:themeColor="text1"/>
-        </w:rPr>
-        <w:t xml:space="preserve">? </w:t>
-      </w:r>
-      <w:r>
-        <w:rPr>
-          <w:rFonts w:cstheme="minorHAnsi"/>
-          <w:color w:val="000000" w:themeColor="text1"/>
-        </w:rPr>
-        <w:t xml:space="preserve"> </w:t>
-      </w:r>
-      <w:r>
-        <w:rPr>
-          <w:rFonts w:cstheme="minorHAnsi"/>
-        </w:rPr>
-        <w:t xml:space="preserve">Isso seria através da subtração do valor de Y </w:t>
-      </w:r>
-      <w:proofErr w:type="spellStart"/>
-      <w:r>
-        <w:rPr>
-          <w:rFonts w:cstheme="minorHAnsi"/>
-        </w:rPr>
-        <w:t>pré</w:t>
-      </w:r>
-      <w:proofErr w:type="spellEnd"/>
-      <w:r>
-        <w:rPr>
-          <w:rFonts w:cstheme="minorHAnsi"/>
-        </w:rPr>
-        <w:t xml:space="preserve">-perturbação com o valor de Y </w:t>
-      </w:r>
-      <w:proofErr w:type="gramStart"/>
-      <w:r>
-        <w:rPr>
-          <w:rFonts w:cstheme="minorHAnsi"/>
-        </w:rPr>
-        <w:t>pós perturbação</w:t>
-      </w:r>
-      <w:proofErr w:type="gramEnd"/>
-      <w:r>
-        <w:rPr>
-          <w:rFonts w:cstheme="minorHAnsi"/>
-        </w:rPr>
-        <w:t xml:space="preserve"> recuperado – grau de distanciamento</w:t>
-      </w:r>
-      <w:r>
-        <w:rPr>
-          <w:rFonts w:cstheme="minorHAnsi"/>
-        </w:rPr>
-        <w:t xml:space="preserve"> (</w:t>
-      </w:r>
-      <w:r>
-        <w:rPr>
-          <w:rFonts w:cstheme="minorHAnsi"/>
-        </w:rPr>
-        <w:t>intervalo de confiança</w:t>
-      </w:r>
-      <w:r>
-        <w:rPr>
-          <w:rFonts w:cstheme="minorHAnsi"/>
-        </w:rPr>
-        <w:t>)</w:t>
-      </w:r>
-      <w:r>
-        <w:rPr>
-          <w:rFonts w:cstheme="minorHAnsi"/>
-        </w:rPr>
-        <w:t xml:space="preserve">, </w:t>
-      </w:r>
-      <w:r>
-        <w:rPr>
-          <w:rFonts w:cstheme="minorHAnsi"/>
-        </w:rPr>
-        <w:t>com isso verificaríamos o tempo em que esse valor volta para o intervalo de confiança?</w:t>
-      </w:r>
-      <w:r>
-        <w:rPr>
-          <w:rFonts w:cstheme="minorHAnsi"/>
-        </w:rPr>
-        <w:t xml:space="preserve"> </w:t>
-      </w:r>
-      <w:r>
-        <w:rPr>
-          <w:rFonts w:eastAsia="Times New Roman" w:cstheme="minorHAnsi"/>
-          <w:color w:val="000000" w:themeColor="text1"/>
-        </w:rPr>
-        <w:t>P</w:t>
-      </w:r>
-      <w:r>
-        <w:rPr>
-          <w:rFonts w:cstheme="minorHAnsi"/>
-        </w:rPr>
-        <w:t>ossivelmente, para calcularmos os estados alternativos de um sistema, teremos que fazer perturbações temporárias, e não permanentes</w:t>
-      </w:r>
-      <w:r>
-        <w:rPr>
-          <w:rFonts w:cstheme="minorHAnsi"/>
-        </w:rPr>
-        <w:t>?</w:t>
-      </w:r>
-      <w:r>
-        <w:rPr>
-          <w:rFonts w:cstheme="minorHAnsi"/>
-        </w:rPr>
-        <w:t xml:space="preserve"> </w:t>
-      </w:r>
-      <w:r>
-        <w:rPr>
-          <w:rFonts w:cstheme="minorHAnsi"/>
-        </w:rPr>
-        <w:t xml:space="preserve"> </w:t>
-      </w:r>
-      <w:r>
-        <w:rPr>
-          <w:rFonts w:cstheme="minorHAnsi"/>
-          <w:color w:val="000000" w:themeColor="text1"/>
-        </w:rPr>
-        <w:t xml:space="preserve">(c) plasticidade: </w:t>
-      </w:r>
-      <w:r>
-        <w:rPr>
-          <w:rFonts w:cstheme="minorHAnsi"/>
-        </w:rPr>
-        <w:t>distribuição bimodal</w:t>
-      </w:r>
-      <w:r>
-        <w:rPr>
-          <w:rFonts w:cstheme="minorHAnsi"/>
-        </w:rPr>
-        <w:t xml:space="preserve">, segunda pequena, média </w:t>
-      </w:r>
-      <w:r>
-        <w:rPr>
-          <w:rFonts w:cstheme="minorHAnsi"/>
-        </w:rPr>
-        <w:t>e grande</w:t>
-      </w:r>
-      <w:r>
-        <w:rPr>
-          <w:rFonts w:cstheme="minorHAnsi"/>
-        </w:rPr>
-        <w:t>?</w:t>
-      </w:r>
-      <w:r>
-        <w:rPr>
-          <w:rFonts w:cstheme="minorHAnsi"/>
-        </w:rPr>
-        <w:t xml:space="preserve"> </w:t>
-      </w:r>
-      <w:r>
-        <w:rPr>
-          <w:rFonts w:cstheme="minorHAnsi"/>
-          <w:color w:val="000000" w:themeColor="text1"/>
-        </w:rPr>
-        <w:t>C</w:t>
-      </w:r>
-      <w:r>
-        <w:rPr>
-          <w:rFonts w:cstheme="minorHAnsi"/>
-          <w:color w:val="000000" w:themeColor="text1"/>
-        </w:rPr>
-        <w:t>urva gaussiana</w:t>
-      </w:r>
-      <w:r>
-        <w:rPr>
-          <w:rFonts w:cstheme="minorHAnsi"/>
-          <w:color w:val="000000" w:themeColor="text1"/>
-        </w:rPr>
-        <w:t xml:space="preserve"> bimodal</w:t>
-      </w:r>
-      <w:r>
-        <w:rPr>
-          <w:rFonts w:cstheme="minorHAnsi"/>
-          <w:color w:val="000000" w:themeColor="text1"/>
-        </w:rPr>
-        <w:t xml:space="preserve"> - </w:t>
-      </w:r>
-      <w:r>
-        <w:rPr>
-          <w:rFonts w:cstheme="minorHAnsi"/>
-        </w:rPr>
-        <w:t>o indivíduo tem dois modos de comportamento e muda entre eles de acordo com as condições ambientais?</w:t>
-      </w:r>
-      <w:r>
-        <w:rPr>
-          <w:rFonts w:cstheme="minorHAnsi"/>
-        </w:rPr>
-        <w:t xml:space="preserve"> </w:t>
-      </w:r>
-      <w:r>
-        <w:rPr>
-          <w:rFonts w:cstheme="minorHAnsi"/>
-        </w:rPr>
-        <w:t xml:space="preserve"> </w:t>
-      </w:r>
-      <w:r>
-        <w:rPr>
-          <w:rFonts w:cstheme="minorHAnsi"/>
-        </w:rPr>
-        <w:t xml:space="preserve">Forma de </w:t>
-      </w:r>
-      <w:r>
-        <w:rPr>
-          <w:rFonts w:cstheme="minorHAnsi"/>
-        </w:rPr>
-        <w:t>dispersão será browniano, após a perturbação Levy? Quantidade de passos ou tipo de movimento? Segunda resposta em vez de Levy, demora do individuo para comer? Qual é o valor do custo?</w:t>
-      </w:r>
-      <w:r>
-        <w:rPr>
-          <w:rFonts w:cstheme="minorHAnsi"/>
-        </w:rPr>
-        <w:t xml:space="preserve"> (energia) </w:t>
-      </w:r>
-      <w:r>
-        <w:rPr>
-          <w:rFonts w:cstheme="minorHAnsi"/>
-        </w:rPr>
-        <w:t xml:space="preserve">Análise de </w:t>
-      </w:r>
-      <w:proofErr w:type="spellStart"/>
-      <w:r>
-        <w:rPr>
-          <w:rFonts w:cstheme="minorHAnsi"/>
-        </w:rPr>
-        <w:t>Kennel</w:t>
+        </w:rPr>
+        <w:t>nel</w:t>
       </w:r>
       <w:proofErr w:type="spellEnd"/>
       <w:r>

</xml_diff>

<commit_message>
Alteração no número de atividades
</commit_message>
<xml_diff>
--- a/Atividades a serem feitas 1.docx
+++ b/Atividades a serem feitas 1.docx
@@ -1062,19 +1062,447 @@
         </w:rPr>
         <w:t xml:space="preserve"> </w:t>
       </w:r>
+      <w:proofErr w:type="spellStart"/>
+      <w:r>
+        <w:rPr>
+          <w:rFonts w:cstheme="minorHAnsi"/>
+          <w:color w:val="000000" w:themeColor="text1"/>
+        </w:rPr>
+        <w:t>Netlogo</w:t>
+      </w:r>
+      <w:proofErr w:type="spellEnd"/>
+      <w:r>
+        <w:rPr>
+          <w:rFonts w:cstheme="minorHAnsi"/>
+          <w:color w:val="000000" w:themeColor="text1"/>
+        </w:rPr>
+        <w:t xml:space="preserve"> </w:t>
+      </w:r>
+      <w:r>
+        <w:rPr>
+          <w:rFonts w:cstheme="minorHAnsi"/>
+          <w:b/>
+          <w:color w:val="002060"/>
+        </w:rPr>
+        <w:t>(curto prazo</w:t>
+      </w:r>
+      <w:r>
+        <w:rPr>
+          <w:rFonts w:cstheme="minorHAnsi"/>
+          <w:b/>
+          <w:color w:val="002060"/>
+        </w:rPr>
+        <w:t>)</w:t>
+      </w:r>
+    </w:p>
+    <w:p>
+      <w:pPr>
+        <w:tabs>
+          <w:tab w:val="left" w:pos="3119"/>
+          <w:tab w:val="left" w:pos="5954"/>
+          <w:tab w:val="left" w:pos="6379"/>
+          <w:tab w:val="left" w:pos="6946"/>
+          <w:tab w:val="left" w:pos="7195"/>
+          <w:tab w:val="left" w:pos="7405"/>
+          <w:tab w:val="left" w:pos="7699"/>
+          <w:tab w:val="left" w:pos="8080"/>
+        </w:tabs>
+        <w:rPr>
+          <w:rFonts w:cstheme="minorHAnsi"/>
+        </w:rPr>
+      </w:pPr>
+      <w:r>
+        <w:rPr>
+          <w:rFonts w:cstheme="minorHAnsi"/>
+        </w:rPr>
+        <w:t>8</w:t>
+      </w:r>
+      <w:r>
+        <w:rPr>
+          <w:rFonts w:cstheme="minorHAnsi"/>
+        </w:rPr>
+        <w:t xml:space="preserve"> </w:t>
+      </w:r>
+      <w:r>
+        <w:rPr>
+          <w:rFonts w:cstheme="minorHAnsi"/>
+        </w:rPr>
+        <w:t>– decisões gerais:</w:t>
+      </w:r>
+      <w:r>
+        <w:rPr>
+          <w:rFonts w:cstheme="minorHAnsi"/>
+        </w:rPr>
+        <w:t xml:space="preserve"> </w:t>
+      </w:r>
+      <w:r>
+        <w:rPr>
+          <w:rFonts w:eastAsia="Times New Roman" w:cstheme="minorHAnsi"/>
+          <w:color w:val="000000" w:themeColor="text1"/>
+          <w:lang w:eastAsia="pt-BR"/>
+        </w:rPr>
+        <w:t>1 –</w:t>
+      </w:r>
+      <w:r>
+        <w:rPr>
+          <w:rFonts w:eastAsia="Times New Roman" w:cstheme="minorHAnsi"/>
+          <w:color w:val="000000" w:themeColor="text1"/>
+          <w:lang w:eastAsia="pt-BR"/>
+        </w:rPr>
+        <w:t xml:space="preserve"> temas</w:t>
+      </w:r>
+      <w:r>
+        <w:rPr>
+          <w:rFonts w:eastAsia="Times New Roman" w:cstheme="minorHAnsi"/>
+          <w:color w:val="000000" w:themeColor="text1"/>
+          <w:lang w:eastAsia="pt-BR"/>
+        </w:rPr>
+        <w:t xml:space="preserve"> gerais: </w:t>
+      </w:r>
+      <w:r>
+        <w:rPr>
+          <w:rFonts w:eastAsia="Times New Roman" w:cstheme="minorHAnsi"/>
+          <w:color w:val="000000" w:themeColor="text1"/>
+          <w:lang w:eastAsia="pt-BR"/>
+        </w:rPr>
+        <w:t xml:space="preserve">(a) gráfico: </w:t>
+      </w:r>
+      <w:proofErr w:type="gramStart"/>
+      <w:r>
+        <w:rPr>
+          <w:rFonts w:cstheme="minorHAnsi"/>
+        </w:rPr>
+        <w:t>3</w:t>
+      </w:r>
+      <w:proofErr w:type="gramEnd"/>
+      <w:r>
+        <w:rPr>
+          <w:rFonts w:cstheme="minorHAnsi"/>
+        </w:rPr>
+        <w:t xml:space="preserve"> </w:t>
+      </w:r>
+      <w:r>
+        <w:rPr>
+          <w:rFonts w:cstheme="minorHAnsi"/>
+        </w:rPr>
+        <w:t xml:space="preserve">de plasticidade, </w:t>
+      </w:r>
+      <w:r>
+        <w:rPr>
+          <w:rFonts w:cstheme="minorHAnsi"/>
+        </w:rPr>
+        <w:t xml:space="preserve">2 de perturbação, 2 de </w:t>
+      </w:r>
+      <w:proofErr w:type="spellStart"/>
+      <w:r>
+        <w:rPr>
+          <w:rFonts w:cstheme="minorHAnsi"/>
+        </w:rPr>
+        <w:t>fractalidade</w:t>
+      </w:r>
+      <w:proofErr w:type="spellEnd"/>
+      <w:r>
+        <w:rPr>
+          <w:rFonts w:cstheme="minorHAnsi"/>
+        </w:rPr>
+        <w:t xml:space="preserve"> e 2 de custo da plasticidade, totalizando 24 mil si</w:t>
+      </w:r>
+      <w:r>
+        <w:rPr>
+          <w:rFonts w:cstheme="minorHAnsi"/>
+        </w:rPr>
+        <w:t>mulações</w:t>
+      </w:r>
+      <w:r>
+        <w:rPr>
+          <w:rFonts w:cstheme="minorHAnsi"/>
+          <w:color w:val="000000" w:themeColor="text1"/>
+        </w:rPr>
+        <w:t>;</w:t>
+      </w:r>
+      <w:r>
+        <w:rPr>
+          <w:rFonts w:cstheme="minorHAnsi"/>
+          <w:color w:val="000000" w:themeColor="text1"/>
+        </w:rPr>
+        <w:t xml:space="preserve"> </w:t>
+      </w:r>
+      <w:r>
+        <w:rPr>
+          <w:rFonts w:cstheme="minorHAnsi"/>
+          <w:color w:val="000000" w:themeColor="text1"/>
+        </w:rPr>
+        <w:t>(b</w:t>
+      </w:r>
+      <w:r>
+        <w:rPr>
+          <w:rFonts w:cstheme="minorHAnsi"/>
+          <w:color w:val="000000" w:themeColor="text1"/>
+        </w:rPr>
+        <w:t xml:space="preserve">) plasticidade: </w:t>
+      </w:r>
+      <w:r>
+        <w:rPr>
+          <w:rFonts w:cstheme="minorHAnsi"/>
+        </w:rPr>
+        <w:t>distribuição bimodal</w:t>
+      </w:r>
+      <w:r>
+        <w:rPr>
+          <w:rFonts w:cstheme="minorHAnsi"/>
+        </w:rPr>
+        <w:t xml:space="preserve">, segunda pequena, média </w:t>
+      </w:r>
+      <w:r>
+        <w:rPr>
+          <w:rFonts w:cstheme="minorHAnsi"/>
+        </w:rPr>
+        <w:t>e grande</w:t>
+      </w:r>
+      <w:r>
+        <w:rPr>
+          <w:rFonts w:cstheme="minorHAnsi"/>
+        </w:rPr>
+        <w:t xml:space="preserve">? </w:t>
+      </w:r>
+      <w:r>
+        <w:rPr>
+          <w:rFonts w:cstheme="minorHAnsi"/>
+          <w:color w:val="000000" w:themeColor="text1"/>
+        </w:rPr>
+        <w:t>C</w:t>
+      </w:r>
+      <w:r>
+        <w:rPr>
+          <w:rFonts w:cstheme="minorHAnsi"/>
+          <w:color w:val="000000" w:themeColor="text1"/>
+        </w:rPr>
+        <w:t xml:space="preserve">urva gaussiana bimodal - </w:t>
+      </w:r>
+      <w:r>
+        <w:rPr>
+          <w:rFonts w:cstheme="minorHAnsi"/>
+        </w:rPr>
+        <w:t>o indivíduo tem dois modos de comportamento e muda entre eles de acordo com as condições ambientais?</w:t>
+      </w:r>
+      <w:r>
+        <w:rPr>
+          <w:rFonts w:cstheme="minorHAnsi"/>
+        </w:rPr>
+        <w:t xml:space="preserve"> </w:t>
+      </w:r>
+      <w:r>
+        <w:rPr>
+          <w:rFonts w:cstheme="minorHAnsi"/>
+        </w:rPr>
+        <w:t xml:space="preserve"> </w:t>
+      </w:r>
+      <w:r>
+        <w:rPr>
+          <w:rFonts w:cstheme="minorHAnsi"/>
+        </w:rPr>
+        <w:t>P</w:t>
+      </w:r>
+      <w:r>
+        <w:rPr>
+          <w:rFonts w:cstheme="minorHAnsi"/>
+        </w:rPr>
+        <w:t xml:space="preserve">ensar quais serão as dicas ambientais que os organismos irão levar em conta na hora de alterar seu comportamento, e o quanto estas dicas estão correlacionadas à flutuação ambiental, ou seja, o quanto esta flutuação ambiental é previsível. </w:t>
+      </w:r>
+      <w:r>
+        <w:rPr>
+          <w:rFonts w:cstheme="minorHAnsi"/>
+          <w:b/>
+          <w:color w:val="002060"/>
+        </w:rPr>
+        <w:t xml:space="preserve"> </w:t>
+      </w:r>
+      <w:r>
+        <w:rPr>
+          <w:rFonts w:cstheme="minorHAnsi"/>
+        </w:rPr>
+        <w:t xml:space="preserve">Forma de </w:t>
+      </w:r>
+      <w:r>
+        <w:rPr>
+          <w:rFonts w:cstheme="minorHAnsi"/>
+        </w:rPr>
+        <w:t>dispersão será browniano, após a perturbação Levy</w:t>
+      </w:r>
+      <w:r>
+        <w:rPr>
+          <w:rFonts w:cstheme="minorHAnsi"/>
+        </w:rPr>
+        <w:t>? Qual é o valor do custo energético?</w:t>
+      </w:r>
+      <w:r>
+        <w:rPr>
+          <w:rFonts w:cstheme="minorHAnsi"/>
+        </w:rPr>
+        <w:t xml:space="preserve"> </w:t>
+      </w:r>
+      <w:r>
+        <w:rPr>
+          <w:rFonts w:cs="Arial"/>
+          <w:szCs w:val="24"/>
+        </w:rPr>
+        <w:t xml:space="preserve">Decidir entre </w:t>
+      </w:r>
+      <w:r>
+        <w:rPr>
+          <w:rFonts w:cstheme="minorHAnsi"/>
+        </w:rPr>
+        <w:t>os d</w:t>
+      </w:r>
+      <w:r>
+        <w:rPr>
+          <w:rFonts w:cstheme="minorHAnsi"/>
+        </w:rPr>
+        <w:t>iferentes tipos de plasticidade (</w:t>
+      </w:r>
+      <w:proofErr w:type="spellStart"/>
+      <w:r>
+        <w:rPr>
+          <w:rFonts w:cstheme="minorHAnsi"/>
+        </w:rPr>
+        <w:t>ativacional</w:t>
+      </w:r>
+      <w:proofErr w:type="spellEnd"/>
+      <w:r>
+        <w:rPr>
+          <w:rFonts w:cstheme="minorHAnsi"/>
+        </w:rPr>
+        <w:t>, ou reversível, e</w:t>
+      </w:r>
+      <w:r>
+        <w:rPr>
+          <w:rFonts w:cstheme="minorHAnsi"/>
+        </w:rPr>
+        <w:t xml:space="preserve"> ontogenética, ou irreversível)</w:t>
+      </w:r>
+      <w:r>
+        <w:rPr>
+          <w:rFonts w:cstheme="minorHAnsi"/>
+        </w:rPr>
+        <w:t xml:space="preserve">. Devemos também escolher uma escala </w:t>
+      </w:r>
+      <w:r>
+        <w:rPr>
+          <w:rFonts w:cs="Arial"/>
+          <w:szCs w:val="24"/>
+        </w:rPr>
+        <w:t>temporal condizente com a plasticidade que formos focar</w:t>
+      </w:r>
+      <w:r>
+        <w:rPr>
+          <w:rFonts w:cs="Arial"/>
+          <w:szCs w:val="24"/>
+        </w:rPr>
+        <w:t>.</w:t>
+      </w:r>
+      <w:r>
+        <w:rPr>
+          <w:rFonts w:cstheme="minorHAnsi"/>
+        </w:rPr>
+        <w:t xml:space="preserve"> </w:t>
+      </w:r>
+      <w:r>
+        <w:rPr>
+          <w:rFonts w:cstheme="minorHAnsi"/>
+        </w:rPr>
+        <w:t xml:space="preserve">Análise de </w:t>
+      </w:r>
+      <w:proofErr w:type="spellStart"/>
+      <w:r>
+        <w:rPr>
+          <w:rFonts w:cstheme="minorHAnsi"/>
+        </w:rPr>
+        <w:t>Ker</w:t>
+      </w:r>
+      <w:r>
+        <w:rPr>
+          <w:rFonts w:cstheme="minorHAnsi"/>
+        </w:rPr>
+        <w:t>nel</w:t>
+      </w:r>
+      <w:proofErr w:type="spellEnd"/>
+      <w:proofErr w:type="gramStart"/>
+      <w:r>
+        <w:rPr>
+          <w:rFonts w:cstheme="minorHAnsi"/>
+        </w:rPr>
+        <w:t>?</w:t>
+      </w:r>
+      <w:r>
+        <w:rPr>
+          <w:rFonts w:cs="Arial"/>
+          <w:szCs w:val="24"/>
+        </w:rPr>
+        <w:t>;</w:t>
+      </w:r>
+      <w:proofErr w:type="gramEnd"/>
+      <w:r>
+        <w:rPr>
+          <w:rFonts w:cstheme="minorHAnsi"/>
+          <w:color w:val="000000" w:themeColor="text1"/>
+        </w:rPr>
+        <w:t xml:space="preserve"> (c</w:t>
+      </w:r>
+      <w:r>
+        <w:rPr>
+          <w:rFonts w:cstheme="minorHAnsi"/>
+          <w:color w:val="000000" w:themeColor="text1"/>
+        </w:rPr>
+        <w:t xml:space="preserve">) resiliência: </w:t>
+      </w:r>
+      <w:r>
+        <w:rPr>
+          <w:rFonts w:eastAsia="Times New Roman" w:cstheme="minorHAnsi"/>
+          <w:color w:val="000000" w:themeColor="text1"/>
+        </w:rPr>
+        <w:t>decidir métricas e os conceitos (resiliência binário ou quantitativo?)</w:t>
+      </w:r>
+      <w:r>
+        <w:rPr>
+          <w:rFonts w:eastAsia="Times New Roman" w:cstheme="minorHAnsi"/>
+          <w:color w:val="000000" w:themeColor="text1"/>
+        </w:rPr>
+        <w:t>? P</w:t>
+      </w:r>
+      <w:r>
+        <w:rPr>
+          <w:rFonts w:eastAsia="Times New Roman" w:cstheme="minorHAnsi"/>
+          <w:color w:val="000000" w:themeColor="text1"/>
+        </w:rPr>
+        <w:t>opulação variando ao longo do tempo (beta?), riq</w:t>
+      </w:r>
       <w:bookmarkStart w:id="0" w:name="_GoBack"/>
       <w:bookmarkEnd w:id="0"/>
+      <w:r>
+        <w:rPr>
+          <w:rFonts w:eastAsia="Times New Roman" w:cstheme="minorHAnsi"/>
+          <w:color w:val="000000" w:themeColor="text1"/>
+        </w:rPr>
+        <w:t xml:space="preserve">ueza (problema de recuperação?) e </w:t>
+      </w:r>
       <w:proofErr w:type="spellStart"/>
       <w:r>
         <w:rPr>
-          <w:rFonts w:cstheme="minorHAnsi"/>
-          <w:color w:val="000000" w:themeColor="text1"/>
-        </w:rPr>
-        <w:t>Netlogo</w:t>
+          <w:rFonts w:eastAsia="Times New Roman" w:cstheme="minorHAnsi"/>
+          <w:color w:val="000000" w:themeColor="text1"/>
+        </w:rPr>
+        <w:t>equabilidade</w:t>
       </w:r>
       <w:proofErr w:type="spellEnd"/>
       <w:r>
         <w:rPr>
+          <w:rFonts w:eastAsia="Times New Roman" w:cstheme="minorHAnsi"/>
+          <w:color w:val="000000" w:themeColor="text1"/>
+        </w:rPr>
+        <w:t xml:space="preserve">? </w:t>
+      </w:r>
+      <w:r>
+        <w:rPr>
           <w:rFonts w:cstheme="minorHAnsi"/>
           <w:color w:val="000000" w:themeColor="text1"/>
         </w:rPr>
@@ -1083,270 +1511,55 @@
       <w:r>
         <w:rPr>
           <w:rFonts w:cstheme="minorHAnsi"/>
-          <w:b/>
-          <w:color w:val="002060"/>
-        </w:rPr>
-        <w:t>(curto prazo</w:t>
-      </w:r>
-      <w:r>
-        <w:rPr>
-          <w:rFonts w:cstheme="minorHAnsi"/>
-          <w:b/>
-          <w:color w:val="002060"/>
+        </w:rPr>
+        <w:t xml:space="preserve">Isso seria através da subtração do valor de Y </w:t>
+      </w:r>
+      <w:proofErr w:type="spellStart"/>
+      <w:r>
+        <w:rPr>
+          <w:rFonts w:cstheme="minorHAnsi"/>
+        </w:rPr>
+        <w:t>pré</w:t>
+      </w:r>
+      <w:proofErr w:type="spellEnd"/>
+      <w:r>
+        <w:rPr>
+          <w:rFonts w:cstheme="minorHAnsi"/>
+        </w:rPr>
+        <w:t xml:space="preserve">-perturbação com o valor de Y </w:t>
+      </w:r>
+      <w:proofErr w:type="gramStart"/>
+      <w:r>
+        <w:rPr>
+          <w:rFonts w:cstheme="minorHAnsi"/>
+        </w:rPr>
+        <w:t>pós perturbação</w:t>
+      </w:r>
+      <w:proofErr w:type="gramEnd"/>
+      <w:r>
+        <w:rPr>
+          <w:rFonts w:cstheme="minorHAnsi"/>
+        </w:rPr>
+        <w:t xml:space="preserve"> recuperado – grau de distanciamento</w:t>
+      </w:r>
+      <w:r>
+        <w:rPr>
+          <w:rFonts w:cstheme="minorHAnsi"/>
+        </w:rPr>
+        <w:t xml:space="preserve"> (</w:t>
+      </w:r>
+      <w:r>
+        <w:rPr>
+          <w:rFonts w:cstheme="minorHAnsi"/>
+        </w:rPr>
+        <w:t>intervalo de confiança</w:t>
+      </w:r>
+      <w:r>
+        <w:rPr>
+          <w:rFonts w:cstheme="minorHAnsi"/>
         </w:rPr>
         <w:t>)</w:t>
       </w:r>
-    </w:p>
-    <w:p>
-      <w:pPr>
-        <w:rPr>
-          <w:rFonts w:cstheme="minorHAnsi"/>
-        </w:rPr>
-      </w:pPr>
-      <w:r>
-        <w:rPr>
-          <w:rFonts w:cstheme="minorHAnsi"/>
-        </w:rPr>
-        <w:t>8</w:t>
-      </w:r>
-      <w:r>
-        <w:rPr>
-          <w:rFonts w:cstheme="minorHAnsi"/>
-        </w:rPr>
-        <w:t xml:space="preserve"> </w:t>
-      </w:r>
-      <w:r>
-        <w:rPr>
-          <w:rFonts w:cstheme="minorHAnsi"/>
-        </w:rPr>
-        <w:t>– decisões gerais:</w:t>
-      </w:r>
-      <w:r>
-        <w:rPr>
-          <w:rFonts w:cstheme="minorHAnsi"/>
-        </w:rPr>
-        <w:t xml:space="preserve"> </w:t>
-      </w:r>
-      <w:r>
-        <w:rPr>
-          <w:rFonts w:eastAsia="Times New Roman" w:cstheme="minorHAnsi"/>
-          <w:color w:val="000000" w:themeColor="text1"/>
-          <w:lang w:eastAsia="pt-BR"/>
-        </w:rPr>
-        <w:t>1 –</w:t>
-      </w:r>
-      <w:r>
-        <w:rPr>
-          <w:rFonts w:eastAsia="Times New Roman" w:cstheme="minorHAnsi"/>
-          <w:color w:val="000000" w:themeColor="text1"/>
-          <w:lang w:eastAsia="pt-BR"/>
-        </w:rPr>
-        <w:t xml:space="preserve"> temas</w:t>
-      </w:r>
-      <w:r>
-        <w:rPr>
-          <w:rFonts w:eastAsia="Times New Roman" w:cstheme="minorHAnsi"/>
-          <w:color w:val="000000" w:themeColor="text1"/>
-          <w:lang w:eastAsia="pt-BR"/>
-        </w:rPr>
-        <w:t xml:space="preserve"> gerais: (a) </w:t>
-      </w:r>
-      <w:r>
-        <w:rPr>
-          <w:rFonts w:cstheme="minorHAnsi"/>
-          <w:color w:val="000000" w:themeColor="text1"/>
-        </w:rPr>
-        <w:t>s</w:t>
-      </w:r>
-      <w:r>
-        <w:rPr>
-          <w:rFonts w:cstheme="minorHAnsi"/>
-          <w:color w:val="000000" w:themeColor="text1"/>
-        </w:rPr>
-        <w:t>e nosso sistema não é adaptativo, estamos o tempo todo drenando diversidade, que está sendo selecionada negativamente, e certos variantes se extinguem porque nosso mundo está isolado do entorno. Se pudéssemos a cada geração fazer surgir indivíduos de populações “do entorno” com uma distribuição de variabilidade igual à da população original, diminuiríamos a possibilidade de extinção, tornaríamos o sistema talvez mais estável, desde que esta “m</w:t>
-      </w:r>
-      <w:r>
-        <w:rPr>
-          <w:rFonts w:cstheme="minorHAnsi"/>
-          <w:color w:val="000000" w:themeColor="text1"/>
-        </w:rPr>
-        <w:t>igração” não seja muito grande</w:t>
-      </w:r>
-      <w:r>
-        <w:rPr>
-          <w:rFonts w:cstheme="minorHAnsi"/>
-          <w:color w:val="000000" w:themeColor="text1"/>
-        </w:rPr>
-        <w:t xml:space="preserve">. </w:t>
-      </w:r>
-      <w:r>
-        <w:rPr>
-          <w:rFonts w:eastAsia="Times New Roman" w:cstheme="minorHAnsi"/>
-          <w:color w:val="000000" w:themeColor="text1"/>
-        </w:rPr>
-        <w:t>Os parâmetros ficaram os mencionados acima? (</w:t>
-      </w:r>
-      <w:r>
-        <w:rPr>
-          <w:rFonts w:cstheme="minorHAnsi"/>
-        </w:rPr>
-        <w:t xml:space="preserve">Uma sugestão da modificação nos gráficos seria: </w:t>
-      </w:r>
-      <w:proofErr w:type="gramStart"/>
-      <w:r>
-        <w:rPr>
-          <w:rFonts w:cstheme="minorHAnsi"/>
-        </w:rPr>
-        <w:t>3</w:t>
-      </w:r>
-      <w:proofErr w:type="gramEnd"/>
-      <w:r>
-        <w:rPr>
-          <w:rFonts w:cstheme="minorHAnsi"/>
-        </w:rPr>
-        <w:t xml:space="preserve"> </w:t>
-      </w:r>
-      <w:r>
-        <w:rPr>
-          <w:rFonts w:cstheme="minorHAnsi"/>
-        </w:rPr>
-        <w:t xml:space="preserve">de plasticidade, </w:t>
-      </w:r>
-      <w:r>
-        <w:rPr>
-          <w:rFonts w:cstheme="minorHAnsi"/>
-        </w:rPr>
-        <w:t xml:space="preserve">2 de perturbação, 2 de </w:t>
-      </w:r>
-      <w:proofErr w:type="spellStart"/>
-      <w:r>
-        <w:rPr>
-          <w:rFonts w:cstheme="minorHAnsi"/>
-        </w:rPr>
-        <w:t>fractalidade</w:t>
-      </w:r>
-      <w:proofErr w:type="spellEnd"/>
-      <w:r>
-        <w:rPr>
-          <w:rFonts w:cstheme="minorHAnsi"/>
-        </w:rPr>
-        <w:t xml:space="preserve"> e 2 de custo da plasticidade, totalizando 24 mil si</w:t>
-      </w:r>
-      <w:r>
-        <w:rPr>
-          <w:rFonts w:cstheme="minorHAnsi"/>
-        </w:rPr>
-        <w:t>mulações</w:t>
-      </w:r>
-      <w:r>
-        <w:rPr>
-          <w:rFonts w:cstheme="minorHAnsi"/>
-        </w:rPr>
-        <w:t>)</w:t>
-      </w:r>
-      <w:r>
-        <w:rPr>
-          <w:rFonts w:cstheme="minorHAnsi"/>
-          <w:color w:val="000000" w:themeColor="text1"/>
-        </w:rPr>
-        <w:t xml:space="preserve">; (b) resiliência: </w:t>
-      </w:r>
-      <w:r>
-        <w:rPr>
-          <w:rFonts w:eastAsia="Times New Roman" w:cstheme="minorHAnsi"/>
-          <w:color w:val="000000" w:themeColor="text1"/>
-        </w:rPr>
-        <w:t>decidir métricas e os conceitos (resiliência binário ou quantitativo?)</w:t>
-      </w:r>
-      <w:r>
-        <w:rPr>
-          <w:rFonts w:eastAsia="Times New Roman" w:cstheme="minorHAnsi"/>
-          <w:color w:val="000000" w:themeColor="text1"/>
-        </w:rPr>
-        <w:t>? P</w:t>
-      </w:r>
-      <w:r>
-        <w:rPr>
-          <w:rFonts w:eastAsia="Times New Roman" w:cstheme="minorHAnsi"/>
-          <w:color w:val="000000" w:themeColor="text1"/>
-        </w:rPr>
-        <w:t xml:space="preserve">opulação variando ao longo do tempo (beta?), riqueza (problema de recuperação?) e </w:t>
-      </w:r>
-      <w:proofErr w:type="spellStart"/>
-      <w:r>
-        <w:rPr>
-          <w:rFonts w:eastAsia="Times New Roman" w:cstheme="minorHAnsi"/>
-          <w:color w:val="000000" w:themeColor="text1"/>
-        </w:rPr>
-        <w:t>equabilidade</w:t>
-      </w:r>
-      <w:proofErr w:type="spellEnd"/>
-      <w:r>
-        <w:rPr>
-          <w:rFonts w:eastAsia="Times New Roman" w:cstheme="minorHAnsi"/>
-          <w:color w:val="000000" w:themeColor="text1"/>
-        </w:rPr>
-        <w:t xml:space="preserve">? </w:t>
-      </w:r>
-      <w:r>
-        <w:rPr>
-          <w:rFonts w:cstheme="minorHAnsi"/>
-          <w:color w:val="000000" w:themeColor="text1"/>
-        </w:rPr>
-        <w:t xml:space="preserve"> </w:t>
-      </w:r>
-      <w:r>
-        <w:rPr>
-          <w:rFonts w:cstheme="minorHAnsi"/>
-        </w:rPr>
-        <w:t xml:space="preserve">Isso seria através da subtração do valor de Y </w:t>
-      </w:r>
-      <w:proofErr w:type="spellStart"/>
-      <w:r>
-        <w:rPr>
-          <w:rFonts w:cstheme="minorHAnsi"/>
-        </w:rPr>
-        <w:t>pré</w:t>
-      </w:r>
-      <w:proofErr w:type="spellEnd"/>
-      <w:r>
-        <w:rPr>
-          <w:rFonts w:cstheme="minorHAnsi"/>
-        </w:rPr>
-        <w:t xml:space="preserve">-perturbação com o valor de Y </w:t>
-      </w:r>
-      <w:proofErr w:type="gramStart"/>
-      <w:r>
-        <w:rPr>
-          <w:rFonts w:cstheme="minorHAnsi"/>
-        </w:rPr>
-        <w:t>pós perturbação</w:t>
-      </w:r>
-      <w:proofErr w:type="gramEnd"/>
-      <w:r>
-        <w:rPr>
-          <w:rFonts w:cstheme="minorHAnsi"/>
-        </w:rPr>
-        <w:t xml:space="preserve"> recuperado – grau de distanciamento</w:t>
-      </w:r>
-      <w:r>
-        <w:rPr>
-          <w:rFonts w:cstheme="minorHAnsi"/>
-        </w:rPr>
-        <w:t xml:space="preserve"> (</w:t>
-      </w:r>
-      <w:r>
-        <w:rPr>
-          <w:rFonts w:cstheme="minorHAnsi"/>
-        </w:rPr>
-        <w:t>intervalo de confiança</w:t>
-      </w:r>
-      <w:r>
-        <w:rPr>
-          <w:rFonts w:cstheme="minorHAnsi"/>
-        </w:rPr>
-        <w:t>)</w:t>
-      </w:r>
       <w:r>
         <w:rPr>
           <w:rFonts w:cstheme="minorHAnsi"/>
@@ -1357,154 +1570,8 @@
         <w:rPr>
           <w:rFonts w:cstheme="minorHAnsi"/>
         </w:rPr>
-        <w:t>com isso verificaríamos o tempo em que esse valor volta para o intervalo de confiança?</w:t>
-      </w:r>
-      <w:r>
-        <w:rPr>
-          <w:rFonts w:cstheme="minorHAnsi"/>
-        </w:rPr>
-        <w:t xml:space="preserve"> </w:t>
-      </w:r>
-      <w:r>
-        <w:rPr>
-          <w:rFonts w:eastAsia="Times New Roman" w:cstheme="minorHAnsi"/>
-          <w:color w:val="000000" w:themeColor="text1"/>
-        </w:rPr>
-        <w:t>P</w:t>
-      </w:r>
-      <w:r>
-        <w:rPr>
-          <w:rFonts w:cstheme="minorHAnsi"/>
-        </w:rPr>
-        <w:t>ossivelmente, para calcularmos os estados alternativos de um sistema, teremos que fazer perturbações temporárias, e não permanentes</w:t>
-      </w:r>
-      <w:r>
-        <w:rPr>
-          <w:rFonts w:cstheme="minorHAnsi"/>
-        </w:rPr>
-        <w:t xml:space="preserve">? </w:t>
-      </w:r>
-      <w:r>
-        <w:rPr>
-          <w:rFonts w:cstheme="minorHAnsi"/>
-        </w:rPr>
-        <w:t xml:space="preserve"> </w:t>
-      </w:r>
-      <w:r>
-        <w:rPr>
-          <w:rFonts w:cstheme="minorHAnsi"/>
-          <w:color w:val="000000" w:themeColor="text1"/>
-        </w:rPr>
-        <w:t xml:space="preserve">(c) plasticidade: </w:t>
-      </w:r>
-      <w:r>
-        <w:rPr>
-          <w:rFonts w:cstheme="minorHAnsi"/>
-        </w:rPr>
-        <w:t>distribuição bimodal</w:t>
-      </w:r>
-      <w:r>
-        <w:rPr>
-          <w:rFonts w:cstheme="minorHAnsi"/>
-        </w:rPr>
-        <w:t xml:space="preserve">, segunda pequena, média </w:t>
-      </w:r>
-      <w:r>
-        <w:rPr>
-          <w:rFonts w:cstheme="minorHAnsi"/>
-        </w:rPr>
-        <w:t>e grande</w:t>
-      </w:r>
-      <w:r>
-        <w:rPr>
-          <w:rFonts w:cstheme="minorHAnsi"/>
-        </w:rPr>
-        <w:t xml:space="preserve">? </w:t>
-      </w:r>
-      <w:r>
-        <w:rPr>
-          <w:rFonts w:cstheme="minorHAnsi"/>
-          <w:color w:val="000000" w:themeColor="text1"/>
-        </w:rPr>
-        <w:t>C</w:t>
-      </w:r>
-      <w:r>
-        <w:rPr>
-          <w:rFonts w:cstheme="minorHAnsi"/>
-          <w:color w:val="000000" w:themeColor="text1"/>
-        </w:rPr>
-        <w:t>urva gaussiana</w:t>
-      </w:r>
-      <w:r>
-        <w:rPr>
-          <w:rFonts w:cstheme="minorHAnsi"/>
-          <w:color w:val="000000" w:themeColor="text1"/>
-        </w:rPr>
-        <w:t xml:space="preserve"> bimodal</w:t>
-      </w:r>
-      <w:r>
-        <w:rPr>
-          <w:rFonts w:cstheme="minorHAnsi"/>
-          <w:color w:val="000000" w:themeColor="text1"/>
-        </w:rPr>
-        <w:t xml:space="preserve"> - </w:t>
-      </w:r>
-      <w:r>
-        <w:rPr>
-          <w:rFonts w:cstheme="minorHAnsi"/>
-        </w:rPr>
-        <w:t>o indivíduo tem dois modos de comportamento e muda entre eles de acordo com as condições ambientais?</w:t>
-      </w:r>
-      <w:r>
-        <w:rPr>
-          <w:rFonts w:cstheme="minorHAnsi"/>
-        </w:rPr>
-        <w:t xml:space="preserve"> </w:t>
-      </w:r>
-      <w:r>
-        <w:rPr>
-          <w:rFonts w:cstheme="minorHAnsi"/>
-        </w:rPr>
-        <w:t xml:space="preserve"> </w:t>
-      </w:r>
-      <w:r>
-        <w:rPr>
-          <w:rFonts w:cstheme="minorHAnsi"/>
-        </w:rPr>
-        <w:t xml:space="preserve">Forma de </w:t>
-      </w:r>
-      <w:r>
-        <w:rPr>
-          <w:rFonts w:cstheme="minorHAnsi"/>
-        </w:rPr>
-        <w:t>dispersão será browniano, após a perturbação Levy? Quantidade de passos ou tipo de movimento? Segunda resposta em vez de Levy, demora do individuo para comer? Qual é o valor do custo?</w:t>
-      </w:r>
-      <w:r>
-        <w:rPr>
-          <w:rFonts w:cstheme="minorHAnsi"/>
-        </w:rPr>
-        <w:t xml:space="preserve"> (energia) </w:t>
-      </w:r>
-      <w:r>
-        <w:rPr>
-          <w:rFonts w:cstheme="minorHAnsi"/>
-        </w:rPr>
-        <w:t xml:space="preserve">Análise de </w:t>
-      </w:r>
-      <w:proofErr w:type="spellStart"/>
-      <w:r>
-        <w:rPr>
-          <w:rFonts w:cstheme="minorHAnsi"/>
-        </w:rPr>
-        <w:t>Ker</w:t>
-      </w:r>
-      <w:r>
-        <w:rPr>
-          <w:rFonts w:cstheme="minorHAnsi"/>
-        </w:rPr>
-        <w:t>nel</w:t>
-      </w:r>
-      <w:proofErr w:type="spellEnd"/>
+        <w:t>com isso verificaríamos o tempo em que esse valor volta para o intervalo de confiança</w:t>
+      </w:r>
       <w:r>
         <w:rPr>
           <w:rFonts w:cstheme="minorHAnsi"/>
@@ -1514,26 +1581,6 @@
       <w:r>
         <w:rPr>
           <w:rFonts w:cstheme="minorHAnsi"/>
-        </w:rPr>
-        <w:t xml:space="preserve"> </w:t>
-      </w:r>
-      <w:r>
-        <w:rPr>
-          <w:rFonts w:cstheme="minorHAnsi"/>
-        </w:rPr>
-        <w:t>P</w:t>
-      </w:r>
-      <w:r>
-        <w:rPr>
-          <w:rFonts w:cstheme="minorHAnsi"/>
-        </w:rPr>
-        <w:t xml:space="preserve">ensar quais serão as dicas ambientais que os organismos irão levar em conta na hora de alterar seu comportamento, e o quanto estas dicas estão correlacionadas à flutuação ambiental, ou seja, o quanto esta flutuação ambiental é previsível. </w:t>
-      </w:r>
-      <w:r>
-        <w:rPr>
-          <w:rFonts w:cstheme="minorHAnsi"/>
-          <w:b/>
-          <w:color w:val="002060"/>
         </w:rPr>
         <w:t xml:space="preserve"> </w:t>
       </w:r>
@@ -1542,59 +1589,36 @@
           <w:rFonts w:cs="Arial"/>
           <w:szCs w:val="24"/>
         </w:rPr>
-        <w:t>D</w:t>
-      </w:r>
-      <w:r>
-        <w:rPr>
-          <w:rFonts w:cs="Arial"/>
-          <w:szCs w:val="24"/>
-        </w:rPr>
-        <w:t xml:space="preserve">ecidir entre </w:t>
-      </w:r>
-      <w:r>
-        <w:rPr>
-          <w:rFonts w:cstheme="minorHAnsi"/>
-        </w:rPr>
-        <w:t>os d</w:t>
-      </w:r>
-      <w:r>
-        <w:rPr>
-          <w:rFonts w:cstheme="minorHAnsi"/>
-        </w:rPr>
-        <w:t>iferentes tipos de plasticidade (</w:t>
-      </w:r>
-      <w:proofErr w:type="spellStart"/>
-      <w:r>
-        <w:rPr>
-          <w:rFonts w:cstheme="minorHAnsi"/>
-        </w:rPr>
-        <w:t>ativacional</w:t>
-      </w:r>
-      <w:proofErr w:type="spellEnd"/>
-      <w:r>
-        <w:rPr>
-          <w:rFonts w:cstheme="minorHAnsi"/>
-        </w:rPr>
-        <w:t>, ou reversível, e</w:t>
-      </w:r>
-      <w:r>
-        <w:rPr>
-          <w:rFonts w:cstheme="minorHAnsi"/>
-        </w:rPr>
-        <w:t xml:space="preserve"> ontogenética, ou irreversível)</w:t>
-      </w:r>
-      <w:r>
-        <w:rPr>
-          <w:rFonts w:cstheme="minorHAnsi"/>
-        </w:rPr>
-        <w:t xml:space="preserve">. Devemos também escolher uma escala </w:t>
-      </w:r>
-      <w:r>
-        <w:rPr>
-          <w:rFonts w:cs="Arial"/>
-          <w:szCs w:val="24"/>
-        </w:rPr>
-        <w:t>temporal condizente com a plasticidade que formos focar</w:t>
+        <w:t xml:space="preserve">(d) modelo: </w:t>
+      </w:r>
+      <w:r>
+        <w:rPr>
+          <w:rFonts w:eastAsia="Times New Roman" w:cstheme="minorHAnsi"/>
+          <w:color w:val="000000" w:themeColor="text1"/>
+          <w:lang w:eastAsia="pt-BR"/>
+        </w:rPr>
+        <w:t xml:space="preserve">(a) </w:t>
+      </w:r>
+      <w:r>
+        <w:rPr>
+          <w:rFonts w:cstheme="minorHAnsi"/>
+          <w:color w:val="000000" w:themeColor="text1"/>
+        </w:rPr>
+        <w:t>se nosso sistema não é adaptativo, estamos o tempo todo drenando diversidade, que está sendo selecionada negativamente, e certos variantes se extinguem porque nosso mundo está isolado do entorno. Se pudéssemos a cada geração fazer surgir indivíduos de populações “do entorno” com uma distribuição de variabilidade igual à da população original, diminuiríamos a possibilidade de extinção, tornaríamos o sistema talvez mais estável, desde que esta “m</w:t>
+      </w:r>
+      <w:r>
+        <w:rPr>
+          <w:rFonts w:cstheme="minorHAnsi"/>
+          <w:color w:val="000000" w:themeColor="text1"/>
+        </w:rPr>
+        <w:t xml:space="preserve">igração” não seja muito grande. </w:t>
+      </w:r>
+      <w:r>
+        <w:rPr>
+          <w:rFonts w:eastAsia="Times New Roman" w:cstheme="minorHAnsi"/>
+          <w:color w:val="000000" w:themeColor="text1"/>
+        </w:rPr>
+        <w:t xml:space="preserve">Os parâmetros ficaram os mencionados acima? </w:t>
       </w:r>
       <w:r>
         <w:rPr>

</xml_diff>

<commit_message>
Atualização de atividades a serem feitas e no formulário.
</commit_message>
<xml_diff>
--- a/Atividades a serem feitas 1.docx
+++ b/Atividades a serem feitas 1.docx
@@ -667,432 +667,6 @@
           <w:szCs w:val="24"/>
         </w:rPr>
         <w:t>16 – MODELAGEM DE NICHO VAI ENTRAR EM ALGUM LOCAL? (CURTO PRAZO)</w:t>
-      </w:r>
-    </w:p>
-    <w:p>
-      <w:pPr>
-        <w:rPr>
-          <w:rFonts w:cstheme="minorHAnsi"/>
-          <w:b/>
-          <w:color w:val="000000" w:themeColor="text1"/>
-        </w:rPr>
-      </w:pPr>
-      <w:r>
-        <w:rPr>
-          <w:rFonts w:cstheme="minorHAnsi"/>
-          <w:b/>
-          <w:color w:val="000000" w:themeColor="text1"/>
-        </w:rPr>
-        <w:t xml:space="preserve">Atividades </w:t>
-      </w:r>
-      <w:r>
-        <w:rPr>
-          <w:rFonts w:cstheme="minorHAnsi"/>
-          <w:b/>
-          <w:color w:val="000000" w:themeColor="text1"/>
-        </w:rPr>
-        <w:t>feitas a serem feitas:</w:t>
-      </w:r>
-    </w:p>
-    <w:p>
-      <w:pPr>
-        <w:rPr>
-          <w:rFonts w:cstheme="minorHAnsi"/>
-          <w:color w:val="000000" w:themeColor="text1"/>
-        </w:rPr>
-      </w:pPr>
-      <w:r>
-        <w:rPr>
-          <w:rFonts w:cstheme="minorHAnsi"/>
-          <w:color w:val="000000" w:themeColor="text1"/>
-        </w:rPr>
-        <w:t>1</w:t>
-      </w:r>
-      <w:r>
-        <w:rPr>
-          <w:rFonts w:cstheme="minorHAnsi"/>
-          <w:color w:val="000000" w:themeColor="text1"/>
-        </w:rPr>
-        <w:t xml:space="preserve"> – Discussão de porque meu modelo serve pra </w:t>
-      </w:r>
-      <w:r>
-        <w:rPr>
-          <w:rFonts w:cstheme="minorHAnsi"/>
-          <w:color w:val="000000" w:themeColor="text1"/>
-        </w:rPr>
-        <w:t xml:space="preserve">nosso objetivo e porque </w:t>
-      </w:r>
-      <w:r>
-        <w:rPr>
-          <w:rFonts w:cstheme="minorHAnsi"/>
-          <w:color w:val="000000" w:themeColor="text1"/>
-        </w:rPr>
-        <w:t>utilizei esse software</w:t>
-      </w:r>
-      <w:r>
-        <w:rPr>
-          <w:rFonts w:cstheme="minorHAnsi"/>
-          <w:color w:val="000000" w:themeColor="text1"/>
-        </w:rPr>
-        <w:t xml:space="preserve"> </w:t>
-      </w:r>
-      <w:r>
-        <w:rPr>
-          <w:rFonts w:cstheme="minorHAnsi"/>
-          <w:b/>
-          <w:color w:val="7030A0"/>
-        </w:rPr>
-        <w:t>(longo prazo)</w:t>
-      </w:r>
-    </w:p>
-    <w:p>
-      <w:pPr>
-        <w:rPr>
-          <w:rFonts w:cs="Arial"/>
-          <w:szCs w:val="24"/>
-        </w:rPr>
-      </w:pPr>
-      <w:r>
-        <w:rPr>
-          <w:rFonts w:cs="Arial"/>
-          <w:szCs w:val="24"/>
-        </w:rPr>
-        <w:t>2</w:t>
-      </w:r>
-      <w:r>
-        <w:rPr>
-          <w:rFonts w:cs="Arial"/>
-          <w:szCs w:val="24"/>
-        </w:rPr>
-        <w:t xml:space="preserve"> – referências novas no artigo </w:t>
-      </w:r>
-      <w:r>
-        <w:rPr>
-          <w:rFonts w:cs="Arial"/>
-          <w:b/>
-          <w:color w:val="7030A0"/>
-          <w:szCs w:val="24"/>
-        </w:rPr>
-        <w:t>(longo prazo)</w:t>
-      </w:r>
-    </w:p>
-    <w:p>
-      <w:pPr>
-        <w:shd w:val="clear" w:color="auto" w:fill="FFFFFF"/>
-        <w:rPr>
-          <w:rFonts w:eastAsia="Times New Roman" w:cstheme="minorHAnsi"/>
-          <w:b/>
-          <w:color w:val="7030A0"/>
-          <w:lang w:eastAsia="pt-BR"/>
-        </w:rPr>
-      </w:pPr>
-      <w:r>
-        <w:rPr>
-          <w:rFonts w:eastAsia="Times New Roman" w:cstheme="minorHAnsi"/>
-          <w:color w:val="000000" w:themeColor="text1"/>
-          <w:lang w:eastAsia="pt-BR"/>
-        </w:rPr>
-        <w:t>3</w:t>
-      </w:r>
-      <w:r>
-        <w:rPr>
-          <w:rFonts w:eastAsia="Times New Roman" w:cstheme="minorHAnsi"/>
-          <w:color w:val="000000" w:themeColor="text1"/>
-          <w:lang w:eastAsia="pt-BR"/>
-        </w:rPr>
-        <w:t xml:space="preserve"> –</w:t>
-      </w:r>
-      <w:r>
-        <w:rPr>
-          <w:rFonts w:eastAsia="Times New Roman" w:cstheme="minorHAnsi"/>
-          <w:color w:val="000000" w:themeColor="text1"/>
-          <w:lang w:eastAsia="pt-BR"/>
-        </w:rPr>
-        <w:t xml:space="preserve"> Justificativa da diferença de idade e plasticidade entre níveis tróficos. </w:t>
-      </w:r>
-      <w:r>
-        <w:rPr>
-          <w:rFonts w:eastAsia="Times New Roman" w:cstheme="minorHAnsi"/>
-          <w:b/>
-          <w:color w:val="7030A0"/>
-          <w:lang w:eastAsia="pt-BR"/>
-        </w:rPr>
-        <w:t>(longo prazo)</w:t>
-      </w:r>
-    </w:p>
-    <w:p>
-      <w:pPr>
-        <w:rPr>
-          <w:rFonts w:cstheme="minorHAnsi"/>
-          <w:color w:val="000000" w:themeColor="text1"/>
-        </w:rPr>
-      </w:pPr>
-      <w:r>
-        <w:rPr>
-          <w:rFonts w:cstheme="minorHAnsi"/>
-          <w:color w:val="000000" w:themeColor="text1"/>
-        </w:rPr>
-        <w:lastRenderedPageBreak/>
-        <w:t>4</w:t>
-      </w:r>
-      <w:r>
-        <w:rPr>
-          <w:rFonts w:cstheme="minorHAnsi"/>
-          <w:color w:val="000000" w:themeColor="text1"/>
-        </w:rPr>
-        <w:t xml:space="preserve">- Estudar o software </w:t>
-      </w:r>
-      <w:proofErr w:type="spellStart"/>
-      <w:r>
-        <w:rPr>
-          <w:rFonts w:cstheme="minorHAnsi"/>
-          <w:color w:val="000000" w:themeColor="text1"/>
-        </w:rPr>
-        <w:t>Gradientland</w:t>
-      </w:r>
-      <w:proofErr w:type="spellEnd"/>
-      <w:r>
-        <w:rPr>
-          <w:rFonts w:cstheme="minorHAnsi"/>
-          <w:color w:val="000000" w:themeColor="text1"/>
-        </w:rPr>
-        <w:t xml:space="preserve"> e ver quais valores do índice H é o mais adequado e comparar estes ao </w:t>
-      </w:r>
-      <w:proofErr w:type="spellStart"/>
-      <w:proofErr w:type="gramStart"/>
-      <w:r>
-        <w:rPr>
-          <w:rFonts w:cstheme="minorHAnsi"/>
-          <w:color w:val="000000" w:themeColor="text1"/>
-        </w:rPr>
-        <w:t>MAPBIomas</w:t>
-      </w:r>
-      <w:proofErr w:type="spellEnd"/>
-      <w:proofErr w:type="gramEnd"/>
-      <w:r>
-        <w:rPr>
-          <w:rFonts w:cstheme="minorHAnsi"/>
-          <w:color w:val="1F497D" w:themeColor="text2"/>
-        </w:rPr>
-        <w:t xml:space="preserve">.  </w:t>
-      </w:r>
-      <w:r>
-        <w:rPr>
-          <w:rFonts w:cstheme="minorHAnsi"/>
-          <w:b/>
-          <w:color w:val="1F497D" w:themeColor="text2"/>
-        </w:rPr>
-        <w:t>(curto prazo)</w:t>
-      </w:r>
-      <w:r>
-        <w:rPr>
-          <w:rFonts w:cstheme="minorHAnsi"/>
-          <w:color w:val="1F497D" w:themeColor="text2"/>
-        </w:rPr>
-        <w:t xml:space="preserve"> </w:t>
-      </w:r>
-    </w:p>
-    <w:p>
-      <w:pPr>
-        <w:rPr>
-          <w:rFonts w:cstheme="minorHAnsi"/>
-          <w:color w:val="000000" w:themeColor="text1"/>
-        </w:rPr>
-      </w:pPr>
-      <w:proofErr w:type="gramStart"/>
-      <w:r>
-        <w:rPr>
-          <w:rFonts w:cstheme="minorHAnsi"/>
-          <w:color w:val="000000" w:themeColor="text1"/>
-        </w:rPr>
-        <w:t>5</w:t>
-      </w:r>
-      <w:proofErr w:type="gramEnd"/>
-      <w:r>
-        <w:rPr>
-          <w:rFonts w:cstheme="minorHAnsi"/>
-          <w:color w:val="000000" w:themeColor="text1"/>
-        </w:rPr>
-        <w:t>- Glossário</w:t>
-      </w:r>
-      <w:r>
-        <w:rPr>
-          <w:rFonts w:cstheme="minorHAnsi"/>
-          <w:color w:val="000000" w:themeColor="text1"/>
-        </w:rPr>
-        <w:t xml:space="preserve"> correção</w:t>
-      </w:r>
-      <w:r>
-        <w:rPr>
-          <w:rFonts w:cstheme="minorHAnsi"/>
-          <w:color w:val="000000" w:themeColor="text1"/>
-        </w:rPr>
-        <w:t xml:space="preserve"> </w:t>
-      </w:r>
-      <w:r>
-        <w:rPr>
-          <w:rFonts w:cstheme="minorHAnsi"/>
-          <w:color w:val="000000" w:themeColor="text1"/>
-        </w:rPr>
-        <w:t>-</w:t>
-      </w:r>
-      <w:r>
-        <w:rPr>
-          <w:rFonts w:cstheme="minorHAnsi"/>
-          <w:color w:val="000000" w:themeColor="text1"/>
-        </w:rPr>
-        <w:t xml:space="preserve"> conceitos menos genéricos</w:t>
-      </w:r>
-      <w:r>
-        <w:rPr>
-          <w:rFonts w:cstheme="minorHAnsi"/>
-          <w:color w:val="000000" w:themeColor="text1"/>
-        </w:rPr>
-        <w:t xml:space="preserve"> </w:t>
-      </w:r>
-      <w:r>
-        <w:rPr>
-          <w:rFonts w:cstheme="minorHAnsi"/>
-          <w:color w:val="000000" w:themeColor="text1"/>
-        </w:rPr>
-        <w:t xml:space="preserve">voltado para sistemas </w:t>
-      </w:r>
-      <w:r>
-        <w:rPr>
-          <w:rFonts w:cstheme="minorHAnsi"/>
-          <w:color w:val="000000" w:themeColor="text1"/>
-        </w:rPr>
-        <w:t xml:space="preserve">ecológicas e nosso modelo em si. </w:t>
-      </w:r>
-      <w:r>
-        <w:rPr>
-          <w:rFonts w:cstheme="minorHAnsi"/>
-          <w:b/>
-          <w:color w:val="002060"/>
-        </w:rPr>
-        <w:t>(curto prazo)</w:t>
-      </w:r>
-      <w:r>
-        <w:rPr>
-          <w:rFonts w:cstheme="minorHAnsi"/>
-          <w:color w:val="000000" w:themeColor="text1"/>
-        </w:rPr>
-        <w:t xml:space="preserve"> </w:t>
-      </w:r>
-    </w:p>
-    <w:p>
-      <w:pPr>
-        <w:rPr>
-          <w:rFonts w:cstheme="minorHAnsi"/>
-        </w:rPr>
-      </w:pPr>
-      <w:r>
-        <w:rPr>
-          <w:rFonts w:cstheme="minorHAnsi"/>
-          <w:color w:val="000000" w:themeColor="text1"/>
-        </w:rPr>
-        <w:t>6</w:t>
-      </w:r>
-      <w:r>
-        <w:rPr>
-          <w:rFonts w:cstheme="minorHAnsi"/>
-          <w:color w:val="000000" w:themeColor="text1"/>
-        </w:rPr>
-        <w:t xml:space="preserve"> -</w:t>
-      </w:r>
-      <w:r>
-        <w:rPr>
-          <w:rFonts w:cstheme="minorHAnsi"/>
-        </w:rPr>
-        <w:t xml:space="preserve"> </w:t>
-      </w:r>
-      <w:r>
-        <w:rPr>
-          <w:rFonts w:cstheme="minorHAnsi"/>
-          <w:strike/>
-        </w:rPr>
-        <w:t>Ler artigos sugeridos</w:t>
-      </w:r>
-      <w:r>
-        <w:rPr>
-          <w:rFonts w:cstheme="minorHAnsi"/>
-        </w:rPr>
-        <w:t xml:space="preserve"> e de plasticidade</w:t>
-      </w:r>
-      <w:r>
-        <w:rPr>
-          <w:rFonts w:cstheme="minorHAnsi"/>
-        </w:rPr>
-        <w:t xml:space="preserve"> </w:t>
-      </w:r>
-      <w:r>
-        <w:rPr>
-          <w:rFonts w:cstheme="minorHAnsi"/>
-          <w:b/>
-          <w:color w:val="002060"/>
-        </w:rPr>
-        <w:t>(curto prazo)</w:t>
-      </w:r>
-    </w:p>
-    <w:p>
-      <w:pPr>
-        <w:rPr>
-          <w:rFonts w:cstheme="minorHAnsi"/>
-          <w:color w:val="000000" w:themeColor="text1"/>
-        </w:rPr>
-      </w:pPr>
-      <w:r>
-        <w:rPr>
-          <w:rFonts w:cstheme="minorHAnsi"/>
-          <w:color w:val="000000" w:themeColor="text1"/>
-        </w:rPr>
-        <w:t xml:space="preserve">7 </w:t>
-      </w:r>
-      <w:r>
-        <w:rPr>
-          <w:rFonts w:cstheme="minorHAnsi"/>
-          <w:color w:val="000000" w:themeColor="text1"/>
-        </w:rPr>
-        <w:t>–</w:t>
-      </w:r>
-      <w:r>
-        <w:rPr>
-          <w:rFonts w:cstheme="minorHAnsi"/>
-          <w:color w:val="000000" w:themeColor="text1"/>
-        </w:rPr>
-        <w:t xml:space="preserve"> </w:t>
-      </w:r>
-      <w:proofErr w:type="spellStart"/>
-      <w:r>
-        <w:rPr>
-          <w:rFonts w:cstheme="minorHAnsi"/>
-          <w:color w:val="000000" w:themeColor="text1"/>
-        </w:rPr>
-        <w:t>Netlogo</w:t>
-      </w:r>
-      <w:proofErr w:type="spellEnd"/>
-      <w:r>
-        <w:rPr>
-          <w:rFonts w:cstheme="minorHAnsi"/>
-          <w:color w:val="000000" w:themeColor="text1"/>
-        </w:rPr>
-        <w:t xml:space="preserve"> </w:t>
-      </w:r>
-      <w:r>
-        <w:rPr>
-          <w:rFonts w:cstheme="minorHAnsi"/>
-          <w:b/>
-          <w:color w:val="002060"/>
-        </w:rPr>
-        <w:t>(curto prazo</w:t>
-      </w:r>
-      <w:r>
-        <w:rPr>
-          <w:rFonts w:cstheme="minorHAnsi"/>
-          <w:b/>
-          <w:color w:val="002060"/>
-        </w:rPr>
-        <w:t>)</w:t>
       </w:r>
     </w:p>
     <w:p>
@@ -1109,25 +683,148 @@
         </w:tabs>
         <w:rPr>
           <w:rFonts w:cstheme="minorHAnsi"/>
-        </w:rPr>
-      </w:pPr>
-      <w:r>
-        <w:rPr>
-          <w:rFonts w:cstheme="minorHAnsi"/>
-        </w:rPr>
-        <w:t>8</w:t>
-      </w:r>
-      <w:r>
-        <w:rPr>
-          <w:rFonts w:cstheme="minorHAnsi"/>
+          <w:strike/>
+        </w:rPr>
+      </w:pPr>
+      <w:r>
+        <w:rPr>
+          <w:rFonts w:cstheme="minorHAnsi"/>
+          <w:strike/>
+        </w:rPr>
+        <w:t xml:space="preserve">17 </w:t>
+      </w:r>
+      <w:r>
+        <w:rPr>
+          <w:rFonts w:cstheme="minorHAnsi"/>
+          <w:strike/>
+        </w:rPr>
+        <w:t xml:space="preserve">– decisões gerais: </w:t>
+      </w:r>
+      <w:r>
+        <w:rPr>
+          <w:rFonts w:eastAsia="Times New Roman" w:cstheme="minorHAnsi"/>
+          <w:strike/>
+          <w:color w:val="000000" w:themeColor="text1"/>
+          <w:lang w:eastAsia="pt-BR"/>
+        </w:rPr>
+        <w:t xml:space="preserve">1 – temas gerais: (a) gráfico: </w:t>
+      </w:r>
+      <w:proofErr w:type="gramStart"/>
+      <w:r>
+        <w:rPr>
+          <w:rFonts w:cstheme="minorHAnsi"/>
+          <w:strike/>
+        </w:rPr>
+        <w:t>3</w:t>
+      </w:r>
+      <w:proofErr w:type="gramEnd"/>
+      <w:r>
+        <w:rPr>
+          <w:rFonts w:cstheme="minorHAnsi"/>
+          <w:strike/>
+        </w:rPr>
+        <w:t xml:space="preserve"> de plasticidade, 2 de perturbação, 2 de </w:t>
+      </w:r>
+      <w:proofErr w:type="spellStart"/>
+      <w:r>
+        <w:rPr>
+          <w:rFonts w:cstheme="minorHAnsi"/>
+          <w:strike/>
+        </w:rPr>
+        <w:t>fractalidade</w:t>
+      </w:r>
+      <w:proofErr w:type="spellEnd"/>
+      <w:r>
+        <w:rPr>
+          <w:rFonts w:cstheme="minorHAnsi"/>
+          <w:strike/>
+        </w:rPr>
+        <w:t xml:space="preserve"> e 2 de custo da plasticidade, totalizando 24 mil simulações</w:t>
+      </w:r>
+      <w:r>
+        <w:rPr>
+          <w:rFonts w:cstheme="minorHAnsi"/>
+          <w:strike/>
+          <w:color w:val="000000" w:themeColor="text1"/>
+        </w:rPr>
+        <w:t xml:space="preserve">; (b) plasticidade: </w:t>
+      </w:r>
+      <w:r>
+        <w:rPr>
+          <w:rFonts w:cstheme="minorHAnsi"/>
+          <w:strike/>
+        </w:rPr>
+        <w:t xml:space="preserve">distribuição bimodal, segunda pequena, média e grande? </w:t>
+      </w:r>
+      <w:r>
+        <w:rPr>
+          <w:rFonts w:cstheme="minorHAnsi"/>
+          <w:strike/>
+          <w:color w:val="000000" w:themeColor="text1"/>
+        </w:rPr>
+        <w:t xml:space="preserve">Curva gaussiana bimodal - </w:t>
+      </w:r>
+      <w:r>
+        <w:rPr>
+          <w:rFonts w:cstheme="minorHAnsi"/>
+          <w:strike/>
+        </w:rPr>
+        <w:t xml:space="preserve">o indivíduo tem dois modos de comportamento e muda entre eles de acordo com as condições ambientais?  Pensar quais serão as dicas ambientais que os organismos irão levar em conta na hora de alterar seu comportamento, e o quanto estas dicas estão correlacionadas à flutuação ambiental, ou seja, o quanto esta flutuação ambiental é previsível. </w:t>
+      </w:r>
+      <w:r>
+        <w:rPr>
+          <w:rFonts w:cstheme="minorHAnsi"/>
+          <w:b/>
+          <w:strike/>
+          <w:color w:val="002060"/>
         </w:rPr>
         <w:t xml:space="preserve"> </w:t>
       </w:r>
       <w:r>
         <w:rPr>
           <w:rFonts w:cstheme="minorHAnsi"/>
-        </w:rPr>
-        <w:t>– decisões gerais:</w:t>
+          <w:strike/>
+        </w:rPr>
+        <w:t xml:space="preserve">Forma de dispersão será browniano, após a perturbação Levy? Qual é o valor do custo energético? </w:t>
+      </w:r>
+      <w:r>
+        <w:rPr>
+          <w:rFonts w:cs="Arial"/>
+          <w:strike/>
+          <w:szCs w:val="24"/>
+        </w:rPr>
+        <w:t xml:space="preserve">Decidir entre </w:t>
+      </w:r>
+      <w:r>
+        <w:rPr>
+          <w:rFonts w:cstheme="minorHAnsi"/>
+          <w:strike/>
+        </w:rPr>
+        <w:t xml:space="preserve">os </w:t>
+      </w:r>
+      <w:r>
+        <w:rPr>
+          <w:rFonts w:cstheme="minorHAnsi"/>
+          <w:strike/>
+        </w:rPr>
+        <w:lastRenderedPageBreak/>
+        <w:t>diferentes tipos de plasticidade (</w:t>
+      </w:r>
+      <w:proofErr w:type="spellStart"/>
+      <w:r>
+        <w:rPr>
+          <w:rFonts w:cstheme="minorHAnsi"/>
+          <w:strike/>
+        </w:rPr>
+        <w:t>ativacional</w:t>
+      </w:r>
+      <w:proofErr w:type="spellEnd"/>
+      <w:r>
+        <w:rPr>
+          <w:rFonts w:cstheme="minorHAnsi"/>
+          <w:strike/>
+        </w:rPr>
+        <w:t>, ou reversível, e ontogenética, ou irreversível).</w:t>
       </w:r>
       <w:r>
         <w:rPr>
@@ -1137,88 +834,479 @@
       </w:r>
       <w:r>
         <w:rPr>
-          <w:rFonts w:eastAsia="Times New Roman" w:cstheme="minorHAnsi"/>
-          <w:color w:val="000000" w:themeColor="text1"/>
-          <w:lang w:eastAsia="pt-BR"/>
-        </w:rPr>
-        <w:t>1 –</w:t>
-      </w:r>
-      <w:r>
-        <w:rPr>
-          <w:rFonts w:eastAsia="Times New Roman" w:cstheme="minorHAnsi"/>
-          <w:color w:val="000000" w:themeColor="text1"/>
-          <w:lang w:eastAsia="pt-BR"/>
-        </w:rPr>
-        <w:t xml:space="preserve"> temas</w:t>
-      </w:r>
-      <w:r>
-        <w:rPr>
-          <w:rFonts w:eastAsia="Times New Roman" w:cstheme="minorHAnsi"/>
-          <w:color w:val="000000" w:themeColor="text1"/>
-          <w:lang w:eastAsia="pt-BR"/>
-        </w:rPr>
-        <w:t xml:space="preserve"> gerais: </w:t>
-      </w:r>
-      <w:r>
-        <w:rPr>
-          <w:rFonts w:eastAsia="Times New Roman" w:cstheme="minorHAnsi"/>
-          <w:color w:val="000000" w:themeColor="text1"/>
-          <w:lang w:eastAsia="pt-BR"/>
-        </w:rPr>
-        <w:t xml:space="preserve">(a) gráfico: </w:t>
-      </w:r>
+          <w:rFonts w:cstheme="minorHAnsi"/>
+          <w:strike/>
+        </w:rPr>
+        <w:t xml:space="preserve">Devemos também escolher uma escala </w:t>
+      </w:r>
+      <w:r>
+        <w:rPr>
+          <w:rFonts w:cs="Arial"/>
+          <w:strike/>
+          <w:szCs w:val="24"/>
+        </w:rPr>
+        <w:t>temporal condizente com a plasticidade que formos focar.</w:t>
+      </w:r>
+      <w:r>
+        <w:rPr>
+          <w:rFonts w:cstheme="minorHAnsi"/>
+        </w:rPr>
+        <w:t xml:space="preserve"> </w:t>
+      </w:r>
+      <w:r>
+        <w:rPr>
+          <w:rFonts w:cstheme="minorHAnsi"/>
+          <w:strike/>
+        </w:rPr>
+        <w:t xml:space="preserve">Análise de </w:t>
+      </w:r>
+      <w:proofErr w:type="spellStart"/>
+      <w:r>
+        <w:rPr>
+          <w:rFonts w:cstheme="minorHAnsi"/>
+          <w:strike/>
+        </w:rPr>
+        <w:t>Kernel</w:t>
+      </w:r>
+      <w:proofErr w:type="spellEnd"/>
       <w:proofErr w:type="gramStart"/>
       <w:r>
         <w:rPr>
           <w:rFonts w:cstheme="minorHAnsi"/>
+          <w:strike/>
+        </w:rPr>
+        <w:t>?</w:t>
+      </w:r>
+      <w:r>
+        <w:rPr>
+          <w:rFonts w:cs="Arial"/>
+          <w:strike/>
+          <w:szCs w:val="24"/>
+        </w:rPr>
+        <w:t>;</w:t>
+      </w:r>
+      <w:proofErr w:type="gramEnd"/>
+      <w:r>
+        <w:rPr>
+          <w:rFonts w:cstheme="minorHAnsi"/>
+          <w:color w:val="000000" w:themeColor="text1"/>
+        </w:rPr>
+        <w:t xml:space="preserve"> </w:t>
+      </w:r>
+      <w:r>
+        <w:rPr>
+          <w:rFonts w:cstheme="minorHAnsi"/>
+          <w:strike/>
+          <w:color w:val="000000" w:themeColor="text1"/>
+        </w:rPr>
+        <w:t xml:space="preserve">(c) resiliência: </w:t>
+      </w:r>
+      <w:r>
+        <w:rPr>
+          <w:rFonts w:eastAsia="Times New Roman" w:cstheme="minorHAnsi"/>
+          <w:strike/>
+          <w:color w:val="000000" w:themeColor="text1"/>
+        </w:rPr>
+        <w:t xml:space="preserve">decidir métricas e os conceitos (resiliência binário ou quantitativo?)? População variando ao longo do tempo (beta?), riqueza (problema de recuperação?) e </w:t>
+      </w:r>
+      <w:proofErr w:type="spellStart"/>
+      <w:r>
+        <w:rPr>
+          <w:rFonts w:eastAsia="Times New Roman" w:cstheme="minorHAnsi"/>
+          <w:strike/>
+          <w:color w:val="000000" w:themeColor="text1"/>
+        </w:rPr>
+        <w:t>equabilidade</w:t>
+      </w:r>
+      <w:proofErr w:type="spellEnd"/>
+      <w:r>
+        <w:rPr>
+          <w:rFonts w:eastAsia="Times New Roman" w:cstheme="minorHAnsi"/>
+          <w:strike/>
+          <w:color w:val="000000" w:themeColor="text1"/>
+        </w:rPr>
+        <w:t>?</w:t>
+      </w:r>
+      <w:r>
+        <w:rPr>
+          <w:rFonts w:eastAsia="Times New Roman" w:cstheme="minorHAnsi"/>
+          <w:color w:val="000000" w:themeColor="text1"/>
+        </w:rPr>
+        <w:t xml:space="preserve"> </w:t>
+      </w:r>
+      <w:r>
+        <w:rPr>
+          <w:rFonts w:cstheme="minorHAnsi"/>
+          <w:color w:val="000000" w:themeColor="text1"/>
+        </w:rPr>
+        <w:t xml:space="preserve"> </w:t>
+      </w:r>
+      <w:r>
+        <w:rPr>
+          <w:rFonts w:cstheme="minorHAnsi"/>
+          <w:strike/>
+        </w:rPr>
+        <w:t xml:space="preserve">Isso seria através da subtração do valor de Y </w:t>
+      </w:r>
+      <w:proofErr w:type="spellStart"/>
+      <w:r>
+        <w:rPr>
+          <w:rFonts w:cstheme="minorHAnsi"/>
+          <w:strike/>
+        </w:rPr>
+        <w:t>pré</w:t>
+      </w:r>
+      <w:proofErr w:type="spellEnd"/>
+      <w:r>
+        <w:rPr>
+          <w:rFonts w:cstheme="minorHAnsi"/>
+          <w:strike/>
+        </w:rPr>
+        <w:t xml:space="preserve">-perturbação com o valor de Y </w:t>
+      </w:r>
+      <w:proofErr w:type="gramStart"/>
+      <w:r>
+        <w:rPr>
+          <w:rFonts w:cstheme="minorHAnsi"/>
+          <w:strike/>
+        </w:rPr>
+        <w:t>pós perturbação</w:t>
+      </w:r>
+      <w:proofErr w:type="gramEnd"/>
+      <w:r>
+        <w:rPr>
+          <w:rFonts w:cstheme="minorHAnsi"/>
+          <w:strike/>
+        </w:rPr>
+        <w:t xml:space="preserve"> recuperado</w:t>
+      </w:r>
+      <w:r>
+        <w:rPr>
+          <w:rFonts w:cstheme="minorHAnsi"/>
+        </w:rPr>
+        <w:t xml:space="preserve"> </w:t>
+      </w:r>
+      <w:r>
+        <w:rPr>
+          <w:rFonts w:cstheme="minorHAnsi"/>
+          <w:strike/>
+        </w:rPr>
+        <w:t>– grau de distanciamento (intervalo de confiança), com isso verificaríamos o tempo em que esse valor volta para o intervalo de confiança?</w:t>
+      </w:r>
+      <w:r>
+        <w:rPr>
+          <w:rFonts w:cstheme="minorHAnsi"/>
+        </w:rPr>
+        <w:t xml:space="preserve"> </w:t>
+      </w:r>
+      <w:r>
+        <w:rPr>
+          <w:rFonts w:cs="Arial"/>
+          <w:szCs w:val="24"/>
+        </w:rPr>
+        <w:t>(</w:t>
+      </w:r>
+      <w:r>
+        <w:rPr>
+          <w:rFonts w:cs="Arial"/>
+          <w:strike/>
+          <w:szCs w:val="24"/>
+        </w:rPr>
+        <w:t xml:space="preserve">d) modelo: </w:t>
+      </w:r>
+      <w:r>
+        <w:rPr>
+          <w:rFonts w:eastAsia="Times New Roman" w:cstheme="minorHAnsi"/>
+          <w:strike/>
+          <w:color w:val="000000" w:themeColor="text1"/>
+          <w:lang w:eastAsia="pt-BR"/>
+        </w:rPr>
+        <w:t xml:space="preserve">(a) </w:t>
+      </w:r>
+      <w:r>
+        <w:rPr>
+          <w:rFonts w:cstheme="minorHAnsi"/>
+          <w:strike/>
+          <w:color w:val="000000" w:themeColor="text1"/>
+        </w:rPr>
+        <w:t xml:space="preserve">se nosso sistema não é adaptativo, estamos o tempo todo drenando diversidade, que está sendo selecionada negativamente, e certos variantes se extinguem porque nosso mundo está isolado do entorno. Se pudéssemos a cada geração fazer surgir indivíduos de populações “do entorno” com uma distribuição de variabilidade igual à da população original, diminuiríamos a possibilidade de extinção, tornaríamos o sistema talvez mais estável, desde que esta “migração” não seja muito grande. </w:t>
+      </w:r>
+      <w:r>
+        <w:rPr>
+          <w:rFonts w:eastAsia="Times New Roman" w:cstheme="minorHAnsi"/>
+          <w:strike/>
+          <w:color w:val="000000" w:themeColor="text1"/>
+        </w:rPr>
+        <w:t xml:space="preserve">Os parâmetros ficaram os mencionados acima? </w:t>
+      </w:r>
+      <w:r>
+        <w:rPr>
+          <w:rFonts w:cstheme="minorHAnsi"/>
+          <w:strike/>
+        </w:rPr>
+        <w:t xml:space="preserve"> </w:t>
+      </w:r>
+      <w:r>
+        <w:rPr>
+          <w:rFonts w:cstheme="minorHAnsi"/>
+          <w:b/>
+          <w:strike/>
+          <w:color w:val="002060"/>
+        </w:rPr>
+        <w:t>(curto prazo)</w:t>
+      </w:r>
+    </w:p>
+    <w:p>
+      <w:pPr>
+        <w:rPr>
+          <w:rFonts w:cstheme="minorHAnsi"/>
+          <w:b/>
+          <w:color w:val="000000" w:themeColor="text1"/>
+        </w:rPr>
+      </w:pPr>
+      <w:r>
+        <w:rPr>
+          <w:rFonts w:cstheme="minorHAnsi"/>
+          <w:b/>
+          <w:color w:val="000000" w:themeColor="text1"/>
+        </w:rPr>
+        <w:t xml:space="preserve">Atividades </w:t>
+      </w:r>
+      <w:r>
+        <w:rPr>
+          <w:rFonts w:cstheme="minorHAnsi"/>
+          <w:b/>
+          <w:color w:val="000000" w:themeColor="text1"/>
+        </w:rPr>
+        <w:t>feitas a serem feitas:</w:t>
+      </w:r>
+    </w:p>
+    <w:p>
+      <w:pPr>
+        <w:rPr>
+          <w:rFonts w:cstheme="minorHAnsi"/>
+          <w:color w:val="000000" w:themeColor="text1"/>
+        </w:rPr>
+      </w:pPr>
+      <w:r>
+        <w:rPr>
+          <w:rFonts w:cstheme="minorHAnsi"/>
+          <w:color w:val="000000" w:themeColor="text1"/>
+        </w:rPr>
+        <w:t>1</w:t>
+      </w:r>
+      <w:r>
+        <w:rPr>
+          <w:rFonts w:cstheme="minorHAnsi"/>
+          <w:color w:val="000000" w:themeColor="text1"/>
+        </w:rPr>
+        <w:t xml:space="preserve"> – Discussão de porque meu modelo serve pra </w:t>
+      </w:r>
+      <w:r>
+        <w:rPr>
+          <w:rFonts w:cstheme="minorHAnsi"/>
+          <w:color w:val="000000" w:themeColor="text1"/>
+        </w:rPr>
+        <w:t xml:space="preserve">nosso objetivo e porque </w:t>
+      </w:r>
+      <w:r>
+        <w:rPr>
+          <w:rFonts w:cstheme="minorHAnsi"/>
+          <w:color w:val="000000" w:themeColor="text1"/>
+        </w:rPr>
+        <w:t>utilizei esse software</w:t>
+      </w:r>
+      <w:r>
+        <w:rPr>
+          <w:rFonts w:cstheme="minorHAnsi"/>
+          <w:color w:val="000000" w:themeColor="text1"/>
+        </w:rPr>
+        <w:t xml:space="preserve"> </w:t>
+      </w:r>
+      <w:r>
+        <w:rPr>
+          <w:rFonts w:cstheme="minorHAnsi"/>
+          <w:b/>
+          <w:color w:val="7030A0"/>
+        </w:rPr>
+        <w:t>(longo prazo)</w:t>
+      </w:r>
+    </w:p>
+    <w:p>
+      <w:pPr>
+        <w:rPr>
+          <w:rFonts w:cs="Arial"/>
+          <w:szCs w:val="24"/>
+        </w:rPr>
+      </w:pPr>
+      <w:r>
+        <w:rPr>
+          <w:rFonts w:cs="Arial"/>
+          <w:szCs w:val="24"/>
+        </w:rPr>
+        <w:t>2</w:t>
+      </w:r>
+      <w:r>
+        <w:rPr>
+          <w:rFonts w:cs="Arial"/>
+          <w:szCs w:val="24"/>
+        </w:rPr>
+        <w:t xml:space="preserve"> – referências novas no artigo </w:t>
+      </w:r>
+      <w:r>
+        <w:rPr>
+          <w:rFonts w:cs="Arial"/>
+          <w:b/>
+          <w:color w:val="7030A0"/>
+          <w:szCs w:val="24"/>
+        </w:rPr>
+        <w:t>(longo prazo)</w:t>
+      </w:r>
+    </w:p>
+    <w:p>
+      <w:pPr>
+        <w:shd w:val="clear" w:color="auto" w:fill="FFFFFF"/>
+        <w:rPr>
+          <w:rFonts w:eastAsia="Times New Roman" w:cstheme="minorHAnsi"/>
+          <w:b/>
+          <w:color w:val="7030A0"/>
+          <w:lang w:eastAsia="pt-BR"/>
+        </w:rPr>
+      </w:pPr>
+      <w:r>
+        <w:rPr>
+          <w:rFonts w:eastAsia="Times New Roman" w:cstheme="minorHAnsi"/>
+          <w:color w:val="000000" w:themeColor="text1"/>
+          <w:lang w:eastAsia="pt-BR"/>
         </w:rPr>
         <w:t>3</w:t>
       </w:r>
+      <w:r>
+        <w:rPr>
+          <w:rFonts w:eastAsia="Times New Roman" w:cstheme="minorHAnsi"/>
+          <w:color w:val="000000" w:themeColor="text1"/>
+          <w:lang w:eastAsia="pt-BR"/>
+        </w:rPr>
+        <w:t xml:space="preserve"> –</w:t>
+      </w:r>
+      <w:r>
+        <w:rPr>
+          <w:rFonts w:eastAsia="Times New Roman" w:cstheme="minorHAnsi"/>
+          <w:color w:val="000000" w:themeColor="text1"/>
+          <w:lang w:eastAsia="pt-BR"/>
+        </w:rPr>
+        <w:t xml:space="preserve"> Justificativa da diferença de idade e plasticidade entre níveis tróficos. </w:t>
+      </w:r>
+      <w:r>
+        <w:rPr>
+          <w:rFonts w:eastAsia="Times New Roman" w:cstheme="minorHAnsi"/>
+          <w:b/>
+          <w:color w:val="7030A0"/>
+          <w:lang w:eastAsia="pt-BR"/>
+        </w:rPr>
+        <w:t>(longo prazo)</w:t>
+      </w:r>
+    </w:p>
+    <w:p>
+      <w:pPr>
+        <w:rPr>
+          <w:rFonts w:cstheme="minorHAnsi"/>
+          <w:color w:val="000000" w:themeColor="text1"/>
+        </w:rPr>
+      </w:pPr>
+      <w:r>
+        <w:rPr>
+          <w:rFonts w:cstheme="minorHAnsi"/>
+          <w:color w:val="000000" w:themeColor="text1"/>
+        </w:rPr>
+        <w:t>4</w:t>
+      </w:r>
+      <w:r>
+        <w:rPr>
+          <w:rFonts w:cstheme="minorHAnsi"/>
+          <w:color w:val="000000" w:themeColor="text1"/>
+        </w:rPr>
+        <w:t xml:space="preserve">- Estudar o software </w:t>
+      </w:r>
+      <w:proofErr w:type="spellStart"/>
+      <w:r>
+        <w:rPr>
+          <w:rFonts w:cstheme="minorHAnsi"/>
+          <w:color w:val="000000" w:themeColor="text1"/>
+        </w:rPr>
+        <w:t>Gradientland</w:t>
+      </w:r>
+      <w:proofErr w:type="spellEnd"/>
+      <w:r>
+        <w:rPr>
+          <w:rFonts w:cstheme="minorHAnsi"/>
+          <w:color w:val="000000" w:themeColor="text1"/>
+        </w:rPr>
+        <w:t xml:space="preserve"> e ver quais valores do índice H é o mais adequado e comparar estes ao </w:t>
+      </w:r>
+      <w:proofErr w:type="spellStart"/>
+      <w:proofErr w:type="gramStart"/>
+      <w:r>
+        <w:rPr>
+          <w:rFonts w:cstheme="minorHAnsi"/>
+          <w:color w:val="000000" w:themeColor="text1"/>
+        </w:rPr>
+        <w:t>MAPBIomas</w:t>
+      </w:r>
+      <w:proofErr w:type="spellEnd"/>
       <w:proofErr w:type="gramEnd"/>
       <w:r>
         <w:rPr>
           <w:rFonts w:cstheme="minorHAnsi"/>
+          <w:color w:val="1F497D" w:themeColor="text2"/>
+        </w:rPr>
+        <w:t xml:space="preserve">.  </w:t>
+      </w:r>
+      <w:r>
+        <w:rPr>
+          <w:rFonts w:cstheme="minorHAnsi"/>
+          <w:b/>
+          <w:color w:val="17365D" w:themeColor="text2" w:themeShade="BF"/>
+        </w:rPr>
+        <w:t>(curto prazo)</w:t>
+      </w:r>
+      <w:r>
+        <w:rPr>
+          <w:rFonts w:cstheme="minorHAnsi"/>
+          <w:color w:val="17365D" w:themeColor="text2" w:themeShade="BF"/>
         </w:rPr>
         <w:t xml:space="preserve"> </w:t>
       </w:r>
-      <w:r>
-        <w:rPr>
-          <w:rFonts w:cstheme="minorHAnsi"/>
-        </w:rPr>
-        <w:t xml:space="preserve">de plasticidade, </w:t>
-      </w:r>
-      <w:r>
-        <w:rPr>
-          <w:rFonts w:cstheme="minorHAnsi"/>
-        </w:rPr>
-        <w:t xml:space="preserve">2 de perturbação, 2 de </w:t>
-      </w:r>
-      <w:proofErr w:type="spellStart"/>
-      <w:r>
-        <w:rPr>
-          <w:rFonts w:cstheme="minorHAnsi"/>
-        </w:rPr>
-        <w:t>fractalidade</w:t>
-      </w:r>
-      <w:proofErr w:type="spellEnd"/>
-      <w:r>
-        <w:rPr>
-          <w:rFonts w:cstheme="minorHAnsi"/>
-        </w:rPr>
-        <w:t xml:space="preserve"> e 2 de custo da plasticidade, totalizando 24 mil si</w:t>
-      </w:r>
-      <w:r>
-        <w:rPr>
-          <w:rFonts w:cstheme="minorHAnsi"/>
-        </w:rPr>
-        <w:t>mulações</w:t>
-      </w:r>
-      <w:r>
-        <w:rPr>
-          <w:rFonts w:cstheme="minorHAnsi"/>
-          <w:color w:val="000000" w:themeColor="text1"/>
-        </w:rPr>
-        <w:t>;</w:t>
+    </w:p>
+    <w:p>
+      <w:pPr>
+        <w:rPr>
+          <w:rFonts w:cstheme="minorHAnsi"/>
+          <w:color w:val="000000" w:themeColor="text1"/>
+        </w:rPr>
+      </w:pPr>
+      <w:proofErr w:type="gramStart"/>
+      <w:r>
+        <w:rPr>
+          <w:rFonts w:cstheme="minorHAnsi"/>
+          <w:color w:val="000000" w:themeColor="text1"/>
+        </w:rPr>
+        <w:t>5</w:t>
+      </w:r>
+      <w:proofErr w:type="gramEnd"/>
+      <w:r>
+        <w:rPr>
+          <w:rFonts w:cstheme="minorHAnsi"/>
+          <w:color w:val="000000" w:themeColor="text1"/>
+        </w:rPr>
+        <w:t>- Glossário</w:t>
+      </w:r>
+      <w:r>
+        <w:rPr>
+          <w:rFonts w:cstheme="minorHAnsi"/>
+          <w:color w:val="000000" w:themeColor="text1"/>
+        </w:rPr>
+        <w:t xml:space="preserve"> correção</w:t>
       </w:r>
       <w:r>
         <w:rPr>
@@ -1232,82 +1320,49 @@
           <w:rFonts w:cstheme="minorHAnsi"/>
           <w:color w:val="000000" w:themeColor="text1"/>
         </w:rPr>
-        <w:t>(b</w:t>
-      </w:r>
-      <w:r>
-        <w:rPr>
-          <w:rFonts w:cstheme="minorHAnsi"/>
-          <w:color w:val="000000" w:themeColor="text1"/>
-        </w:rPr>
-        <w:t xml:space="preserve">) plasticidade: </w:t>
-      </w:r>
-      <w:r>
-        <w:rPr>
-          <w:rFonts w:cstheme="minorHAnsi"/>
-        </w:rPr>
-        <w:t>distribuição bimodal</w:t>
-      </w:r>
-      <w:r>
-        <w:rPr>
-          <w:rFonts w:cstheme="minorHAnsi"/>
-        </w:rPr>
-        <w:t xml:space="preserve">, segunda pequena, média </w:t>
-      </w:r>
-      <w:r>
-        <w:rPr>
-          <w:rFonts w:cstheme="minorHAnsi"/>
-        </w:rPr>
-        <w:t>e grande</w:t>
-      </w:r>
-      <w:r>
-        <w:rPr>
-          <w:rFonts w:cstheme="minorHAnsi"/>
-        </w:rPr>
-        <w:t xml:space="preserve">? </w:t>
-      </w:r>
-      <w:r>
-        <w:rPr>
-          <w:rFonts w:cstheme="minorHAnsi"/>
-          <w:color w:val="000000" w:themeColor="text1"/>
-        </w:rPr>
-        <w:t>C</w:t>
-      </w:r>
-      <w:r>
-        <w:rPr>
-          <w:rFonts w:cstheme="minorHAnsi"/>
-          <w:color w:val="000000" w:themeColor="text1"/>
-        </w:rPr>
-        <w:t xml:space="preserve">urva gaussiana bimodal - </w:t>
-      </w:r>
-      <w:r>
-        <w:rPr>
-          <w:rFonts w:cstheme="minorHAnsi"/>
-        </w:rPr>
-        <w:t>o indivíduo tem dois modos de comportamento e muda entre eles de acordo com as condições ambientais?</w:t>
-      </w:r>
-      <w:r>
-        <w:rPr>
-          <w:rFonts w:cstheme="minorHAnsi"/>
+        <w:t>-</w:t>
+      </w:r>
+      <w:r>
+        <w:rPr>
+          <w:rFonts w:cstheme="minorHAnsi"/>
+          <w:color w:val="000000" w:themeColor="text1"/>
+        </w:rPr>
+        <w:t xml:space="preserve"> conceitos menos genéricos</w:t>
+      </w:r>
+      <w:r>
+        <w:rPr>
+          <w:rFonts w:cstheme="minorHAnsi"/>
+          <w:color w:val="000000" w:themeColor="text1"/>
         </w:rPr>
         <w:t xml:space="preserve"> </w:t>
       </w:r>
       <w:r>
         <w:rPr>
           <w:rFonts w:cstheme="minorHAnsi"/>
-        </w:rPr>
-        <w:t xml:space="preserve"> </w:t>
-      </w:r>
-      <w:r>
-        <w:rPr>
-          <w:rFonts w:cstheme="minorHAnsi"/>
-        </w:rPr>
-        <w:t>P</w:t>
-      </w:r>
-      <w:r>
-        <w:rPr>
-          <w:rFonts w:cstheme="minorHAnsi"/>
-        </w:rPr>
-        <w:t xml:space="preserve">ensar quais serão as dicas ambientais que os organismos irão levar em conta na hora de alterar seu comportamento, e o quanto estas dicas estão correlacionadas à flutuação ambiental, ou seja, o quanto esta flutuação ambiental é previsível. </w:t>
+          <w:color w:val="000000" w:themeColor="text1"/>
+        </w:rPr>
+        <w:t xml:space="preserve">voltado para sistemas </w:t>
+      </w:r>
+      <w:r>
+        <w:rPr>
+          <w:rFonts w:cstheme="minorHAnsi"/>
+          <w:color w:val="000000" w:themeColor="text1"/>
+        </w:rPr>
+        <w:t>ecológicas e nosso modelo em si</w:t>
+      </w:r>
+      <w:r>
+        <w:rPr>
+          <w:rFonts w:cstheme="minorHAnsi"/>
+          <w:color w:val="000000" w:themeColor="text1"/>
+        </w:rPr>
+        <w:t xml:space="preserve"> – verificação da definição de resiliência ecológica</w:t>
+      </w:r>
+      <w:r>
+        <w:rPr>
+          <w:rFonts w:cstheme="minorHAnsi"/>
+          <w:color w:val="000000" w:themeColor="text1"/>
+        </w:rPr>
+        <w:t xml:space="preserve">. </w:t>
       </w:r>
       <w:r>
         <w:rPr>
@@ -1315,25 +1370,35 @@
           <w:b/>
           <w:color w:val="002060"/>
         </w:rPr>
+        <w:t>(curto prazo)</w:t>
+      </w:r>
+      <w:r>
+        <w:rPr>
+          <w:rFonts w:cstheme="minorHAnsi"/>
+          <w:color w:val="000000" w:themeColor="text1"/>
+        </w:rPr>
         <w:t xml:space="preserve"> </w:t>
       </w:r>
-      <w:r>
-        <w:rPr>
-          <w:rFonts w:cstheme="minorHAnsi"/>
-        </w:rPr>
-        <w:t xml:space="preserve">Forma de </w:t>
-      </w:r>
-      <w:r>
-        <w:rPr>
-          <w:rFonts w:cstheme="minorHAnsi"/>
-        </w:rPr>
-        <w:t>dispersão será browniano, após a perturbação Levy</w:t>
-      </w:r>
-      <w:r>
-        <w:rPr>
-          <w:rFonts w:cstheme="minorHAnsi"/>
-        </w:rPr>
-        <w:t>? Qual é o valor do custo energético?</w:t>
+    </w:p>
+    <w:p>
+      <w:pPr>
+        <w:rPr>
+          <w:rFonts w:cstheme="minorHAnsi"/>
+        </w:rPr>
+      </w:pPr>
+      <w:r>
+        <w:rPr>
+          <w:rFonts w:cstheme="minorHAnsi"/>
+          <w:color w:val="000000" w:themeColor="text1"/>
+        </w:rPr>
+        <w:t>6</w:t>
+      </w:r>
+      <w:r>
+        <w:rPr>
+          <w:rFonts w:cstheme="minorHAnsi"/>
+          <w:color w:val="000000" w:themeColor="text1"/>
+        </w:rPr>
+        <w:t xml:space="preserve"> -</w:t>
       </w:r>
       <w:r>
         <w:rPr>
@@ -1343,297 +1408,154 @@
       </w:r>
       <w:r>
         <w:rPr>
-          <w:rFonts w:cs="Arial"/>
-          <w:szCs w:val="24"/>
-        </w:rPr>
-        <w:t xml:space="preserve">Decidir entre </w:t>
-      </w:r>
-      <w:r>
-        <w:rPr>
-          <w:rFonts w:cstheme="minorHAnsi"/>
-        </w:rPr>
-        <w:t>os d</w:t>
-      </w:r>
-      <w:r>
-        <w:rPr>
-          <w:rFonts w:cstheme="minorHAnsi"/>
-        </w:rPr>
-        <w:t>iferentes tipos de plasticidade (</w:t>
+          <w:rFonts w:cstheme="minorHAnsi"/>
+          <w:strike/>
+        </w:rPr>
+        <w:t>Ler artigos sugeridos</w:t>
+      </w:r>
+      <w:r>
+        <w:rPr>
+          <w:rFonts w:cstheme="minorHAnsi"/>
+        </w:rPr>
+        <w:t xml:space="preserve"> e de plasticidade</w:t>
+      </w:r>
+      <w:r>
+        <w:rPr>
+          <w:rFonts w:cstheme="minorHAnsi"/>
+        </w:rPr>
+        <w:t xml:space="preserve"> </w:t>
+      </w:r>
+      <w:r>
+        <w:rPr>
+          <w:rFonts w:cstheme="minorHAnsi"/>
+          <w:b/>
+          <w:color w:val="002060"/>
+        </w:rPr>
+        <w:t>(curto prazo)</w:t>
+      </w:r>
+    </w:p>
+    <w:p>
+      <w:pPr>
+        <w:rPr>
+          <w:rFonts w:cstheme="minorHAnsi"/>
+          <w:b/>
+          <w:color w:val="002060"/>
+        </w:rPr>
+      </w:pPr>
+      <w:r>
+        <w:rPr>
+          <w:rFonts w:cstheme="minorHAnsi"/>
+          <w:color w:val="000000" w:themeColor="text1"/>
+        </w:rPr>
+        <w:t xml:space="preserve">7 </w:t>
+      </w:r>
+      <w:r>
+        <w:rPr>
+          <w:rFonts w:cstheme="minorHAnsi"/>
+          <w:color w:val="000000" w:themeColor="text1"/>
+        </w:rPr>
+        <w:t>–</w:t>
+      </w:r>
+      <w:r>
+        <w:rPr>
+          <w:rFonts w:cstheme="minorHAnsi"/>
+          <w:color w:val="000000" w:themeColor="text1"/>
+        </w:rPr>
+        <w:t xml:space="preserve"> </w:t>
       </w:r>
       <w:proofErr w:type="spellStart"/>
       <w:r>
         <w:rPr>
           <w:rFonts w:cstheme="minorHAnsi"/>
-        </w:rPr>
-        <w:t>ativacional</w:t>
+          <w:color w:val="000000" w:themeColor="text1"/>
+        </w:rPr>
+        <w:t>Netlogo</w:t>
       </w:r>
       <w:proofErr w:type="spellEnd"/>
       <w:r>
         <w:rPr>
           <w:rFonts w:cstheme="minorHAnsi"/>
-        </w:rPr>
-        <w:t>, ou reversível, e</w:t>
-      </w:r>
-      <w:r>
-        <w:rPr>
-          <w:rFonts w:cstheme="minorHAnsi"/>
-        </w:rPr>
-        <w:t xml:space="preserve"> ontogenética, ou irreversível)</w:t>
-      </w:r>
-      <w:r>
-        <w:rPr>
-          <w:rFonts w:cstheme="minorHAnsi"/>
-        </w:rPr>
-        <w:t xml:space="preserve">. Devemos também escolher uma escala </w:t>
-      </w:r>
-      <w:r>
-        <w:rPr>
-          <w:rFonts w:cs="Arial"/>
-          <w:szCs w:val="24"/>
-        </w:rPr>
-        <w:t>temporal condizente com a plasticidade que formos focar</w:t>
-      </w:r>
-      <w:r>
-        <w:rPr>
-          <w:rFonts w:cs="Arial"/>
-          <w:szCs w:val="24"/>
-        </w:rPr>
-        <w:t>.</w:t>
-      </w:r>
-      <w:r>
-        <w:rPr>
-          <w:rFonts w:cstheme="minorHAnsi"/>
+          <w:color w:val="000000" w:themeColor="text1"/>
         </w:rPr>
         <w:t xml:space="preserve"> </w:t>
       </w:r>
       <w:r>
         <w:rPr>
           <w:rFonts w:cstheme="minorHAnsi"/>
-        </w:rPr>
-        <w:t xml:space="preserve">Análise de </w:t>
+          <w:b/>
+          <w:color w:val="002060"/>
+        </w:rPr>
+        <w:t>(curto prazo</w:t>
+      </w:r>
+      <w:r>
+        <w:rPr>
+          <w:rFonts w:cstheme="minorHAnsi"/>
+          <w:b/>
+          <w:color w:val="002060"/>
+        </w:rPr>
+        <w:t>)</w:t>
+      </w:r>
+    </w:p>
+    <w:p>
+      <w:pPr>
+        <w:rPr>
+          <w:rFonts w:cstheme="minorHAnsi"/>
+        </w:rPr>
+      </w:pPr>
+      <w:r>
+        <w:rPr>
+          <w:rFonts w:cstheme="minorHAnsi"/>
+        </w:rPr>
+        <w:t xml:space="preserve">8 - </w:t>
+      </w:r>
+      <w:r>
+        <w:rPr>
+          <w:rFonts w:cstheme="minorHAnsi"/>
+        </w:rPr>
+        <w:t>Verificar valores que a literatura coloca como custo</w:t>
+      </w:r>
+      <w:r>
+        <w:rPr>
+          <w:rFonts w:cstheme="minorHAnsi"/>
+        </w:rPr>
+        <w:t xml:space="preserve"> (com Samuel </w:t>
       </w:r>
       <w:proofErr w:type="spellStart"/>
       <w:r>
         <w:rPr>
           <w:rFonts w:cstheme="minorHAnsi"/>
         </w:rPr>
-        <w:t>Ker</w:t>
-      </w:r>
-      <w:r>
-        <w:rPr>
-          <w:rFonts w:cstheme="minorHAnsi"/>
-        </w:rPr>
-        <w:t>nel</w:t>
+        <w:t>Scheiner</w:t>
       </w:r>
       <w:proofErr w:type="spellEnd"/>
-      <w:proofErr w:type="gramStart"/>
-      <w:r>
-        <w:rPr>
-          <w:rFonts w:cstheme="minorHAnsi"/>
-        </w:rPr>
-        <w:t>?</w:t>
-      </w:r>
-      <w:r>
-        <w:rPr>
-          <w:rFonts w:cs="Arial"/>
-          <w:szCs w:val="24"/>
-        </w:rPr>
-        <w:t>;</w:t>
-      </w:r>
-      <w:proofErr w:type="gramEnd"/>
-      <w:r>
-        <w:rPr>
-          <w:rFonts w:cstheme="minorHAnsi"/>
-          <w:color w:val="000000" w:themeColor="text1"/>
-        </w:rPr>
-        <w:t xml:space="preserve"> (c</w:t>
-      </w:r>
-      <w:r>
-        <w:rPr>
-          <w:rFonts w:cstheme="minorHAnsi"/>
-          <w:color w:val="000000" w:themeColor="text1"/>
-        </w:rPr>
-        <w:t xml:space="preserve">) resiliência: </w:t>
-      </w:r>
-      <w:r>
-        <w:rPr>
-          <w:rFonts w:eastAsia="Times New Roman" w:cstheme="minorHAnsi"/>
-          <w:color w:val="000000" w:themeColor="text1"/>
-        </w:rPr>
-        <w:t>decidir métricas e os conceitos (resiliência binário ou quantitativo?)</w:t>
-      </w:r>
-      <w:r>
-        <w:rPr>
-          <w:rFonts w:eastAsia="Times New Roman" w:cstheme="minorHAnsi"/>
-          <w:color w:val="000000" w:themeColor="text1"/>
-        </w:rPr>
-        <w:t>? P</w:t>
-      </w:r>
-      <w:r>
-        <w:rPr>
-          <w:rFonts w:eastAsia="Times New Roman" w:cstheme="minorHAnsi"/>
-          <w:color w:val="000000" w:themeColor="text1"/>
-        </w:rPr>
-        <w:t>opulação variando ao longo do tempo (beta?), riq</w:t>
+      <w:r>
+        <w:rPr>
+          <w:rFonts w:cstheme="minorHAnsi"/>
+        </w:rPr>
+        <w:t xml:space="preserve"> também)</w:t>
+      </w:r>
+      <w:r>
+        <w:rPr>
+          <w:rFonts w:cstheme="minorHAnsi"/>
+        </w:rPr>
+        <w:t>, fractal, grau de fragmentação e plasticidade.</w:t>
+      </w:r>
+      <w:r>
+        <w:rPr>
+          <w:rFonts w:cstheme="minorHAnsi"/>
+        </w:rPr>
+        <w:t xml:space="preserve"> </w:t>
+      </w:r>
+      <w:r>
+        <w:rPr>
+          <w:rFonts w:cstheme="minorHAnsi"/>
+          <w:b/>
+          <w:color w:val="17365D" w:themeColor="text2" w:themeShade="BF"/>
+        </w:rPr>
+        <w:t>(curto prazo)</w:t>
       </w:r>
       <w:bookmarkStart w:id="0" w:name="_GoBack"/>
       <w:bookmarkEnd w:id="0"/>
-      <w:r>
-        <w:rPr>
-          <w:rFonts w:eastAsia="Times New Roman" w:cstheme="minorHAnsi"/>
-          <w:color w:val="000000" w:themeColor="text1"/>
-        </w:rPr>
-        <w:t xml:space="preserve">ueza (problema de recuperação?) e </w:t>
-      </w:r>
-      <w:proofErr w:type="spellStart"/>
-      <w:r>
-        <w:rPr>
-          <w:rFonts w:eastAsia="Times New Roman" w:cstheme="minorHAnsi"/>
-          <w:color w:val="000000" w:themeColor="text1"/>
-        </w:rPr>
-        <w:t>equabilidade</w:t>
-      </w:r>
-      <w:proofErr w:type="spellEnd"/>
-      <w:r>
-        <w:rPr>
-          <w:rFonts w:eastAsia="Times New Roman" w:cstheme="minorHAnsi"/>
-          <w:color w:val="000000" w:themeColor="text1"/>
-        </w:rPr>
-        <w:t xml:space="preserve">? </w:t>
-      </w:r>
-      <w:r>
-        <w:rPr>
-          <w:rFonts w:cstheme="minorHAnsi"/>
-          <w:color w:val="000000" w:themeColor="text1"/>
-        </w:rPr>
-        <w:t xml:space="preserve"> </w:t>
-      </w:r>
-      <w:r>
-        <w:rPr>
-          <w:rFonts w:cstheme="minorHAnsi"/>
-        </w:rPr>
-        <w:t xml:space="preserve">Isso seria através da subtração do valor de Y </w:t>
-      </w:r>
-      <w:proofErr w:type="spellStart"/>
-      <w:r>
-        <w:rPr>
-          <w:rFonts w:cstheme="minorHAnsi"/>
-        </w:rPr>
-        <w:t>pré</w:t>
-      </w:r>
-      <w:proofErr w:type="spellEnd"/>
-      <w:r>
-        <w:rPr>
-          <w:rFonts w:cstheme="minorHAnsi"/>
-        </w:rPr>
-        <w:t xml:space="preserve">-perturbação com o valor de Y </w:t>
-      </w:r>
-      <w:proofErr w:type="gramStart"/>
-      <w:r>
-        <w:rPr>
-          <w:rFonts w:cstheme="minorHAnsi"/>
-        </w:rPr>
-        <w:t>pós perturbação</w:t>
-      </w:r>
-      <w:proofErr w:type="gramEnd"/>
-      <w:r>
-        <w:rPr>
-          <w:rFonts w:cstheme="minorHAnsi"/>
-        </w:rPr>
-        <w:t xml:space="preserve"> recuperado – grau de distanciamento</w:t>
-      </w:r>
-      <w:r>
-        <w:rPr>
-          <w:rFonts w:cstheme="minorHAnsi"/>
-        </w:rPr>
-        <w:t xml:space="preserve"> (</w:t>
-      </w:r>
-      <w:r>
-        <w:rPr>
-          <w:rFonts w:cstheme="minorHAnsi"/>
-        </w:rPr>
-        <w:t>intervalo de confiança</w:t>
-      </w:r>
-      <w:r>
-        <w:rPr>
-          <w:rFonts w:cstheme="minorHAnsi"/>
-        </w:rPr>
-        <w:t>)</w:t>
-      </w:r>
-      <w:r>
-        <w:rPr>
-          <w:rFonts w:cstheme="minorHAnsi"/>
-        </w:rPr>
-        <w:t xml:space="preserve">, </w:t>
-      </w:r>
-      <w:r>
-        <w:rPr>
-          <w:rFonts w:cstheme="minorHAnsi"/>
-        </w:rPr>
-        <w:t>com isso verificaríamos o tempo em que esse valor volta para o intervalo de confiança</w:t>
-      </w:r>
-      <w:r>
-        <w:rPr>
-          <w:rFonts w:cstheme="minorHAnsi"/>
-        </w:rPr>
-        <w:t>?</w:t>
-      </w:r>
-      <w:r>
-        <w:rPr>
-          <w:rFonts w:cstheme="minorHAnsi"/>
-        </w:rPr>
-        <w:t xml:space="preserve"> </w:t>
-      </w:r>
-      <w:r>
-        <w:rPr>
-          <w:rFonts w:cs="Arial"/>
-          <w:szCs w:val="24"/>
-        </w:rPr>
-        <w:t xml:space="preserve">(d) modelo: </w:t>
-      </w:r>
-      <w:r>
-        <w:rPr>
-          <w:rFonts w:eastAsia="Times New Roman" w:cstheme="minorHAnsi"/>
-          <w:color w:val="000000" w:themeColor="text1"/>
-          <w:lang w:eastAsia="pt-BR"/>
-        </w:rPr>
-        <w:t xml:space="preserve">(a) </w:t>
-      </w:r>
-      <w:r>
-        <w:rPr>
-          <w:rFonts w:cstheme="minorHAnsi"/>
-          <w:color w:val="000000" w:themeColor="text1"/>
-        </w:rPr>
-        <w:t>se nosso sistema não é adaptativo, estamos o tempo todo drenando diversidade, que está sendo selecionada negativamente, e certos variantes se extinguem porque nosso mundo está isolado do entorno. Se pudéssemos a cada geração fazer surgir indivíduos de populações “do entorno” com uma distribuição de variabilidade igual à da população original, diminuiríamos a possibilidade de extinção, tornaríamos o sistema talvez mais estável, desde que esta “m</w:t>
-      </w:r>
-      <w:r>
-        <w:rPr>
-          <w:rFonts w:cstheme="minorHAnsi"/>
-          <w:color w:val="000000" w:themeColor="text1"/>
-        </w:rPr>
-        <w:t xml:space="preserve">igração” não seja muito grande. </w:t>
-      </w:r>
-      <w:r>
-        <w:rPr>
-          <w:rFonts w:eastAsia="Times New Roman" w:cstheme="minorHAnsi"/>
-          <w:color w:val="000000" w:themeColor="text1"/>
-        </w:rPr>
-        <w:t xml:space="preserve">Os parâmetros ficaram os mencionados acima? </w:t>
-      </w:r>
-      <w:r>
-        <w:rPr>
-          <w:rFonts w:cstheme="minorHAnsi"/>
-        </w:rPr>
-        <w:t xml:space="preserve"> </w:t>
-      </w:r>
-      <w:r>
-        <w:rPr>
-          <w:rFonts w:cstheme="minorHAnsi"/>
-          <w:b/>
-          <w:color w:val="002060"/>
-        </w:rPr>
-        <w:t>(curto prazo)</w:t>
-      </w:r>
     </w:p>
     <w:sectPr>
       <w:pgSz w:w="11906" w:h="16838"/>

</xml_diff>

<commit_message>
Modificações e reunião com Vitor
</commit_message>
<xml_diff>
--- a/Atividades a serem feitas 1.docx
+++ b/Atividades a serem feitas 1.docx
@@ -1506,19 +1506,7 @@
         <w:rPr>
           <w:rFonts w:cstheme="minorHAnsi"/>
         </w:rPr>
-        <w:t xml:space="preserve">8 - </w:t>
-      </w:r>
-      <w:r>
-        <w:rPr>
-          <w:rFonts w:cstheme="minorHAnsi"/>
-        </w:rPr>
-        <w:t>Verificar valores que a literatura coloca como custo</w:t>
-      </w:r>
-      <w:r>
-        <w:rPr>
-          <w:rFonts w:cstheme="minorHAnsi"/>
-        </w:rPr>
-        <w:t xml:space="preserve"> (com Samuel </w:t>
+        <w:t xml:space="preserve">8 - Verificar valores que a literatura coloca como custo (com Samuel </w:t>
       </w:r>
       <w:proofErr w:type="spellStart"/>
       <w:r>
@@ -1532,19 +1520,7 @@
         <w:rPr>
           <w:rFonts w:cstheme="minorHAnsi"/>
         </w:rPr>
-        <w:t xml:space="preserve"> também)</w:t>
-      </w:r>
-      <w:r>
-        <w:rPr>
-          <w:rFonts w:cstheme="minorHAnsi"/>
-        </w:rPr>
-        <w:t>, fractal, grau de fragmentação e plasticidade.</w:t>
-      </w:r>
-      <w:r>
-        <w:rPr>
-          <w:rFonts w:cstheme="minorHAnsi"/>
-        </w:rPr>
-        <w:t xml:space="preserve"> </w:t>
+        <w:t xml:space="preserve"> também), fractal, grau de fragmentação e plasticidade. </w:t>
       </w:r>
       <w:r>
         <w:rPr>
@@ -1553,6 +1529,74 @@
           <w:color w:val="17365D" w:themeColor="text2" w:themeShade="BF"/>
         </w:rPr>
         <w:t>(curto prazo)</w:t>
+      </w:r>
+      <w:r>
+        <w:rPr>
+          <w:rFonts w:cstheme="minorHAnsi"/>
+          <w:b/>
+          <w:color w:val="17365D" w:themeColor="text2" w:themeShade="BF"/>
+        </w:rPr>
+        <w:t xml:space="preserve"> ABRIR OUTROS ARTIGOS QUE </w:t>
+      </w:r>
+      <w:proofErr w:type="spellStart"/>
+      <w:proofErr w:type="gramStart"/>
+      <w:r>
+        <w:rPr>
+          <w:rFonts w:cstheme="minorHAnsi"/>
+          <w:b/>
+          <w:color w:val="17365D" w:themeColor="text2" w:themeShade="BF"/>
+        </w:rPr>
+        <w:t>jÀ</w:t>
+      </w:r>
+      <w:proofErr w:type="spellEnd"/>
+      <w:proofErr w:type="gramEnd"/>
+      <w:r>
+        <w:rPr>
+          <w:rFonts w:cstheme="minorHAnsi"/>
+          <w:b/>
+          <w:color w:val="17365D" w:themeColor="text2" w:themeShade="BF"/>
+        </w:rPr>
+        <w:t xml:space="preserve"> TENHO de CUSTO</w:t>
+      </w:r>
+      <w:r>
+        <w:rPr>
+          <w:rFonts w:cstheme="minorHAnsi"/>
+          <w:b/>
+          <w:color w:val="17365D" w:themeColor="text2" w:themeShade="BF"/>
+        </w:rPr>
+        <w:t xml:space="preserve"> e PLASTICITY PHENOTYPIC</w:t>
+      </w:r>
+      <w:r>
+        <w:rPr>
+          <w:rFonts w:cstheme="minorHAnsi"/>
+          <w:b/>
+          <w:color w:val="17365D" w:themeColor="text2" w:themeShade="BF"/>
+        </w:rPr>
+        <w:t xml:space="preserve"> e OLHAR ARTIGOS DE REVISAO QUE JÁ TENHO PRA VER SE ACHO ALGO</w:t>
+      </w:r>
+      <w:r>
+        <w:rPr>
+          <w:rFonts w:cstheme="minorHAnsi"/>
+          <w:b/>
+          <w:color w:val="17365D" w:themeColor="text2" w:themeShade="BF"/>
+        </w:rPr>
+        <w:t>, CHECAR NO LIVRO DO LAB</w:t>
+      </w:r>
+      <w:r>
+        <w:rPr>
+          <w:rFonts w:cstheme="minorHAnsi"/>
+          <w:b/>
+          <w:color w:val="17365D" w:themeColor="text2" w:themeShade="BF"/>
+        </w:rPr>
+        <w:t xml:space="preserve"> e todos os artigos dos temas acima</w:t>
+      </w:r>
+      <w:r>
+        <w:rPr>
+          <w:rFonts w:cstheme="minorHAnsi"/>
+          <w:b/>
+          <w:color w:val="17365D" w:themeColor="text2" w:themeShade="BF"/>
+        </w:rPr>
+        <w:t>. Decidir valores</w:t>
       </w:r>
       <w:bookmarkStart w:id="0" w:name="_GoBack"/>
       <w:bookmarkEnd w:id="0"/>

</xml_diff>

<commit_message>
Mais modificações (primeira versão completa métodos)
</commit_message>
<xml_diff>
--- a/Atividades a serem feitas 1.docx
+++ b/Atividades a serem feitas 1.docx
@@ -1303,27 +1303,97 @@
         <w:rPr>
           <w:rFonts w:cstheme="minorHAnsi"/>
           <w:strike/>
-          <w:color w:val="000000" w:themeColor="text1"/>
-        </w:rPr>
-        <w:t xml:space="preserve"> Discussão de porque meu modelo serve pra nosso objetivo e porque utilizei esse software </w:t>
-      </w:r>
-      <w:r>
-        <w:rPr>
-          <w:rFonts w:cstheme="minorHAnsi"/>
-          <w:b/>
-          <w:strike/>
-          <w:color w:val="7030A0"/>
-        </w:rPr>
-        <w:t>(longo prazo) – versão escrita - BANCA</w:t>
-      </w:r>
-    </w:p>
-    <w:p>
-      <w:pPr>
-        <w:rPr>
-          <w:rFonts w:cstheme="minorHAnsi"/>
-          <w:b/>
-          <w:strike/>
-          <w:color w:val="17365D" w:themeColor="text2" w:themeShade="BF"/>
+        </w:rPr>
+        <w:t xml:space="preserve"> Discussão de porque meu modelo serve pra nosso objetivo e porque utilizei esse software (longo prazo) – versão escrita - BANCA</w:t>
+      </w:r>
+    </w:p>
+    <w:p>
+      <w:pPr>
+        <w:rPr>
+          <w:rFonts w:cstheme="minorHAnsi"/>
+          <w:strike/>
+        </w:rPr>
+      </w:pPr>
+      <w:r>
+        <w:rPr>
+          <w:rFonts w:cstheme="minorHAnsi"/>
+          <w:strike/>
+        </w:rPr>
+        <w:t xml:space="preserve">Pesquisar artigo sobre distribuição normal da plasticidade (vendo artigo que </w:t>
+      </w:r>
+      <w:proofErr w:type="spellStart"/>
+      <w:proofErr w:type="gramStart"/>
+      <w:r>
+        <w:rPr>
+          <w:rFonts w:cstheme="minorHAnsi"/>
+          <w:strike/>
+        </w:rPr>
+        <w:t>hilton</w:t>
+      </w:r>
+      <w:proofErr w:type="spellEnd"/>
+      <w:proofErr w:type="gramEnd"/>
+      <w:r>
+        <w:rPr>
+          <w:rFonts w:cstheme="minorHAnsi"/>
+          <w:strike/>
+        </w:rPr>
+        <w:t xml:space="preserve"> enviou)</w:t>
+      </w:r>
+    </w:p>
+    <w:p>
+      <w:pPr>
+        <w:rPr>
+          <w:rFonts w:cstheme="minorHAnsi"/>
+          <w:strike/>
+        </w:rPr>
+      </w:pPr>
+      <w:r>
+        <w:rPr>
+          <w:rFonts w:cstheme="minorHAnsi"/>
+          <w:strike/>
+        </w:rPr>
+        <w:t xml:space="preserve">Pesquisar artigo sobre custo do </w:t>
+      </w:r>
+      <w:proofErr w:type="spellStart"/>
+      <w:r>
+        <w:rPr>
+          <w:rFonts w:cstheme="minorHAnsi"/>
+          <w:strike/>
+        </w:rPr>
+        <w:t>generalismo</w:t>
+      </w:r>
+      <w:proofErr w:type="spellEnd"/>
+      <w:r>
+        <w:rPr>
+          <w:rFonts w:cstheme="minorHAnsi"/>
+          <w:strike/>
+        </w:rPr>
+        <w:t xml:space="preserve"> e separação de plasticidade entre níveis.</w:t>
+      </w:r>
+    </w:p>
+    <w:p>
+      <w:pPr>
+        <w:shd w:val="clear" w:color="auto" w:fill="FFFFFF"/>
+        <w:rPr>
+          <w:rFonts w:eastAsia="Times New Roman" w:cstheme="minorHAnsi"/>
+          <w:strike/>
+          <w:lang w:eastAsia="pt-BR"/>
+        </w:rPr>
+      </w:pPr>
+      <w:r>
+        <w:rPr>
+          <w:rFonts w:eastAsia="Times New Roman" w:cstheme="minorHAnsi"/>
+          <w:strike/>
+          <w:lang w:eastAsia="pt-BR"/>
+        </w:rPr>
+        <w:t>3 – Justificativa da diferença de plasticidade entre níveis tróficos. (curto prazo) – versão escrita – BANCA</w:t>
+      </w:r>
+    </w:p>
+    <w:p>
+      <w:pPr>
+        <w:rPr>
+          <w:rFonts w:cstheme="minorHAnsi"/>
+          <w:strike/>
         </w:rPr>
       </w:pPr>
     </w:p>
@@ -1364,14 +1434,42 @@
           <w:rFonts w:cs="Arial"/>
           <w:szCs w:val="24"/>
         </w:rPr>
-        <w:t>2</w:t>
+        <w:t>1</w:t>
       </w:r>
       <w:r>
         <w:rPr>
           <w:rFonts w:cs="Arial"/>
           <w:szCs w:val="24"/>
         </w:rPr>
-        <w:t xml:space="preserve"> – referências novas no artigo </w:t>
+        <w:t xml:space="preserve"> –</w:t>
+      </w:r>
+      <w:r>
+        <w:rPr>
+          <w:rFonts w:eastAsia="Times New Roman" w:cstheme="minorHAnsi"/>
+          <w:lang w:eastAsia="pt-BR"/>
+        </w:rPr>
+        <w:t xml:space="preserve"> </w:t>
+      </w:r>
+      <w:r>
+        <w:rPr>
+          <w:rFonts w:eastAsia="Times New Roman" w:cstheme="minorHAnsi"/>
+          <w:lang w:eastAsia="pt-BR"/>
+        </w:rPr>
+        <w:t>Fazer outra introdução</w:t>
+      </w:r>
+      <w:r>
+        <w:rPr>
+          <w:rFonts w:eastAsia="Times New Roman" w:cstheme="minorHAnsi"/>
+          <w:lang w:eastAsia="pt-BR"/>
+        </w:rPr>
+        <w:t xml:space="preserve"> e</w:t>
+      </w:r>
+      <w:r>
+        <w:rPr>
+          <w:rFonts w:cs="Arial"/>
+          <w:szCs w:val="24"/>
+        </w:rPr>
+        <w:t xml:space="preserve"> referências novas no artigo </w:t>
       </w:r>
       <w:r>
         <w:rPr>
@@ -1407,221 +1505,49 @@
           <w:color w:val="7030A0"/>
           <w:szCs w:val="24"/>
         </w:rPr>
-        <w:t xml:space="preserve"> – versão escrita</w:t>
-      </w:r>
-      <w:r>
-        <w:rPr>
-          <w:rFonts w:cs="Arial"/>
-          <w:b/>
-          <w:color w:val="7030A0"/>
-          <w:szCs w:val="24"/>
-        </w:rPr>
-        <w:t xml:space="preserve"> - BANCA</w:t>
-      </w:r>
-    </w:p>
-    <w:p>
-      <w:pPr>
-        <w:shd w:val="clear" w:color="auto" w:fill="FFFFFF"/>
-        <w:rPr>
-          <w:rFonts w:eastAsia="Times New Roman" w:cstheme="minorHAnsi"/>
-          <w:b/>
-          <w:color w:val="7030A0"/>
-          <w:lang w:eastAsia="pt-BR"/>
-        </w:rPr>
-      </w:pPr>
-      <w:r>
-        <w:rPr>
-          <w:rFonts w:eastAsia="Times New Roman" w:cstheme="minorHAnsi"/>
-          <w:color w:val="000000" w:themeColor="text1"/>
-          <w:lang w:eastAsia="pt-BR"/>
-        </w:rPr>
-        <w:t>3</w:t>
-      </w:r>
-      <w:r>
-        <w:rPr>
-          <w:rFonts w:eastAsia="Times New Roman" w:cstheme="minorHAnsi"/>
-          <w:color w:val="000000" w:themeColor="text1"/>
-          <w:lang w:eastAsia="pt-BR"/>
-        </w:rPr>
-        <w:t xml:space="preserve"> –</w:t>
-      </w:r>
-      <w:r>
-        <w:rPr>
-          <w:rFonts w:eastAsia="Times New Roman" w:cstheme="minorHAnsi"/>
-          <w:color w:val="000000" w:themeColor="text1"/>
-          <w:lang w:eastAsia="pt-BR"/>
-        </w:rPr>
-        <w:t xml:space="preserve"> Justificativa </w:t>
-      </w:r>
-      <w:r>
-        <w:rPr>
-          <w:rFonts w:eastAsia="Times New Roman" w:cstheme="minorHAnsi"/>
-          <w:color w:val="000000" w:themeColor="text1"/>
-          <w:lang w:eastAsia="pt-BR"/>
-        </w:rPr>
-        <w:t xml:space="preserve">da diferença de </w:t>
-      </w:r>
-      <w:r>
-        <w:rPr>
-          <w:rFonts w:eastAsia="Times New Roman" w:cstheme="minorHAnsi"/>
-          <w:color w:val="000000" w:themeColor="text1"/>
-          <w:lang w:eastAsia="pt-BR"/>
-        </w:rPr>
-        <w:t xml:space="preserve">plasticidade entre níveis tróficos. </w:t>
-      </w:r>
-      <w:r>
-        <w:rPr>
-          <w:rFonts w:eastAsia="Times New Roman" w:cstheme="minorHAnsi"/>
-          <w:b/>
-          <w:color w:val="7030A0"/>
-          <w:lang w:eastAsia="pt-BR"/>
-        </w:rPr>
-        <w:t>(</w:t>
-      </w:r>
-      <w:r>
-        <w:rPr>
-          <w:rFonts w:eastAsia="Times New Roman" w:cstheme="minorHAnsi"/>
-          <w:b/>
-          <w:color w:val="7030A0"/>
-          <w:lang w:eastAsia="pt-BR"/>
-        </w:rPr>
-        <w:t xml:space="preserve">curto </w:t>
-      </w:r>
-      <w:r>
-        <w:rPr>
-          <w:rFonts w:eastAsia="Times New Roman" w:cstheme="minorHAnsi"/>
-          <w:b/>
-          <w:color w:val="7030A0"/>
-          <w:lang w:eastAsia="pt-BR"/>
-        </w:rPr>
-        <w:t>prazo)</w:t>
-      </w:r>
-      <w:r>
-        <w:rPr>
-          <w:rFonts w:eastAsia="Times New Roman" w:cstheme="minorHAnsi"/>
-          <w:b/>
-          <w:color w:val="7030A0"/>
-          <w:lang w:eastAsia="pt-BR"/>
-        </w:rPr>
-        <w:t xml:space="preserve"> – versão escrita</w:t>
-      </w:r>
-      <w:r>
-        <w:rPr>
-          <w:rFonts w:eastAsia="Times New Roman" w:cstheme="minorHAnsi"/>
-          <w:b/>
-          <w:color w:val="7030A0"/>
-          <w:lang w:eastAsia="pt-BR"/>
+        <w:t xml:space="preserve"> (versão escrita)</w:t>
+      </w:r>
+    </w:p>
+    <w:p>
+      <w:pPr>
+        <w:rPr>
+          <w:rFonts w:cstheme="minorHAnsi"/>
+          <w:color w:val="000000" w:themeColor="text1"/>
+        </w:rPr>
+      </w:pPr>
+      <w:proofErr w:type="gramStart"/>
+      <w:r>
+        <w:rPr>
+          <w:rFonts w:cstheme="minorHAnsi"/>
+          <w:color w:val="000000" w:themeColor="text1"/>
+        </w:rPr>
+        <w:lastRenderedPageBreak/>
+        <w:t>2</w:t>
+      </w:r>
+      <w:proofErr w:type="gramEnd"/>
+      <w:r>
+        <w:rPr>
+          <w:rFonts w:cstheme="minorHAnsi"/>
+          <w:color w:val="000000" w:themeColor="text1"/>
+        </w:rPr>
+        <w:t>- Glossário</w:t>
+      </w:r>
+      <w:r>
+        <w:rPr>
+          <w:rFonts w:cstheme="minorHAnsi"/>
+          <w:color w:val="000000" w:themeColor="text1"/>
+        </w:rPr>
+        <w:t xml:space="preserve"> correção</w:t>
+      </w:r>
+      <w:r>
+        <w:rPr>
+          <w:rFonts w:cstheme="minorHAnsi"/>
+          <w:color w:val="000000" w:themeColor="text1"/>
         </w:rPr>
         <w:t xml:space="preserve"> </w:t>
       </w:r>
       <w:r>
         <w:rPr>
-          <w:rFonts w:eastAsia="Times New Roman" w:cstheme="minorHAnsi"/>
-          <w:b/>
-          <w:color w:val="7030A0"/>
-          <w:lang w:eastAsia="pt-BR"/>
-        </w:rPr>
-        <w:t>–</w:t>
-      </w:r>
-      <w:r>
-        <w:rPr>
-          <w:rFonts w:eastAsia="Times New Roman" w:cstheme="minorHAnsi"/>
-          <w:b/>
-          <w:color w:val="7030A0"/>
-          <w:lang w:eastAsia="pt-BR"/>
-        </w:rPr>
-        <w:t xml:space="preserve"> BANCA</w:t>
-      </w:r>
-    </w:p>
-    <w:p>
-      <w:pPr>
-        <w:shd w:val="clear" w:color="auto" w:fill="FFFFFF"/>
-        <w:rPr>
-          <w:rFonts w:eastAsia="Times New Roman" w:cstheme="minorHAnsi"/>
-          <w:b/>
-          <w:color w:val="7030A0"/>
-          <w:lang w:eastAsia="pt-BR"/>
-        </w:rPr>
-      </w:pPr>
-      <w:r>
-        <w:rPr>
-          <w:rFonts w:eastAsia="Times New Roman" w:cstheme="minorHAnsi"/>
-          <w:lang w:eastAsia="pt-BR"/>
-        </w:rPr>
-        <w:t>4 -</w:t>
-      </w:r>
-      <w:r>
-        <w:rPr>
-          <w:rFonts w:eastAsia="Times New Roman" w:cstheme="minorHAnsi"/>
-          <w:b/>
-          <w:lang w:eastAsia="pt-BR"/>
-        </w:rPr>
-        <w:t xml:space="preserve"> </w:t>
-      </w:r>
-      <w:r>
-        <w:rPr>
-          <w:rFonts w:eastAsia="Times New Roman" w:cstheme="minorHAnsi"/>
-          <w:lang w:eastAsia="pt-BR"/>
-        </w:rPr>
-        <w:t>Fazer outra introdução</w:t>
-      </w:r>
-      <w:r>
-        <w:rPr>
-          <w:rFonts w:eastAsia="Times New Roman" w:cstheme="minorHAnsi"/>
-          <w:b/>
-          <w:lang w:eastAsia="pt-BR"/>
-        </w:rPr>
-        <w:t xml:space="preserve"> </w:t>
-      </w:r>
-      <w:r>
-        <w:rPr>
-          <w:rFonts w:eastAsia="Times New Roman" w:cstheme="minorHAnsi"/>
-          <w:b/>
-          <w:color w:val="7030A0"/>
-          <w:lang w:eastAsia="pt-BR"/>
-        </w:rPr>
-        <w:t>(longo prazo)</w:t>
-      </w:r>
-    </w:p>
-    <w:p>
-      <w:pPr>
-        <w:rPr>
-          <w:rFonts w:cstheme="minorHAnsi"/>
-          <w:color w:val="000000" w:themeColor="text1"/>
-        </w:rPr>
-      </w:pPr>
-      <w:proofErr w:type="gramStart"/>
-      <w:r>
-        <w:rPr>
-          <w:rFonts w:cstheme="minorHAnsi"/>
-          <w:color w:val="000000" w:themeColor="text1"/>
-        </w:rPr>
-        <w:t>4</w:t>
-      </w:r>
-      <w:proofErr w:type="gramEnd"/>
-      <w:r>
-        <w:rPr>
-          <w:rFonts w:cstheme="minorHAnsi"/>
-          <w:color w:val="000000" w:themeColor="text1"/>
-        </w:rPr>
-        <w:t>- Glossário</w:t>
-      </w:r>
-      <w:r>
-        <w:rPr>
-          <w:rFonts w:cstheme="minorHAnsi"/>
-          <w:color w:val="000000" w:themeColor="text1"/>
-        </w:rPr>
-        <w:t xml:space="preserve"> correção</w:t>
-      </w:r>
-      <w:r>
-        <w:rPr>
-          <w:rFonts w:cstheme="minorHAnsi"/>
-          <w:color w:val="000000" w:themeColor="text1"/>
-        </w:rPr>
-        <w:t xml:space="preserve"> </w:t>
-      </w:r>
-      <w:r>
-        <w:rPr>
           <w:rFonts w:cstheme="minorHAnsi"/>
           <w:color w:val="000000" w:themeColor="text1"/>
         </w:rPr>
@@ -1632,7 +1558,16 @@
           <w:rFonts w:cstheme="minorHAnsi"/>
           <w:color w:val="000000" w:themeColor="text1"/>
         </w:rPr>
-        <w:t xml:space="preserve"> conceitos menos genéricos</w:t>
+        <w:t xml:space="preserve"> conceitos menos gené</w:t>
+      </w:r>
+      <w:bookmarkStart w:id="0" w:name="_GoBack"/>
+      <w:bookmarkEnd w:id="0"/>
+      <w:r>
+        <w:rPr>
+          <w:rFonts w:cstheme="minorHAnsi"/>
+          <w:color w:val="000000" w:themeColor="text1"/>
+        </w:rPr>
+        <w:t>ricos</w:t>
       </w:r>
       <w:r>
         <w:rPr>
@@ -1712,8 +1647,7 @@
           <w:rFonts w:cstheme="minorHAnsi"/>
           <w:color w:val="000000" w:themeColor="text1"/>
         </w:rPr>
-        <w:lastRenderedPageBreak/>
-        <w:t>5</w:t>
+        <w:t>3</w:t>
       </w:r>
       <w:r>
         <w:rPr>
@@ -1731,9 +1665,15 @@
       <w:r>
         <w:rPr>
           <w:rFonts w:cstheme="minorHAnsi"/>
-          <w:strike/>
-        </w:rPr>
-        <w:t>Ler artigos sugeridos</w:t>
+        </w:rPr>
+        <w:t>Ler artigos</w:t>
+      </w:r>
+      <w:r>
+        <w:rPr>
+          <w:rFonts w:cstheme="minorHAnsi"/>
+          <w:strike/>
+        </w:rPr>
+        <w:t xml:space="preserve"> sugeridos</w:t>
       </w:r>
       <w:r>
         <w:rPr>
@@ -1757,7 +1697,19 @@
         <w:rPr>
           <w:rFonts w:cstheme="minorHAnsi"/>
         </w:rPr>
-        <w:t xml:space="preserve">e custo </w:t>
+        <w:t>e custo</w:t>
+      </w:r>
+      <w:r>
+        <w:rPr>
+          <w:rFonts w:cstheme="minorHAnsi"/>
+        </w:rPr>
+        <w:t xml:space="preserve"> (custo da decisão)</w:t>
+      </w:r>
+      <w:r>
+        <w:rPr>
+          <w:rFonts w:cstheme="minorHAnsi"/>
+        </w:rPr>
+        <w:t xml:space="preserve"> </w:t>
       </w:r>
       <w:r>
         <w:rPr>
@@ -1781,7 +1733,7 @@
           <w:rFonts w:cstheme="minorHAnsi"/>
           <w:color w:val="000000" w:themeColor="text1"/>
         </w:rPr>
-        <w:t>6</w:t>
+        <w:t>4</w:t>
       </w:r>
       <w:r>
         <w:rPr>
@@ -1865,27 +1817,21 @@
       <w:pPr>
         <w:rPr>
           <w:rFonts w:cstheme="minorHAnsi"/>
-        </w:rPr>
-      </w:pPr>
-      <w:r>
-        <w:rPr>
-          <w:rFonts w:cstheme="minorHAnsi"/>
-        </w:rPr>
-        <w:t>7</w:t>
-      </w:r>
-      <w:r>
-        <w:rPr>
-          <w:rFonts w:cstheme="minorHAnsi"/>
-        </w:rPr>
-        <w:t xml:space="preserve"> – Apresentação e Projeto escrito ajeitado para a banca de acompanhamento </w:t>
-      </w:r>
-      <w:r>
-        <w:rPr>
-          <w:rFonts w:cstheme="minorHAnsi"/>
           <w:b/>
           <w:color w:val="002060"/>
         </w:rPr>
-        <w:t>(curto prazo)</w:t>
+      </w:pPr>
+      <w:r>
+        <w:rPr>
+          <w:rFonts w:cstheme="minorHAnsi"/>
+        </w:rPr>
+        <w:t>5</w:t>
+      </w:r>
+      <w:r>
+        <w:rPr>
+          <w:rFonts w:cstheme="minorHAnsi"/>
+        </w:rPr>
+        <w:t xml:space="preserve"> – Apresentação e Projeto escrito ajeitado para a banca de acompanhamento </w:t>
       </w:r>
       <w:r>
         <w:rPr>
@@ -1893,517 +1839,553 @@
           <w:b/>
           <w:color w:val="002060"/>
         </w:rPr>
-        <w:t xml:space="preserve"> - BANCA</w:t>
-      </w:r>
-    </w:p>
-    <w:p>
-      <w:pPr>
-        <w:jc w:val="both"/>
-      </w:pPr>
-      <w:r>
-        <w:t xml:space="preserve">Pesquisar artigo sobre custo do </w:t>
+        <w:t>(curto prazo)</w:t>
+      </w:r>
+      <w:r>
+        <w:rPr>
+          <w:rFonts w:cstheme="minorHAnsi"/>
+          <w:b/>
+          <w:color w:val="002060"/>
+        </w:rPr>
+        <w:t xml:space="preserve"> </w:t>
+      </w:r>
+      <w:r>
+        <w:rPr>
+          <w:rFonts w:cstheme="minorHAnsi"/>
+          <w:b/>
+          <w:color w:val="002060"/>
+        </w:rPr>
+        <w:t>–</w:t>
+      </w:r>
+      <w:r>
+        <w:rPr>
+          <w:rFonts w:cstheme="minorHAnsi"/>
+          <w:b/>
+          <w:color w:val="002060"/>
+        </w:rPr>
+        <w:t xml:space="preserve"> BANCA</w:t>
+      </w:r>
+    </w:p>
+    <w:p>
+      <w:pPr>
+        <w:rPr>
+          <w:rFonts w:cstheme="minorHAnsi"/>
+        </w:rPr>
+      </w:pPr>
+      <w:r>
+        <w:rPr>
+          <w:rFonts w:cstheme="minorHAnsi"/>
+        </w:rPr>
+        <w:t xml:space="preserve">Ver livro </w:t>
       </w:r>
       <w:proofErr w:type="spellStart"/>
       <w:r>
+        <w:rPr>
+          <w:rFonts w:cstheme="minorHAnsi"/>
+        </w:rPr>
+        <w:t>lab</w:t>
+      </w:r>
+      <w:proofErr w:type="spellEnd"/>
+      <w:r>
+        <w:rPr>
+          <w:rFonts w:cstheme="minorHAnsi"/>
+        </w:rPr>
+        <w:t xml:space="preserve"> (</w:t>
+      </w:r>
+      <w:proofErr w:type="spellStart"/>
+      <w:r>
+        <w:rPr>
+          <w:rFonts w:cstheme="minorHAnsi"/>
+        </w:rPr>
+        <w:t>plastic</w:t>
+      </w:r>
+      <w:proofErr w:type="spellEnd"/>
+      <w:r>
+        <w:rPr>
+          <w:rFonts w:cstheme="minorHAnsi"/>
+        </w:rPr>
+        <w:t>. Dispersão</w:t>
+      </w:r>
+      <w:proofErr w:type="gramStart"/>
+      <w:r>
+        <w:rPr>
+          <w:rFonts w:cstheme="minorHAnsi"/>
+        </w:rPr>
+        <w:t>)</w:t>
+      </w:r>
+      <w:proofErr w:type="gramEnd"/>
+    </w:p>
+    <w:p>
+      <w:pPr>
+        <w:rPr>
+          <w:rFonts w:cstheme="minorHAnsi"/>
+        </w:rPr>
+      </w:pPr>
+    </w:p>
+    <w:p>
+      <w:r>
+        <w:t xml:space="preserve">Parar </w:t>
+      </w:r>
+      <w:proofErr w:type="gramStart"/>
+      <w:r>
+        <w:t>implementar</w:t>
+      </w:r>
+      <w:proofErr w:type="gramEnd"/>
+      <w:r>
+        <w:t>:</w:t>
+      </w:r>
+      <w:r>
+        <w:t xml:space="preserve"> (VERIFICAR</w:t>
+      </w:r>
+      <w:r>
+        <w:t xml:space="preserve"> COISAS FEITA</w:t>
+      </w:r>
+      <w:r>
+        <w:t>S)</w:t>
+      </w:r>
+    </w:p>
+    <w:p>
+      <w:pPr>
+        <w:rPr>
+          <w:strike/>
+        </w:rPr>
+      </w:pPr>
+      <w:proofErr w:type="gramStart"/>
+      <w:r>
+        <w:rPr>
+          <w:strike/>
+          <w:highlight w:val="yellow"/>
+        </w:rPr>
+        <w:t>1</w:t>
+      </w:r>
+      <w:r>
+        <w:rPr>
+          <w:strike/>
+          <w:highlight w:val="yellow"/>
+        </w:rPr>
+        <w:t>Tirar</w:t>
+      </w:r>
+      <w:proofErr w:type="gramEnd"/>
+      <w:r>
+        <w:rPr>
+          <w:strike/>
+          <w:highlight w:val="yellow"/>
+        </w:rPr>
+        <w:t xml:space="preserve"> plasticidade negativa com base na curva de distribuição. </w:t>
+      </w:r>
+      <w:r>
+        <w:rPr>
+          <w:strike/>
+          <w:highlight w:val="yellow"/>
+        </w:rPr>
+        <w:t>OK? – RESOLVIDO DESVIO PEQ.</w:t>
+      </w:r>
+    </w:p>
+    <w:p>
+      <w:proofErr w:type="gramStart"/>
+      <w:r>
+        <w:rPr>
+          <w:strike/>
+        </w:rPr>
+        <w:t>4Modificar</w:t>
+      </w:r>
+      <w:proofErr w:type="gramEnd"/>
+      <w:r>
+        <w:rPr>
+          <w:strike/>
+        </w:rPr>
+        <w:t xml:space="preserve"> custo e </w:t>
+      </w:r>
+      <w:r>
+        <w:rPr>
+          <w:strike/>
+        </w:rPr>
+        <w:t xml:space="preserve">valores – custo 1, 2 e 3 (diferente para níveis tróficos), </w:t>
+      </w:r>
+      <w:r>
+        <w:rPr>
+          <w:strike/>
+        </w:rPr>
+        <w:t>Plasticidade 2, 5 e 8 herb., 3 6 e 9 carn.</w:t>
+      </w:r>
+      <w:r>
+        <w:t xml:space="preserve"> </w:t>
+      </w:r>
+    </w:p>
+    <w:p>
+      <w:pPr>
+        <w:rPr>
+          <w:strike/>
+        </w:rPr>
+      </w:pPr>
+      <w:proofErr w:type="gramStart"/>
+      <w:r>
+        <w:rPr>
+          <w:strike/>
+        </w:rPr>
+        <w:t>7Diminuir</w:t>
+      </w:r>
+      <w:proofErr w:type="gramEnd"/>
+      <w:r>
+        <w:rPr>
+          <w:strike/>
+        </w:rPr>
+        <w:t xml:space="preserve"> desvio padrão da plasticidade. OK</w:t>
+      </w:r>
+    </w:p>
+    <w:p>
+      <w:r>
+        <w:t>Perturbação:</w:t>
+      </w:r>
+    </w:p>
+    <w:p>
+      <w:proofErr w:type="gramStart"/>
+      <w:r>
+        <w:t>1</w:t>
+      </w:r>
+      <w:r>
+        <w:t>Perturbação</w:t>
+      </w:r>
+      <w:proofErr w:type="gramEnd"/>
+      <w:r>
+        <w:t xml:space="preserve"> </w:t>
+      </w:r>
+      <w:r>
+        <w:t>grau 30% e 75% e Fractal 0.3 e 0.7</w:t>
+      </w:r>
+    </w:p>
+    <w:p>
+      <w:proofErr w:type="gramStart"/>
+      <w:r>
+        <w:t>2</w:t>
+      </w:r>
+      <w:proofErr w:type="gramEnd"/>
+      <w:r>
+        <w:t xml:space="preserve"> P</w:t>
+      </w:r>
+      <w:r>
+        <w:t xml:space="preserve">uxar arquivo </w:t>
+      </w:r>
+      <w:proofErr w:type="spellStart"/>
+      <w:r>
+        <w:t>gradientland</w:t>
+      </w:r>
+      <w:proofErr w:type="spellEnd"/>
+    </w:p>
+    <w:p>
+      <w:r>
+        <w:t>Output:</w:t>
+      </w:r>
+    </w:p>
+    <w:p>
+      <w:proofErr w:type="gramStart"/>
+      <w:r>
+        <w:t>3</w:t>
+      </w:r>
+      <w:proofErr w:type="gramEnd"/>
+      <w:r>
+        <w:t xml:space="preserve"> </w:t>
+      </w:r>
+      <w:r>
+        <w:t>G</w:t>
+      </w:r>
+      <w:r>
+        <w:t xml:space="preserve">ravar variáveis no final, baseado no </w:t>
+      </w:r>
+      <w:proofErr w:type="spellStart"/>
+      <w:r>
+        <w:t>Behavioral</w:t>
+      </w:r>
+      <w:proofErr w:type="spellEnd"/>
+      <w:r>
+        <w:t xml:space="preserve"> </w:t>
+      </w:r>
+      <w:proofErr w:type="spellStart"/>
+      <w:r>
+        <w:t>space</w:t>
+      </w:r>
+      <w:proofErr w:type="spellEnd"/>
+      <w:r>
+        <w:t xml:space="preserve"> - Modelo de aranha download </w:t>
+      </w:r>
+      <w:r>
+        <w:t>(ver output)</w:t>
+      </w:r>
+    </w:p>
+    <w:p>
+      <w:r>
+        <w:t>Custos:</w:t>
+      </w:r>
+    </w:p>
+    <w:p>
+      <w:proofErr w:type="gramStart"/>
+      <w:r>
+        <w:t>5</w:t>
+      </w:r>
+      <w:r>
+        <w:t>Implementar</w:t>
+      </w:r>
+      <w:proofErr w:type="gramEnd"/>
+      <w:r>
+        <w:t xml:space="preserve"> gasto para saltar (energia quando saltar a depender do tamanho)</w:t>
+      </w:r>
+    </w:p>
+    <w:p>
+      <w:proofErr w:type="gramStart"/>
+      <w:r>
+        <w:t>6</w:t>
+      </w:r>
+      <w:r>
+        <w:t>Implementar</w:t>
+      </w:r>
+      <w:proofErr w:type="gramEnd"/>
+      <w:r>
+        <w:t xml:space="preserve"> custo para </w:t>
+      </w:r>
+      <w:proofErr w:type="spellStart"/>
+      <w:r>
         <w:t>generalismo</w:t>
       </w:r>
       <w:proofErr w:type="spellEnd"/>
       <w:r>
-        <w:t>, custo da plasticidade e custo da decisão</w:t>
-      </w:r>
-      <w:r>
-        <w:t xml:space="preserve"> e separação de plasticidade entre níveis.</w:t>
-      </w:r>
-    </w:p>
-    <w:p>
-      <w:pPr>
-        <w:pBdr>
-          <w:bottom w:val="single" w:sz="12" w:space="1" w:color="auto"/>
-        </w:pBdr>
-        <w:jc w:val="both"/>
-      </w:pPr>
-      <w:r>
-        <w:t>Pesquisar artigo sobre distribuição normal da plasticidade</w:t>
-      </w:r>
-      <w:r>
-        <w:t xml:space="preserve"> (vendo artigo que </w:t>
+        <w:t xml:space="preserve"> (gasto de energia</w:t>
+      </w:r>
+      <w:r>
+        <w:t>)</w:t>
+      </w:r>
+      <w:r>
+        <w:t xml:space="preserve"> e consertar custo </w:t>
       </w:r>
       <w:proofErr w:type="spellStart"/>
+      <w:r>
+        <w:t>plast</w:t>
+      </w:r>
+      <w:proofErr w:type="spellEnd"/>
+      <w:r>
+        <w:t xml:space="preserve">. Para </w:t>
+      </w:r>
+      <w:r>
+        <w:t>níveis</w:t>
+      </w:r>
+    </w:p>
+    <w:p>
+      <w:r>
+        <w:t>Plasticidade:</w:t>
+      </w:r>
+    </w:p>
+    <w:p>
       <w:proofErr w:type="gramStart"/>
       <w:r>
-        <w:t>hilton</w:t>
+        <w:t>7</w:t>
+      </w:r>
+      <w:r>
+        <w:t>Colocar</w:t>
+      </w:r>
+      <w:proofErr w:type="gramEnd"/>
+      <w:r>
+        <w:t xml:space="preserve"> raio de visão dos animais. </w:t>
+      </w:r>
+    </w:p>
+    <w:p>
+      <w:proofErr w:type="gramStart"/>
+      <w:r>
+        <w:t>8</w:t>
+      </w:r>
+      <w:r>
+        <w:t>Colocar</w:t>
+      </w:r>
+      <w:proofErr w:type="gramEnd"/>
+      <w:r>
+        <w:t xml:space="preserve"> a </w:t>
+      </w:r>
+      <w:proofErr w:type="spellStart"/>
+      <w:r>
+        <w:t>gradualidade</w:t>
       </w:r>
       <w:proofErr w:type="spellEnd"/>
+      <w:r>
+        <w:t xml:space="preserve"> na plasticidade do salto (com limites a depender </w:t>
+      </w:r>
+      <w:r>
+        <w:t xml:space="preserve">do grau </w:t>
+      </w:r>
+      <w:r>
+        <w:t xml:space="preserve">da plasticidade), a depender da distância em que a planta estiver do indivíduo. </w:t>
+      </w:r>
+    </w:p>
+    <w:p>
+      <w:proofErr w:type="gramStart"/>
+      <w:r>
+        <w:t>9</w:t>
+      </w:r>
+      <w:r>
+        <w:t>Os</w:t>
+      </w:r>
       <w:proofErr w:type="gramEnd"/>
       <w:r>
-        <w:t xml:space="preserve"> enviou)</w:t>
-      </w:r>
-    </w:p>
-    <w:p>
-      <w:r>
-        <w:t xml:space="preserve">Parar </w:t>
+        <w:t xml:space="preserve"> indivíduos eles vão em direção ao alimento no se será um movimento browniano</w:t>
+      </w:r>
+      <w:r>
+        <w:t>? Colocar isso.</w:t>
+      </w:r>
+      <w:r>
+        <w:t xml:space="preserve"> M</w:t>
+      </w:r>
+      <w:r>
+        <w:t xml:space="preserve">ovimento Browniano correlacionado, de modo que </w:t>
       </w:r>
       <w:proofErr w:type="gramStart"/>
       <w:r>
-        <w:t>implementar</w:t>
+        <w:t>os animais não fique</w:t>
       </w:r>
       <w:proofErr w:type="gramEnd"/>
       <w:r>
-        <w:t>:</w:t>
-      </w:r>
-      <w:r>
-        <w:t xml:space="preserve"> (VERIFICAR</w:t>
-      </w:r>
-      <w:r>
-        <w:t xml:space="preserve"> COISAS FEITA</w:t>
-      </w:r>
-      <w:r>
-        <w:t>S)</w:t>
-      </w:r>
-    </w:p>
-    <w:p>
-      <w:pPr>
-        <w:rPr>
-          <w:strike/>
-        </w:rPr>
-      </w:pPr>
+        <w:t xml:space="preserve"> em ziguezagueando demais.</w:t>
+      </w:r>
+    </w:p>
+    <w:p>
       <w:proofErr w:type="gramStart"/>
       <w:r>
-        <w:rPr>
-          <w:strike/>
-          <w:highlight w:val="yellow"/>
-        </w:rPr>
-        <w:t>1</w:t>
-      </w:r>
-      <w:r>
-        <w:rPr>
-          <w:strike/>
-          <w:highlight w:val="yellow"/>
-        </w:rPr>
-        <w:t>Tirar</w:t>
+        <w:lastRenderedPageBreak/>
+        <w:t>10</w:t>
+      </w:r>
+      <w:r>
+        <w:t>Os</w:t>
       </w:r>
       <w:proofErr w:type="gramEnd"/>
       <w:r>
-        <w:rPr>
-          <w:strike/>
-          <w:highlight w:val="yellow"/>
-        </w:rPr>
-        <w:t xml:space="preserve"> plasticidade negativa com base na curva de distribuição. </w:t>
-      </w:r>
-      <w:r>
-        <w:rPr>
-          <w:strike/>
-          <w:highlight w:val="yellow"/>
-        </w:rPr>
-        <w:t>OK? – RESOLVIDO DESVIO PEQ.</w:t>
-      </w:r>
-    </w:p>
-    <w:p>
+        <w:t xml:space="preserve"> indivíduos com graus diferentes de plasticidade deverão tomar decisões com graus diferentes de fome</w:t>
+      </w:r>
+    </w:p>
+    <w:p/>
+    <w:p>
+      <w:r>
+        <w:t>Lembrar: plasticidade média é diferente entre níveis</w:t>
+      </w:r>
+      <w:r>
+        <w:t xml:space="preserve"> tróficos</w:t>
+      </w:r>
+      <w:r>
+        <w:t>.</w:t>
+      </w:r>
+      <w:r>
+        <w:t xml:space="preserve"> Custo e plasticidade muda por </w:t>
+      </w:r>
+      <w:r>
+        <w:t>grau.</w:t>
+      </w:r>
+    </w:p>
+    <w:p/>
+    <w:p>
+      <w:r>
+        <w:t>2-</w:t>
+      </w:r>
+      <w:r>
+        <w:t>Dúvidas para reunião com Vitor:</w:t>
+      </w:r>
+    </w:p>
+    <w:p>
+      <w:r>
+        <w:t xml:space="preserve">(a) </w:t>
+      </w:r>
+      <w:r>
+        <w:t>justificativa custo g</w:t>
+      </w:r>
+      <w:r>
+        <w:t xml:space="preserve">asto de energia </w:t>
+      </w:r>
+      <w:proofErr w:type="spellStart"/>
+      <w:r>
+        <w:t>generalismo</w:t>
+      </w:r>
+      <w:proofErr w:type="spellEnd"/>
+      <w:r>
+        <w:t>; (b) Mantemos o movimento browniano na dispersão sem plasticidade? Ou os indivíduos sempre irão em direção aos alimentos</w:t>
+      </w:r>
       <w:proofErr w:type="gramStart"/>
       <w:r>
-        <w:t>1</w:t>
-      </w:r>
-      <w:r>
-        <w:t>Perturbação</w:t>
+        <w:t>?;</w:t>
       </w:r>
       <w:proofErr w:type="gramEnd"/>
       <w:r>
-        <w:t xml:space="preserve"> </w:t>
-      </w:r>
-      <w:r>
-        <w:t xml:space="preserve">grau </w:t>
-      </w:r>
-      <w:r>
-        <w:t>30% e 75% e Fractal 0.3 e 0.7</w:t>
-      </w:r>
-    </w:p>
-    <w:p>
+        <w:t xml:space="preserve"> (c) qual a expansão do raio de visão que os indivíduos terão</w:t>
+      </w:r>
       <w:proofErr w:type="gramStart"/>
       <w:r>
-        <w:t>2</w:t>
-      </w:r>
-      <w:r>
-        <w:t>G</w:t>
-      </w:r>
-      <w:r>
-        <w:t>ravar</w:t>
+        <w:t>?</w:t>
+      </w:r>
+      <w:r>
+        <w:t>;</w:t>
       </w:r>
       <w:proofErr w:type="gramEnd"/>
       <w:r>
-        <w:t xml:space="preserve"> variáveis no final e puxar arquivo </w:t>
+        <w:t xml:space="preserve"> (d) custo diferente de </w:t>
       </w:r>
       <w:proofErr w:type="spellStart"/>
       <w:r>
-        <w:t>gradientland</w:t>
+        <w:t>generalismo</w:t>
       </w:r>
       <w:proofErr w:type="spellEnd"/>
-    </w:p>
-    <w:p>
+      <w:r>
+        <w:t xml:space="preserve"> para os níveis tróficos (pois ovelhas generalistas são muito comidas, a penalização seria menor?)</w:t>
+      </w:r>
+      <w:r>
+        <w:t>; (e) expressão que representa as duas formas fractais (grandes e pequenas fazendas?)</w:t>
+      </w:r>
+      <w:r>
+        <w:t xml:space="preserve">; (f) </w:t>
+      </w:r>
+      <w:r>
+        <w:t>Os indivíduos eles vão em direção ao alimento no se será um movimento browniano</w:t>
+      </w:r>
       <w:proofErr w:type="gramStart"/>
       <w:r>
-        <w:t>3</w:t>
-      </w:r>
-      <w:r>
-        <w:t>Behavioral</w:t>
+        <w:t>?</w:t>
+      </w:r>
+      <w:r>
+        <w:t>;</w:t>
       </w:r>
       <w:proofErr w:type="gramEnd"/>
       <w:r>
-        <w:t xml:space="preserve"> </w:t>
+        <w:t xml:space="preserve"> (g) custo da decisão e que custo estudo?</w:t>
+      </w:r>
+      <w:r>
+        <w:t xml:space="preserve"> (h) vários </w:t>
       </w:r>
       <w:proofErr w:type="spellStart"/>
       <w:r>
-        <w:t>space</w:t>
+        <w:t>TXT’s</w:t>
       </w:r>
       <w:proofErr w:type="spellEnd"/>
       <w:r>
-        <w:t xml:space="preserve"> - Modelo de aranha download – ver output – BANCA</w:t>
-      </w:r>
-    </w:p>
-    <w:p>
+        <w:t xml:space="preserve"> da perturbação demonstrando a evolução da perturbação até o valor destruído que permanecerá? Ou só um </w:t>
+      </w:r>
+      <w:proofErr w:type="spellStart"/>
+      <w:r>
+        <w:t>txt</w:t>
+      </w:r>
+      <w:proofErr w:type="spellEnd"/>
       <w:proofErr w:type="gramStart"/>
       <w:r>
-        <w:rPr>
-          <w:strike/>
-        </w:rPr>
-        <w:t>4</w:t>
-      </w:r>
-      <w:r>
-        <w:rPr>
-          <w:strike/>
-        </w:rPr>
-        <w:t>Modificar</w:t>
+        <w:t>?</w:t>
+      </w:r>
+      <w:r>
+        <w:t>;</w:t>
       </w:r>
       <w:proofErr w:type="gramEnd"/>
       <w:r>
-        <w:rPr>
-          <w:strike/>
-        </w:rPr>
-        <w:t xml:space="preserve"> custo e </w:t>
-      </w:r>
-      <w:r>
-        <w:rPr>
-          <w:strike/>
-        </w:rPr>
-        <w:t>valores – custo 1, 2 e 3</w:t>
-      </w:r>
-      <w:r>
-        <w:rPr>
-          <w:strike/>
-        </w:rPr>
-        <w:t xml:space="preserve"> (diferente para níveis tróficos)</w:t>
-      </w:r>
-      <w:r>
-        <w:rPr>
-          <w:strike/>
-        </w:rPr>
-        <w:t xml:space="preserve">, </w:t>
-      </w:r>
-      <w:r>
-        <w:rPr>
-          <w:strike/>
-        </w:rPr>
-        <w:t>Plasticidade 2, 5 e 8</w:t>
-      </w:r>
-      <w:r>
-        <w:rPr>
-          <w:strike/>
-        </w:rPr>
-        <w:t xml:space="preserve"> herb.,</w:t>
-      </w:r>
-      <w:r>
-        <w:rPr>
-          <w:strike/>
-        </w:rPr>
-        <w:t xml:space="preserve"> 3</w:t>
-      </w:r>
-      <w:r>
-        <w:rPr>
-          <w:strike/>
-        </w:rPr>
-        <w:t xml:space="preserve"> 6 e 9 </w:t>
-      </w:r>
-      <w:r>
-        <w:rPr>
-          <w:strike/>
-        </w:rPr>
-        <w:t>carn.</w:t>
-      </w:r>
-      <w:r>
-        <w:t xml:space="preserve"> </w:t>
-      </w:r>
-    </w:p>
-    <w:p>
-      <w:pPr>
-        <w:rPr>
-          <w:strike/>
-        </w:rPr>
-      </w:pPr>
+        <w:t xml:space="preserve"> (j) análise estatística que usaremos</w:t>
+      </w:r>
       <w:proofErr w:type="gramStart"/>
       <w:r>
-        <w:rPr>
-          <w:strike/>
-        </w:rPr>
-        <w:t>7</w:t>
-      </w:r>
-      <w:r>
-        <w:rPr>
-          <w:strike/>
-        </w:rPr>
-        <w:t>Diminuir</w:t>
+        <w:t>?</w:t>
+      </w:r>
+      <w:r>
+        <w:t>;</w:t>
       </w:r>
       <w:proofErr w:type="gramEnd"/>
       <w:r>
-        <w:rPr>
-          <w:strike/>
-        </w:rPr>
-        <w:t xml:space="preserve"> desvio padrão da plasticidade.</w:t>
-      </w:r>
-      <w:r>
-        <w:rPr>
-          <w:strike/>
-        </w:rPr>
-        <w:t xml:space="preserve"> OK</w:t>
-      </w:r>
-    </w:p>
-    <w:p>
-      <w:proofErr w:type="gramStart"/>
-      <w:r>
-        <w:t>5</w:t>
-      </w:r>
-      <w:r>
-        <w:t>Implementar</w:t>
-      </w:r>
-      <w:proofErr w:type="gramEnd"/>
-      <w:r>
-        <w:t xml:space="preserve"> gasto para saltar (energia quando saltar a depender do tamanho)</w:t>
-      </w:r>
-    </w:p>
-    <w:p>
-      <w:proofErr w:type="gramStart"/>
-      <w:r>
-        <w:t>6</w:t>
-      </w:r>
-      <w:r>
-        <w:t>Implementar</w:t>
-      </w:r>
-      <w:proofErr w:type="gramEnd"/>
-      <w:r>
-        <w:t xml:space="preserve"> custo para </w:t>
-      </w:r>
-      <w:proofErr w:type="spellStart"/>
-      <w:r>
-        <w:t>generalismo</w:t>
-      </w:r>
-      <w:proofErr w:type="spellEnd"/>
-      <w:r>
-        <w:t xml:space="preserve"> (gasto de energia</w:t>
-      </w:r>
-      <w:r>
-        <w:t>)</w:t>
-      </w:r>
-      <w:r>
-        <w:t xml:space="preserve"> e consertar custo </w:t>
-      </w:r>
-      <w:proofErr w:type="spellStart"/>
-      <w:r>
-        <w:t>plast</w:t>
-      </w:r>
-      <w:proofErr w:type="spellEnd"/>
-      <w:r>
-        <w:t xml:space="preserve">. Para </w:t>
-      </w:r>
-      <w:proofErr w:type="spellStart"/>
-      <w:r>
-        <w:t>niveis</w:t>
-      </w:r>
-      <w:proofErr w:type="spellEnd"/>
-    </w:p>
-    <w:p>
-      <w:proofErr w:type="gramStart"/>
-      <w:r>
-        <w:t>7</w:t>
-      </w:r>
-      <w:r>
-        <w:t>Colocar</w:t>
-      </w:r>
-      <w:proofErr w:type="gramEnd"/>
-      <w:r>
-        <w:t xml:space="preserve"> raio de visão dos animais. </w:t>
-      </w:r>
-    </w:p>
-    <w:p>
-      <w:proofErr w:type="gramStart"/>
-      <w:r>
-        <w:t>8</w:t>
-      </w:r>
-      <w:r>
-        <w:t>Colocar</w:t>
-      </w:r>
-      <w:proofErr w:type="gramEnd"/>
-      <w:r>
-        <w:t xml:space="preserve"> a </w:t>
-      </w:r>
-      <w:proofErr w:type="spellStart"/>
-      <w:r>
-        <w:t>gradualidade</w:t>
-      </w:r>
-      <w:proofErr w:type="spellEnd"/>
-      <w:r>
-        <w:t xml:space="preserve"> na plasticidade do salto (com limites a </w:t>
-      </w:r>
-      <w:bookmarkStart w:id="0" w:name="_GoBack"/>
-      <w:bookmarkEnd w:id="0"/>
-      <w:r>
-        <w:t xml:space="preserve">depender </w:t>
-      </w:r>
-      <w:r>
-        <w:t xml:space="preserve">do grau </w:t>
-      </w:r>
-      <w:r>
-        <w:t xml:space="preserve">da plasticidade), a depender da distância em que a planta estiver do indivíduo. </w:t>
-      </w:r>
-    </w:p>
-    <w:p>
-      <w:proofErr w:type="gramStart"/>
-      <w:r>
-        <w:t>9</w:t>
-      </w:r>
-      <w:r>
-        <w:t>Os</w:t>
-      </w:r>
-      <w:proofErr w:type="gramEnd"/>
-      <w:r>
-        <w:t xml:space="preserve"> indivíduos eles vão em direção ao alimento no se será um movimento browniano</w:t>
-      </w:r>
-      <w:r>
-        <w:t>? Colocar isso.</w:t>
-      </w:r>
-    </w:p>
-    <w:p>
-      <w:proofErr w:type="gramStart"/>
-      <w:r>
-        <w:t>10</w:t>
-      </w:r>
-      <w:r>
-        <w:t>Os</w:t>
-      </w:r>
-      <w:proofErr w:type="gramEnd"/>
-      <w:r>
-        <w:t xml:space="preserve"> indivíduos com graus diferentes de plasticidade deverão tomar decisões com graus diferentes de fome</w:t>
-      </w:r>
-    </w:p>
-    <w:p>
-      <w:r>
-        <w:t>Lembrar: plasticidade média é diferente entre níveis</w:t>
-      </w:r>
-      <w:r>
-        <w:t xml:space="preserve"> tróficos</w:t>
-      </w:r>
-      <w:r>
-        <w:t>.</w:t>
-      </w:r>
-      <w:r>
-        <w:t xml:space="preserve"> Custo e plasticidade muda por </w:t>
-      </w:r>
-      <w:r>
-        <w:t>grau.</w:t>
-      </w:r>
-    </w:p>
-    <w:p>
-      <w:r>
-        <w:t>2-</w:t>
-      </w:r>
-      <w:r>
-        <w:t>Dúvidas para reunião com Vitor:</w:t>
-      </w:r>
-    </w:p>
-    <w:p>
-      <w:r>
-        <w:t xml:space="preserve">(a) </w:t>
-      </w:r>
-      <w:r>
-        <w:t>justificativa custo g</w:t>
-      </w:r>
-      <w:r>
-        <w:t xml:space="preserve">asto de energia </w:t>
-      </w:r>
-      <w:proofErr w:type="spellStart"/>
-      <w:r>
-        <w:t>generalismo</w:t>
-      </w:r>
-      <w:proofErr w:type="spellEnd"/>
-      <w:r>
-        <w:t>; (b) Mantemos o movimento browniano na dispersão sem plasticidade? Ou os indivíduos sempre irão em direção aos alimentos</w:t>
-      </w:r>
-      <w:proofErr w:type="gramStart"/>
-      <w:r>
-        <w:t>?;</w:t>
-      </w:r>
-      <w:proofErr w:type="gramEnd"/>
-      <w:r>
-        <w:t xml:space="preserve"> (c) qual a expansão do raio de visão que os indivíduos terão</w:t>
-      </w:r>
-      <w:proofErr w:type="gramStart"/>
-      <w:r>
-        <w:t>?</w:t>
-      </w:r>
-      <w:r>
-        <w:t>;</w:t>
-      </w:r>
-      <w:proofErr w:type="gramEnd"/>
-      <w:r>
-        <w:t xml:space="preserve"> (d) custo diferente de </w:t>
-      </w:r>
-      <w:proofErr w:type="spellStart"/>
-      <w:r>
-        <w:t>generalismo</w:t>
-      </w:r>
-      <w:proofErr w:type="spellEnd"/>
-      <w:r>
-        <w:t xml:space="preserve"> para os níveis tróficos (pois ovelhas generalistas são muito comidas, a penalização seria menor?)</w:t>
-      </w:r>
-      <w:r>
-        <w:t>; (e) expressão que representa as duas formas fractais (grandes e pequenas fazendas?)</w:t>
-      </w:r>
-      <w:r>
-        <w:t xml:space="preserve">; (f) </w:t>
-      </w:r>
-      <w:r>
-        <w:t xml:space="preserve">Os </w:t>
-      </w:r>
-      <w:r>
-        <w:lastRenderedPageBreak/>
-        <w:t>indivíduos eles vão em direção ao alimento no se será um movimento browniano</w:t>
-      </w:r>
-      <w:proofErr w:type="gramStart"/>
-      <w:r>
-        <w:t>?</w:t>
-      </w:r>
-      <w:r>
-        <w:t>;</w:t>
-      </w:r>
-      <w:proofErr w:type="gramEnd"/>
-      <w:r>
-        <w:t xml:space="preserve"> (g) custo da decisão e que custo estudo?</w:t>
-      </w:r>
-      <w:r>
-        <w:t xml:space="preserve"> (h) vários </w:t>
-      </w:r>
-      <w:proofErr w:type="spellStart"/>
-      <w:r>
-        <w:t>TXT’s</w:t>
-      </w:r>
-      <w:proofErr w:type="spellEnd"/>
-      <w:r>
-        <w:t xml:space="preserve"> da perturbação demonstrando a evolução da perturbação até o valor destruído que permanecerá? Ou só um </w:t>
-      </w:r>
-      <w:proofErr w:type="spellStart"/>
-      <w:r>
-        <w:t>txt</w:t>
-      </w:r>
-      <w:proofErr w:type="spellEnd"/>
-      <w:r>
-        <w:t>?</w:t>
+        <w:t xml:space="preserve"> (l) como apresentar os métodos?</w:t>
       </w:r>
     </w:p>
     <w:sectPr>

</xml_diff>

<commit_message>
Pós reunião banca, coisas importantes acrescentadas
</commit_message>
<xml_diff>
--- a/Atividades a serem feitas 1.docx
+++ b/Atividades a serem feitas 1.docx
@@ -1782,6 +1782,19 @@
     <w:p>
       <w:pPr>
         <w:rPr>
+          <w:strike/>
+        </w:rPr>
+      </w:pPr>
+      <w:r>
+        <w:rPr>
+          <w:strike/>
+        </w:rPr>
+        <w:t>Conferir novo código</w:t>
+      </w:r>
+    </w:p>
+    <w:p>
+      <w:pPr>
+        <w:rPr>
           <w:rFonts w:cstheme="minorHAnsi"/>
           <w:strike/>
         </w:rPr>
@@ -2206,86 +2219,140 @@
       <w:pPr>
         <w:rPr>
           <w:rFonts w:cstheme="minorHAnsi"/>
-          <w:b/>
-          <w:color w:val="002060"/>
-        </w:rPr>
-      </w:pPr>
-    </w:p>
-    <w:p>
-      <w:pPr>
-        <w:rPr>
-          <w:b/>
-        </w:rPr>
-      </w:pPr>
-      <w:r>
-        <w:rPr>
-          <w:b/>
-        </w:rPr>
-        <w:t xml:space="preserve">Parar </w:t>
-      </w:r>
-      <w:proofErr w:type="gramStart"/>
-      <w:r>
-        <w:rPr>
-          <w:b/>
-        </w:rPr>
-        <w:t>implementar</w:t>
-      </w:r>
-      <w:proofErr w:type="gramEnd"/>
-      <w:r>
-        <w:rPr>
-          <w:b/>
-        </w:rPr>
-        <w:t xml:space="preserve"> no </w:t>
-      </w:r>
-      <w:proofErr w:type="spellStart"/>
-      <w:r>
-        <w:rPr>
-          <w:b/>
-        </w:rPr>
-        <w:t>Netlogo</w:t>
-      </w:r>
-      <w:proofErr w:type="spellEnd"/>
-      <w:r>
-        <w:rPr>
-          <w:b/>
-        </w:rPr>
-        <w:t>:</w:t>
-      </w:r>
-      <w:r>
-        <w:rPr>
-          <w:b/>
-        </w:rPr>
-        <w:t xml:space="preserve"> </w:t>
-      </w:r>
-    </w:p>
-    <w:p>
-      <w:r>
-        <w:t>Conferir novo código</w:t>
-      </w:r>
-    </w:p>
-    <w:p>
-      <w:r>
-        <w:t xml:space="preserve">Mudar mundo </w:t>
-      </w:r>
-    </w:p>
-    <w:p>
-      <w:pPr>
-        <w:rPr>
-          <w:b/>
-        </w:rPr>
-      </w:pPr>
-      <w:r>
-        <w:rPr>
-          <w:b/>
-        </w:rPr>
-        <w:t>Custos:</w:t>
+        </w:rPr>
+      </w:pPr>
+      <w:r>
+        <w:rPr>
+          <w:rFonts w:cstheme="minorHAnsi"/>
+        </w:rPr>
+        <w:t>Ver correções Pavel</w:t>
+      </w:r>
+    </w:p>
+    <w:p>
+      <w:pPr>
+        <w:rPr>
+          <w:rFonts w:cstheme="minorHAnsi"/>
+        </w:rPr>
+      </w:pPr>
+      <w:r>
+        <w:rPr>
+          <w:rFonts w:cstheme="minorHAnsi"/>
+        </w:rPr>
+        <w:t>Ver artigo Bruno</w:t>
+      </w:r>
+    </w:p>
+    <w:p>
+      <w:pPr>
+        <w:rPr>
+          <w:rFonts w:cstheme="minorHAnsi"/>
+        </w:rPr>
+      </w:pPr>
+      <w:r>
+        <w:rPr>
+          <w:rFonts w:cstheme="minorHAnsi"/>
+        </w:rPr>
+        <w:t>Sugestão P</w:t>
+      </w:r>
+      <w:r>
+        <w:rPr>
+          <w:rFonts w:cstheme="minorHAnsi"/>
+        </w:rPr>
+        <w:t>avel</w:t>
+      </w:r>
+    </w:p>
+    <w:p>
+      <w:pPr>
+        <w:rPr>
+          <w:rFonts w:cstheme="minorHAnsi"/>
+        </w:rPr>
+      </w:pPr>
+      <w:r>
+        <w:rPr>
+          <w:rFonts w:cstheme="minorHAnsi"/>
+        </w:rPr>
+        <w:t>Ajustar resumo da reunião e verificar coisas pra resolver e pendencias para falar com Vitor.</w:t>
       </w:r>
       <w:bookmarkStart w:id="0" w:name="_GoBack"/>
       <w:bookmarkEnd w:id="0"/>
     </w:p>
     <w:p>
+      <w:pPr>
+        <w:rPr>
+          <w:rFonts w:cstheme="minorHAnsi"/>
+          <w:b/>
+          <w:color w:val="002060"/>
+        </w:rPr>
+      </w:pPr>
+    </w:p>
+    <w:p>
+      <w:pPr>
+        <w:rPr>
+          <w:b/>
+        </w:rPr>
+      </w:pPr>
+      <w:r>
+        <w:rPr>
+          <w:b/>
+        </w:rPr>
+        <w:t xml:space="preserve">Parar </w:t>
+      </w:r>
       <w:proofErr w:type="gramStart"/>
       <w:r>
+        <w:rPr>
+          <w:b/>
+        </w:rPr>
+        <w:t>implementar</w:t>
+      </w:r>
+      <w:proofErr w:type="gramEnd"/>
+      <w:r>
+        <w:rPr>
+          <w:b/>
+        </w:rPr>
+        <w:t xml:space="preserve"> no </w:t>
+      </w:r>
+      <w:proofErr w:type="spellStart"/>
+      <w:r>
+        <w:rPr>
+          <w:b/>
+        </w:rPr>
+        <w:t>Netlogo</w:t>
+      </w:r>
+      <w:proofErr w:type="spellEnd"/>
+      <w:r>
+        <w:rPr>
+          <w:b/>
+        </w:rPr>
+        <w:t>:</w:t>
+      </w:r>
+      <w:r>
+        <w:rPr>
+          <w:b/>
+        </w:rPr>
+        <w:t xml:space="preserve"> </w:t>
+      </w:r>
+    </w:p>
+    <w:p>
+      <w:r>
+        <w:t xml:space="preserve">Mudar mundo </w:t>
+      </w:r>
+    </w:p>
+    <w:p>
+      <w:pPr>
+        <w:rPr>
+          <w:b/>
+        </w:rPr>
+      </w:pPr>
+      <w:r>
+        <w:rPr>
+          <w:b/>
+        </w:rPr>
+        <w:lastRenderedPageBreak/>
+        <w:t>Custos:</w:t>
+      </w:r>
+    </w:p>
+    <w:p>
+      <w:proofErr w:type="gramStart"/>
+      <w:r>
         <w:t>1Implementar</w:t>
       </w:r>
       <w:proofErr w:type="gramEnd"/>
@@ -2320,7 +2387,6 @@
     <w:p>
       <w:proofErr w:type="gramStart"/>
       <w:r>
-        <w:lastRenderedPageBreak/>
         <w:t>2</w:t>
       </w:r>
       <w:r>

</xml_diff>